<commit_message>
SPE - Nueva documentacion y nuevo diagrama
</commit_message>
<xml_diff>
--- a/Unidad del Servicio Publico de Empleo - Empresa/Análisis y Documentación - Unidad del SPE.docx
+++ b/Unidad del Servicio Publico de Empleo - Empresa/Análisis y Documentación - Unidad del SPE.docx
@@ -1,6 +1,6 @@
 
 <file path=word/document.xml><?xml version="1.0" encoding="utf-8"?>
-<w:document xmlns:wpc="http://schemas.microsoft.com/office/word/2010/wordprocessingCanvas" xmlns:cx="http://schemas.microsoft.com/office/drawing/2014/chartex" xmlns:cx1="http://schemas.microsoft.com/office/drawing/2015/9/8/chartex" xmlns:cx2="http://schemas.microsoft.com/office/drawing/2015/10/21/chartex" xmlns:cx3="http://schemas.microsoft.com/office/drawing/2016/5/9/chartex" xmlns:cx4="http://schemas.microsoft.com/office/drawing/2016/5/10/chartex" xmlns:cx5="http://schemas.microsoft.com/office/drawing/2016/5/11/chartex" xmlns:cx6="http://schemas.microsoft.com/office/drawing/2016/5/12/chartex" xmlns:cx7="http://schemas.microsoft.com/office/drawing/2016/5/13/chartex" xmlns:cx8="http://schemas.microsoft.com/office/drawing/2016/5/14/chartex" xmlns:mc="http://schemas.openxmlformats.org/markup-compatibility/2006" xmlns:aink="http://schemas.microsoft.com/office/drawing/2016/ink" xmlns:am3d="http://schemas.microsoft.com/office/drawing/2017/model3d" xmlns:o="urn:schemas-microsoft-com:office:office" xmlns:r="http://schemas.openxmlformats.org/officeDocument/2006/relationships" xmlns:m="http://schemas.openxmlformats.org/officeDocument/2006/math" xmlns:v="urn:schemas-microsoft-com:vml" xmlns:wp14="http://schemas.microsoft.com/office/word/2010/wordprocessingDrawing" xmlns:wp="http://schemas.openxmlformats.org/drawingml/2006/wordprocessingDrawing" xmlns:w10="urn:schemas-microsoft-com:office:word" xmlns:w="http://schemas.openxmlformats.org/wordprocessingml/2006/main" xmlns:w14="http://schemas.microsoft.com/office/word/2010/wordml" xmlns:w15="http://schemas.microsoft.com/office/word/2012/wordml" xmlns:w16cex="http://schemas.microsoft.com/office/word/2018/wordml/cex" xmlns:w16cid="http://schemas.microsoft.com/office/word/2016/wordml/cid" xmlns:w16="http://schemas.microsoft.com/office/word/2018/wordml" xmlns:w16sdtdh="http://schemas.microsoft.com/office/word/2020/wordml/sdtdatahash" xmlns:w16se="http://schemas.microsoft.com/office/word/2015/wordml/symex" xmlns:wpg="http://schemas.microsoft.com/office/word/2010/wordprocessingGroup" xmlns:wpi="http://schemas.microsoft.com/office/word/2010/wordprocessingInk" xmlns:wne="http://schemas.microsoft.com/office/word/2006/wordml" xmlns:wps="http://schemas.microsoft.com/office/word/2010/wordprocessingShape" mc:Ignorable="w14 w15 w16se w16cid w16 w16cex w16sdtdh wp14">
+<w:document xmlns:wpc="http://schemas.microsoft.com/office/word/2010/wordprocessingCanvas" xmlns:cx="http://schemas.microsoft.com/office/drawing/2014/chartex" xmlns:cx1="http://schemas.microsoft.com/office/drawing/2015/9/8/chartex" xmlns:cx2="http://schemas.microsoft.com/office/drawing/2015/10/21/chartex" xmlns:cx3="http://schemas.microsoft.com/office/drawing/2016/5/9/chartex" xmlns:cx4="http://schemas.microsoft.com/office/drawing/2016/5/10/chartex" xmlns:cx5="http://schemas.microsoft.com/office/drawing/2016/5/11/chartex" xmlns:cx6="http://schemas.microsoft.com/office/drawing/2016/5/12/chartex" xmlns:cx7="http://schemas.microsoft.com/office/drawing/2016/5/13/chartex" xmlns:cx8="http://schemas.microsoft.com/office/drawing/2016/5/14/chartex" xmlns:mc="http://schemas.openxmlformats.org/markup-compatibility/2006" xmlns:aink="http://schemas.microsoft.com/office/drawing/2016/ink" xmlns:am3d="http://schemas.microsoft.com/office/drawing/2017/model3d" xmlns:o="urn:schemas-microsoft-com:office:office" xmlns:oel="http://schemas.microsoft.com/office/2019/extlst" xmlns:r="http://schemas.openxmlformats.org/officeDocument/2006/relationships" xmlns:m="http://schemas.openxmlformats.org/officeDocument/2006/math" xmlns:v="urn:schemas-microsoft-com:vml" xmlns:wp14="http://schemas.microsoft.com/office/word/2010/wordprocessingDrawing" xmlns:wp="http://schemas.openxmlformats.org/drawingml/2006/wordprocessingDrawing" xmlns:w10="urn:schemas-microsoft-com:office:word" xmlns:w="http://schemas.openxmlformats.org/wordprocessingml/2006/main" xmlns:w14="http://schemas.microsoft.com/office/word/2010/wordml" xmlns:w15="http://schemas.microsoft.com/office/word/2012/wordml" xmlns:w16cex="http://schemas.microsoft.com/office/word/2018/wordml/cex" xmlns:w16cid="http://schemas.microsoft.com/office/word/2016/wordml/cid" xmlns:w16="http://schemas.microsoft.com/office/word/2018/wordml" xmlns:w16du="http://schemas.microsoft.com/office/word/2023/wordml/word16du" xmlns:w16sdtdh="http://schemas.microsoft.com/office/word/2020/wordml/sdtdatahash" xmlns:w16se="http://schemas.microsoft.com/office/word/2015/wordml/symex" xmlns:wpg="http://schemas.microsoft.com/office/word/2010/wordprocessingGroup" xmlns:wpi="http://schemas.microsoft.com/office/word/2010/wordprocessingInk" xmlns:wne="http://schemas.microsoft.com/office/word/2006/wordml" xmlns:wps="http://schemas.microsoft.com/office/word/2010/wordprocessingShape" mc:Ignorable="w14 w15 w16se w16cid w16 w16cex w16sdtdh w16du wp14">
   <w:body>
     <w:p>
       <w:pPr>
@@ -308,7 +308,6 @@
           <w:bCs/>
           <w:lang w:val="es-ES"/>
         </w:rPr>
-        <w:lastRenderedPageBreak/>
         <w:t>Resumen</w:t>
       </w:r>
     </w:p>
@@ -374,7 +373,6 @@
         <w:rPr>
           <w:lang w:val="es-ES"/>
         </w:rPr>
-        <w:lastRenderedPageBreak/>
         <w:t xml:space="preserve">                 </w:t>
       </w:r>
       <w:r>
@@ -1203,7 +1201,6 @@
           <w:bCs/>
           <w:lang w:val="es-ES"/>
         </w:rPr>
-        <w:lastRenderedPageBreak/>
         <w:t>Tabla de Contenidos</w:t>
       </w:r>
     </w:p>
@@ -1217,7 +1214,7 @@
     </w:p>
     <w:p>
       <w:pPr>
-        <w:pStyle w:val="TDC1"/>
+        <w:pStyle w:val="TOC1"/>
         <w:tabs>
           <w:tab w:val="right" w:leader="dot" w:pos="9350"/>
         </w:tabs>
@@ -1225,7 +1222,7 @@
     </w:p>
     <w:p>
       <w:pPr>
-        <w:pStyle w:val="TDC1"/>
+        <w:pStyle w:val="TOC1"/>
         <w:tabs>
           <w:tab w:val="right" w:leader="dot" w:pos="9350"/>
         </w:tabs>
@@ -1245,7 +1242,7 @@
       <w:hyperlink w:anchor="_Toc143241257" w:history="1">
         <w:r>
           <w:rPr>
-            <w:rStyle w:val="Hipervnculo"/>
+            <w:rStyle w:val="Hyperlink"/>
             <w:noProof/>
             <w:lang w:val="es-ES"/>
           </w:rPr>
@@ -1269,7 +1266,7 @@
     </w:p>
     <w:p>
       <w:pPr>
-        <w:pStyle w:val="TDC1"/>
+        <w:pStyle w:val="TOC2"/>
         <w:tabs>
           <w:tab w:val="right" w:leader="dot" w:pos="9350"/>
         </w:tabs>
@@ -1278,10 +1275,47 @@
           <w:lang w:val="es-CO"/>
         </w:rPr>
       </w:pPr>
+      <w:hyperlink w:anchor="_Toc143241258" w:history="1">
+        <w:r>
+          <w:rPr>
+            <w:rStyle w:val="Hyperlink"/>
+            <w:noProof/>
+            <w:lang w:val="es-ES"/>
+          </w:rPr>
+          <w:t>Palabras Clave</w:t>
+        </w:r>
+        <w:r>
+          <w:rPr>
+            <w:noProof/>
+            <w:webHidden/>
+            <w:lang w:val="es-CO"/>
+          </w:rPr>
+          <w:tab/>
+        </w:r>
+      </w:hyperlink>
+      <w:r>
+        <w:rPr>
+          <w:noProof/>
+          <w:lang w:val="es-CO"/>
+        </w:rPr>
+        <w:t>3</w:t>
+      </w:r>
+    </w:p>
+    <w:p>
+      <w:pPr>
+        <w:pStyle w:val="TOC1"/>
+        <w:tabs>
+          <w:tab w:val="right" w:leader="dot" w:pos="9350"/>
+        </w:tabs>
+        <w:rPr>
+          <w:noProof/>
+          <w:lang w:val="es-CO"/>
+        </w:rPr>
+      </w:pPr>
       <w:hyperlink w:anchor="_Toc143241257" w:history="1">
         <w:r>
           <w:rPr>
-            <w:rStyle w:val="Hipervnculo"/>
+            <w:rStyle w:val="Hyperlink"/>
             <w:noProof/>
             <w:lang w:val="es-ES"/>
           </w:rPr>
@@ -1306,7 +1340,7 @@
     </w:p>
     <w:p>
       <w:pPr>
-        <w:pStyle w:val="TDC1"/>
+        <w:pStyle w:val="TOC1"/>
         <w:tabs>
           <w:tab w:val="right" w:leader="dot" w:pos="9350"/>
         </w:tabs>
@@ -1353,7 +1387,7 @@
     </w:p>
     <w:p>
       <w:pPr>
-        <w:pStyle w:val="TDC1"/>
+        <w:pStyle w:val="TOC1"/>
         <w:tabs>
           <w:tab w:val="right" w:leader="dot" w:pos="9350"/>
         </w:tabs>
@@ -1400,7 +1434,7 @@
     </w:p>
     <w:p>
       <w:pPr>
-        <w:pStyle w:val="TDC2"/>
+        <w:pStyle w:val="TOC2"/>
         <w:tabs>
           <w:tab w:val="right" w:leader="dot" w:pos="9350"/>
         </w:tabs>
@@ -1412,7 +1446,7 @@
       <w:hyperlink w:anchor="_Toc143241258" w:history="1">
         <w:r>
           <w:rPr>
-            <w:rStyle w:val="Hipervnculo"/>
+            <w:rStyle w:val="Hyperlink"/>
             <w:noProof/>
             <w:lang w:val="es-ES"/>
           </w:rPr>
@@ -1437,7 +1471,7 @@
     </w:p>
     <w:p>
       <w:pPr>
-        <w:pStyle w:val="TDC2"/>
+        <w:pStyle w:val="TOC2"/>
         <w:tabs>
           <w:tab w:val="right" w:leader="dot" w:pos="9350"/>
         </w:tabs>
@@ -1472,7 +1506,7 @@
     </w:p>
     <w:p>
       <w:pPr>
-        <w:pStyle w:val="TDC2"/>
+        <w:pStyle w:val="TOC2"/>
         <w:tabs>
           <w:tab w:val="right" w:leader="dot" w:pos="9350"/>
         </w:tabs>
@@ -1507,7 +1541,7 @@
     </w:p>
     <w:p>
       <w:pPr>
-        <w:pStyle w:val="TDC2"/>
+        <w:pStyle w:val="TOC2"/>
         <w:tabs>
           <w:tab w:val="right" w:leader="dot" w:pos="9350"/>
         </w:tabs>
@@ -1542,7 +1576,7 @@
     </w:p>
     <w:p>
       <w:pPr>
-        <w:pStyle w:val="TDC2"/>
+        <w:pStyle w:val="TOC2"/>
         <w:tabs>
           <w:tab w:val="right" w:leader="dot" w:pos="9350"/>
         </w:tabs>
@@ -1577,7 +1611,7 @@
     </w:p>
     <w:p>
       <w:pPr>
-        <w:pStyle w:val="TDC3"/>
+        <w:pStyle w:val="TOC3"/>
         <w:tabs>
           <w:tab w:val="right" w:leader="dot" w:pos="9350"/>
         </w:tabs>
@@ -1589,7 +1623,7 @@
       <w:hyperlink w:anchor="_Toc143241264" w:history="1">
         <w:r>
           <w:rPr>
-            <w:rStyle w:val="Hipervnculo"/>
+            <w:rStyle w:val="Hyperlink"/>
             <w:noProof/>
             <w:lang w:val="es-ES"/>
           </w:rPr>
@@ -1597,7 +1631,7 @@
         </w:r>
         <w:r>
           <w:rPr>
-            <w:rStyle w:val="Hipervnculo"/>
+            <w:rStyle w:val="Hyperlink"/>
             <w:noProof/>
             <w:lang w:val="es-ES"/>
           </w:rPr>
@@ -1622,7 +1656,7 @@
     </w:p>
     <w:p>
       <w:pPr>
-        <w:pStyle w:val="TDC3"/>
+        <w:pStyle w:val="TOC3"/>
         <w:tabs>
           <w:tab w:val="right" w:leader="dot" w:pos="9350"/>
         </w:tabs>
@@ -1634,7 +1668,7 @@
       <w:hyperlink w:anchor="_Toc143241265" w:history="1">
         <w:r>
           <w:rPr>
-            <w:rStyle w:val="Hipervnculo"/>
+            <w:rStyle w:val="Hyperlink"/>
             <w:noProof/>
             <w:lang w:val="es-ES"/>
           </w:rPr>
@@ -1642,7 +1676,7 @@
         </w:r>
         <w:r>
           <w:rPr>
-            <w:rStyle w:val="Hipervnculo"/>
+            <w:rStyle w:val="Hyperlink"/>
             <w:noProof/>
             <w:lang w:val="es-ES"/>
           </w:rPr>
@@ -1674,7 +1708,7 @@
     </w:p>
     <w:p>
       <w:pPr>
-        <w:pStyle w:val="TDC2"/>
+        <w:pStyle w:val="TOC2"/>
         <w:tabs>
           <w:tab w:val="right" w:leader="dot" w:pos="9350"/>
         </w:tabs>
@@ -1710,7 +1744,7 @@
     </w:p>
     <w:p>
       <w:pPr>
-        <w:pStyle w:val="TDC3"/>
+        <w:pStyle w:val="TOC3"/>
         <w:tabs>
           <w:tab w:val="right" w:leader="dot" w:pos="9350"/>
         </w:tabs>
@@ -1728,7 +1762,7 @@
         </w:r>
         <w:r>
           <w:rPr>
-            <w:rStyle w:val="Hipervnculo"/>
+            <w:rStyle w:val="Hyperlink"/>
             <w:noProof/>
             <w:lang w:val="es-CO"/>
           </w:rPr>
@@ -1754,7 +1788,7 @@
     </w:p>
     <w:p>
       <w:pPr>
-        <w:pStyle w:val="TDC3"/>
+        <w:pStyle w:val="TOC3"/>
         <w:tabs>
           <w:tab w:val="right" w:leader="dot" w:pos="9350"/>
         </w:tabs>
@@ -1772,7 +1806,7 @@
         </w:r>
         <w:r>
           <w:rPr>
-            <w:rStyle w:val="Hipervnculo"/>
+            <w:rStyle w:val="Hyperlink"/>
             <w:noProof/>
             <w:lang w:val="es-CO"/>
           </w:rPr>
@@ -1798,7 +1832,7 @@
     </w:p>
     <w:p>
       <w:pPr>
-        <w:pStyle w:val="TDC2"/>
+        <w:pStyle w:val="TOC2"/>
         <w:tabs>
           <w:tab w:val="right" w:leader="dot" w:pos="9350"/>
         </w:tabs>
@@ -1841,7 +1875,7 @@
     </w:p>
     <w:p>
       <w:pPr>
-        <w:pStyle w:val="TDC3"/>
+        <w:pStyle w:val="TOC3"/>
         <w:tabs>
           <w:tab w:val="right" w:leader="dot" w:pos="9350"/>
         </w:tabs>
@@ -1859,7 +1893,7 @@
         </w:r>
         <w:r>
           <w:rPr>
-            <w:rStyle w:val="Hipervnculo"/>
+            <w:rStyle w:val="Hyperlink"/>
             <w:noProof/>
             <w:lang w:val="es-CO"/>
           </w:rPr>
@@ -1892,7 +1926,7 @@
     </w:p>
     <w:p>
       <w:pPr>
-        <w:pStyle w:val="TDC3"/>
+        <w:pStyle w:val="TOC3"/>
         <w:tabs>
           <w:tab w:val="right" w:leader="dot" w:pos="9350"/>
         </w:tabs>
@@ -1910,7 +1944,7 @@
         </w:r>
         <w:r>
           <w:rPr>
-            <w:rStyle w:val="Hipervnculo"/>
+            <w:rStyle w:val="Hyperlink"/>
             <w:noProof/>
             <w:lang w:val="es-CO"/>
           </w:rPr>
@@ -1950,7 +1984,7 @@
     </w:p>
     <w:p>
       <w:pPr>
-        <w:pStyle w:val="TDC2"/>
+        <w:pStyle w:val="TOC2"/>
         <w:tabs>
           <w:tab w:val="right" w:leader="dot" w:pos="9350"/>
         </w:tabs>
@@ -1963,7 +1997,6 @@
         <w:rPr>
           <w:lang w:val="es-CO"/>
         </w:rPr>
-        <w:lastRenderedPageBreak/>
         <w:t xml:space="preserve">Estudio de Viabilidad </w:t>
       </w:r>
       <w:hyperlink w:anchor="_Toc143241259" w:history="1">
@@ -1994,7 +2027,7 @@
     </w:p>
     <w:p>
       <w:pPr>
-        <w:pStyle w:val="TDC3"/>
+        <w:pStyle w:val="TOC3"/>
         <w:tabs>
           <w:tab w:val="right" w:leader="dot" w:pos="9350"/>
         </w:tabs>
@@ -2012,7 +2045,7 @@
         </w:r>
         <w:r>
           <w:rPr>
-            <w:rStyle w:val="Hipervnculo"/>
+            <w:rStyle w:val="Hyperlink"/>
             <w:noProof/>
             <w:lang w:val="es-CO"/>
           </w:rPr>
@@ -2045,7 +2078,7 @@
     </w:p>
     <w:p>
       <w:pPr>
-        <w:pStyle w:val="TDC3"/>
+        <w:pStyle w:val="TOC3"/>
         <w:tabs>
           <w:tab w:val="right" w:leader="dot" w:pos="9350"/>
         </w:tabs>
@@ -2063,7 +2096,7 @@
         </w:r>
         <w:r>
           <w:rPr>
-            <w:rStyle w:val="Hipervnculo"/>
+            <w:rStyle w:val="Hyperlink"/>
             <w:noProof/>
             <w:lang w:val="es-CO"/>
           </w:rPr>
@@ -2096,7 +2129,7 @@
     </w:p>
     <w:p>
       <w:pPr>
-        <w:pStyle w:val="TDC3"/>
+        <w:pStyle w:val="TOC3"/>
         <w:tabs>
           <w:tab w:val="right" w:leader="dot" w:pos="9350"/>
         </w:tabs>
@@ -2120,7 +2153,7 @@
         </w:r>
         <w:r>
           <w:rPr>
-            <w:rStyle w:val="Hipervnculo"/>
+            <w:rStyle w:val="Hyperlink"/>
             <w:noProof/>
             <w:lang w:val="es-CO"/>
           </w:rPr>
@@ -2153,7 +2186,7 @@
     </w:p>
     <w:p>
       <w:pPr>
-        <w:pStyle w:val="TDC1"/>
+        <w:pStyle w:val="TOC1"/>
         <w:tabs>
           <w:tab w:val="right" w:leader="dot" w:pos="9350"/>
         </w:tabs>
@@ -2196,7 +2229,7 @@
     </w:p>
     <w:p>
       <w:pPr>
-        <w:pStyle w:val="TDC2"/>
+        <w:pStyle w:val="TOC2"/>
         <w:tabs>
           <w:tab w:val="right" w:leader="dot" w:pos="9350"/>
         </w:tabs>
@@ -2208,7 +2241,7 @@
       <w:hyperlink w:anchor="_Toc143241258" w:history="1">
         <w:r>
           <w:rPr>
-            <w:rStyle w:val="Hipervnculo"/>
+            <w:rStyle w:val="Hyperlink"/>
             <w:noProof/>
             <w:lang w:val="es-ES"/>
           </w:rPr>
@@ -2241,7 +2274,7 @@
     </w:p>
     <w:p>
       <w:pPr>
-        <w:pStyle w:val="TDC2"/>
+        <w:pStyle w:val="TOC2"/>
         <w:tabs>
           <w:tab w:val="right" w:leader="dot" w:pos="9350"/>
         </w:tabs>
@@ -2253,7 +2286,7 @@
       <w:hyperlink w:anchor="_Toc143241258" w:history="1">
         <w:r>
           <w:rPr>
-            <w:rStyle w:val="Hipervnculo"/>
+            <w:rStyle w:val="Hyperlink"/>
             <w:noProof/>
             <w:lang w:val="es-ES"/>
           </w:rPr>
@@ -2261,7 +2294,7 @@
         </w:r>
         <w:r>
           <w:rPr>
-            <w:rStyle w:val="Hipervnculo"/>
+            <w:rStyle w:val="Hyperlink"/>
             <w:noProof/>
             <w:lang w:val="es-ES"/>
           </w:rPr>
@@ -2294,7 +2327,7 @@
     </w:p>
     <w:p>
       <w:pPr>
-        <w:pStyle w:val="TDC1"/>
+        <w:pStyle w:val="TOC1"/>
         <w:tabs>
           <w:tab w:val="right" w:leader="dot" w:pos="9350"/>
         </w:tabs>
@@ -2336,7 +2369,7 @@
     </w:p>
     <w:p>
       <w:pPr>
-        <w:pStyle w:val="TDC1"/>
+        <w:pStyle w:val="TOC1"/>
         <w:tabs>
           <w:tab w:val="right" w:leader="dot" w:pos="9350"/>
         </w:tabs>
@@ -2378,7 +2411,7 @@
     </w:p>
     <w:p>
       <w:pPr>
-        <w:pStyle w:val="TDC2"/>
+        <w:pStyle w:val="TOC2"/>
         <w:tabs>
           <w:tab w:val="right" w:leader="dot" w:pos="9350"/>
         </w:tabs>
@@ -2390,11 +2423,19 @@
       <w:hyperlink w:anchor="_Toc143241258" w:history="1">
         <w:r>
           <w:rPr>
-            <w:rStyle w:val="Hipervnculo"/>
+            <w:rStyle w:val="Hyperlink"/>
             <w:noProof/>
             <w:lang w:val="es-ES"/>
           </w:rPr>
           <w:t>Figura 1</w:t>
+        </w:r>
+        <w:r>
+          <w:rPr>
+            <w:rStyle w:val="Hyperlink"/>
+            <w:noProof/>
+            <w:lang w:val="es-ES"/>
+          </w:rPr>
+          <w:t>. Base de Datos</w:t>
         </w:r>
         <w:r>
           <w:rPr>
@@ -2422,7 +2463,7 @@
     </w:p>
     <w:p>
       <w:pPr>
-        <w:pStyle w:val="TDC2"/>
+        <w:pStyle w:val="TOC2"/>
         <w:tabs>
           <w:tab w:val="right" w:leader="dot" w:pos="9350"/>
         </w:tabs>
@@ -2434,11 +2475,27 @@
       <w:hyperlink w:anchor="_Toc143241258" w:history="1">
         <w:r>
           <w:rPr>
-            <w:rStyle w:val="Hipervnculo"/>
+            <w:rStyle w:val="Hyperlink"/>
             <w:noProof/>
             <w:lang w:val="es-ES"/>
           </w:rPr>
           <w:t>Figura 2</w:t>
+        </w:r>
+        <w:r>
+          <w:rPr>
+            <w:rStyle w:val="Hyperlink"/>
+            <w:noProof/>
+            <w:lang w:val="es-ES"/>
+          </w:rPr>
+          <w:t xml:space="preserve">. </w:t>
+        </w:r>
+        <w:r>
+          <w:rPr>
+            <w:rStyle w:val="Hyperlink"/>
+            <w:noProof/>
+            <w:lang w:val="es-ES"/>
+          </w:rPr>
+          <w:t>DFD Sistema Actual</w:t>
         </w:r>
         <w:r>
           <w:rPr>
@@ -2459,7 +2516,7 @@
     </w:p>
     <w:p>
       <w:pPr>
-        <w:pStyle w:val="TDC2"/>
+        <w:pStyle w:val="TOC2"/>
         <w:tabs>
           <w:tab w:val="right" w:leader="dot" w:pos="9350"/>
         </w:tabs>
@@ -2471,11 +2528,27 @@
       <w:hyperlink w:anchor="_Toc143241258" w:history="1">
         <w:r>
           <w:rPr>
-            <w:rStyle w:val="Hipervnculo"/>
+            <w:rStyle w:val="Hyperlink"/>
             <w:noProof/>
             <w:lang w:val="es-ES"/>
           </w:rPr>
           <w:t>Figura 3</w:t>
+        </w:r>
+        <w:r>
+          <w:rPr>
+            <w:rStyle w:val="Hyperlink"/>
+            <w:noProof/>
+            <w:lang w:val="es-ES"/>
+          </w:rPr>
+          <w:t xml:space="preserve">. </w:t>
+        </w:r>
+        <w:r>
+          <w:rPr>
+            <w:rStyle w:val="Hyperlink"/>
+            <w:noProof/>
+            <w:lang w:val="es-ES"/>
+          </w:rPr>
+          <w:t>DFD Sistema Propuesto</w:t>
         </w:r>
         <w:r>
           <w:rPr>
@@ -2503,7 +2576,7 @@
     </w:p>
     <w:p>
       <w:pPr>
-        <w:pStyle w:val="TDC2"/>
+        <w:pStyle w:val="TOC2"/>
         <w:tabs>
           <w:tab w:val="right" w:leader="dot" w:pos="9350"/>
         </w:tabs>
@@ -2515,11 +2588,27 @@
       <w:hyperlink w:anchor="_Toc143241258" w:history="1">
         <w:r>
           <w:rPr>
-            <w:rStyle w:val="Hipervnculo"/>
+            <w:rStyle w:val="Hyperlink"/>
             <w:noProof/>
             <w:lang w:val="es-ES"/>
           </w:rPr>
           <w:t>Figura 4</w:t>
+        </w:r>
+        <w:r>
+          <w:rPr>
+            <w:rStyle w:val="Hyperlink"/>
+            <w:noProof/>
+            <w:lang w:val="es-ES"/>
+          </w:rPr>
+          <w:t xml:space="preserve">. </w:t>
+        </w:r>
+        <w:r>
+          <w:rPr>
+            <w:rStyle w:val="Hyperlink"/>
+            <w:noProof/>
+            <w:lang w:val="es-ES"/>
+          </w:rPr>
+          <w:t>DCU Sistema Propuesto</w:t>
         </w:r>
         <w:r>
           <w:rPr>
@@ -2547,7 +2636,7 @@
     </w:p>
     <w:p>
       <w:pPr>
-        <w:pStyle w:val="TDC2"/>
+        <w:pStyle w:val="TOC2"/>
         <w:tabs>
           <w:tab w:val="right" w:leader="dot" w:pos="9350"/>
         </w:tabs>
@@ -2559,11 +2648,27 @@
       <w:hyperlink w:anchor="_Toc143241258" w:history="1">
         <w:r>
           <w:rPr>
-            <w:rStyle w:val="Hipervnculo"/>
+            <w:rStyle w:val="Hyperlink"/>
             <w:noProof/>
             <w:lang w:val="es-ES"/>
           </w:rPr>
           <w:t>Figura 5</w:t>
+        </w:r>
+        <w:r>
+          <w:rPr>
+            <w:rStyle w:val="Hyperlink"/>
+            <w:noProof/>
+            <w:lang w:val="es-ES"/>
+          </w:rPr>
+          <w:t xml:space="preserve">. </w:t>
+        </w:r>
+        <w:r>
+          <w:rPr>
+            <w:rStyle w:val="Hyperlink"/>
+            <w:noProof/>
+            <w:lang w:val="es-ES"/>
+          </w:rPr>
+          <w:t>Matriz de Riego Representativa</w:t>
         </w:r>
         <w:r>
           <w:rPr>
@@ -2586,12 +2691,12 @@
           <w:noProof/>
           <w:lang w:val="es-CO"/>
         </w:rPr>
-        <w:t>5</w:t>
-      </w:r>
-    </w:p>
-    <w:p>
-      <w:pPr>
-        <w:pStyle w:val="TDC2"/>
+        <w:t>6</w:t>
+      </w:r>
+    </w:p>
+    <w:p>
+      <w:pPr>
+        <w:pStyle w:val="TOC2"/>
         <w:tabs>
           <w:tab w:val="right" w:leader="dot" w:pos="9350"/>
         </w:tabs>
@@ -2603,11 +2708,43 @@
       <w:hyperlink w:anchor="_Toc143241258" w:history="1">
         <w:r>
           <w:rPr>
-            <w:rStyle w:val="Hipervnculo"/>
+            <w:rStyle w:val="Hyperlink"/>
             <w:noProof/>
             <w:lang w:val="es-ES"/>
           </w:rPr>
           <w:t>Figura 6</w:t>
+        </w:r>
+        <w:r>
+          <w:rPr>
+            <w:rStyle w:val="Hyperlink"/>
+            <w:noProof/>
+            <w:lang w:val="es-ES"/>
+          </w:rPr>
+          <w:t xml:space="preserve">. </w:t>
+        </w:r>
+        <w:r>
+          <w:rPr>
+            <w:rStyle w:val="Hyperlink"/>
+            <w:noProof/>
+            <w:lang w:val="es-ES"/>
+          </w:rPr>
+          <w:t>Matriz de Riesgo</w:t>
+        </w:r>
+        <w:r>
+          <w:rPr>
+            <w:rStyle w:val="Hyperlink"/>
+            <w:noProof/>
+            <w:lang w:val="es-ES"/>
+          </w:rPr>
+          <w:t xml:space="preserve"> </w:t>
+        </w:r>
+        <w:r>
+          <w:rPr>
+            <w:rStyle w:val="Hyperlink"/>
+            <w:noProof/>
+            <w:lang w:val="es-ES"/>
+          </w:rPr>
+          <w:t>por Porbabilidad</w:t>
         </w:r>
         <w:r>
           <w:rPr>
@@ -2635,7 +2772,7 @@
     </w:p>
     <w:p>
       <w:pPr>
-        <w:pStyle w:val="TDC2"/>
+        <w:pStyle w:val="TOC2"/>
         <w:tabs>
           <w:tab w:val="right" w:leader="dot" w:pos="9350"/>
         </w:tabs>
@@ -2647,11 +2784,27 @@
       <w:hyperlink w:anchor="_Toc143241258" w:history="1">
         <w:r>
           <w:rPr>
-            <w:rStyle w:val="Hipervnculo"/>
+            <w:rStyle w:val="Hyperlink"/>
             <w:noProof/>
             <w:lang w:val="es-ES"/>
           </w:rPr>
           <w:t>Figura 7</w:t>
+        </w:r>
+        <w:r>
+          <w:rPr>
+            <w:rStyle w:val="Hyperlink"/>
+            <w:noProof/>
+            <w:lang w:val="es-ES"/>
+          </w:rPr>
+          <w:t xml:space="preserve">. </w:t>
+        </w:r>
+        <w:r>
+          <w:rPr>
+            <w:rStyle w:val="Hyperlink"/>
+            <w:noProof/>
+            <w:lang w:val="es-ES"/>
+          </w:rPr>
+          <w:t>Matriz de Riesgo del Proyecto</w:t>
         </w:r>
         <w:r>
           <w:rPr>
@@ -2679,6 +2832,50 @@
     </w:p>
     <w:p>
       <w:pPr>
+        <w:pStyle w:val="TOC2"/>
+        <w:tabs>
+          <w:tab w:val="right" w:leader="dot" w:pos="9350"/>
+        </w:tabs>
+        <w:rPr>
+          <w:noProof/>
+          <w:lang w:val="es-CO"/>
+        </w:rPr>
+      </w:pPr>
+      <w:hyperlink w:anchor="_Toc143241258" w:history="1">
+        <w:r>
+          <w:rPr>
+            <w:rStyle w:val="Hyperlink"/>
+            <w:noProof/>
+            <w:lang w:val="es-ES"/>
+          </w:rPr>
+          <w:t>Figura 8. Tabla de Riesgos</w:t>
+        </w:r>
+        <w:r>
+          <w:rPr>
+            <w:noProof/>
+            <w:webHidden/>
+            <w:lang w:val="es-CO"/>
+          </w:rPr>
+          <w:tab/>
+        </w:r>
+      </w:hyperlink>
+      <w:r>
+        <w:rPr>
+          <w:noProof/>
+          <w:lang w:val="es-CO"/>
+        </w:rPr>
+        <w:t>2</w:t>
+      </w:r>
+      <w:r>
+        <w:rPr>
+          <w:noProof/>
+          <w:lang w:val="es-CO"/>
+        </w:rPr>
+        <w:t>8</w:t>
+      </w:r>
+    </w:p>
+    <w:p>
+      <w:pPr>
         <w:rPr>
           <w:lang w:val="es-CO"/>
         </w:rPr>
@@ -2729,7 +2926,6 @@
           <w:bCs/>
           <w:lang w:val="es-ES"/>
         </w:rPr>
-        <w:lastRenderedPageBreak/>
         <w:t>Capítulo 1</w:t>
       </w:r>
     </w:p>
@@ -2837,7 +3033,7 @@
     </w:p>
     <w:p>
       <w:pPr>
-        <w:pStyle w:val="Ttulo1"/>
+        <w:pStyle w:val="Heading1"/>
         <w:rPr>
           <w:lang w:val="es-ES"/>
         </w:rPr>
@@ -2849,7 +3045,6 @@
         <w:rPr>
           <w:lang w:val="es-ES"/>
         </w:rPr>
-        <w:lastRenderedPageBreak/>
         <w:t xml:space="preserve">Capítulo 2 </w:t>
       </w:r>
       <w:r>
@@ -2870,7 +3065,7 @@
     </w:p>
     <w:p>
       <w:pPr>
-        <w:pStyle w:val="Ttulo2"/>
+        <w:pStyle w:val="Heading2"/>
         <w:rPr>
           <w:lang w:val="es-ES"/>
         </w:rPr>
@@ -3206,7 +3401,7 @@
     </w:p>
     <w:p>
       <w:pPr>
-        <w:pStyle w:val="Ttulo2"/>
+        <w:pStyle w:val="Heading2"/>
         <w:rPr>
           <w:lang w:val="es-ES"/>
         </w:rPr>
@@ -3296,14 +3491,7 @@
         <w:rPr>
           <w:lang w:val="es-ES"/>
         </w:rPr>
-        <w:t xml:space="preserve"> incorrecta debido a los </w:t>
-      </w:r>
-      <w:r>
-        <w:rPr>
-          <w:lang w:val="es-ES"/>
-        </w:rPr>
-        <w:lastRenderedPageBreak/>
-        <w:t>sistemas de codificación de caracteres especiales</w:t>
+        <w:t xml:space="preserve"> incorrecta debido a los sistemas de codificación de caracteres especiales</w:t>
       </w:r>
       <w:r>
         <w:rPr>
@@ -3579,7 +3767,7 @@
     </w:p>
     <w:p>
       <w:pPr>
-        <w:pStyle w:val="Ttulo2"/>
+        <w:pStyle w:val="Heading2"/>
         <w:rPr>
           <w:lang w:val="es-ES"/>
         </w:rPr>
@@ -3708,16 +3896,15 @@
     </w:p>
     <w:p>
       <w:pPr>
-        <w:pStyle w:val="Ttulo2"/>
-        <w:rPr>
-          <w:lang w:val="es-ES"/>
-        </w:rPr>
-      </w:pPr>
-      <w:r>
-        <w:rPr>
-          <w:lang w:val="es-ES"/>
-        </w:rPr>
-        <w:lastRenderedPageBreak/>
+        <w:pStyle w:val="Heading2"/>
+        <w:rPr>
+          <w:lang w:val="es-ES"/>
+        </w:rPr>
+      </w:pPr>
+      <w:r>
+        <w:rPr>
+          <w:lang w:val="es-ES"/>
+        </w:rPr>
         <w:t>Objetivos Específicos</w:t>
       </w:r>
     </w:p>
@@ -4317,7 +4504,6 @@
           <w:iCs/>
           <w:lang w:val="es-ES"/>
         </w:rPr>
-        <w:lastRenderedPageBreak/>
         <w:tab/>
       </w:r>
       <w:r>
@@ -4711,7 +4897,6 @@
           <w:bCs/>
           <w:lang w:val="es-ES"/>
         </w:rPr>
-        <w:lastRenderedPageBreak/>
         <w:t>Escalabilidad.</w:t>
       </w:r>
       <w:r>
@@ -4819,7 +5004,7 @@
     </w:p>
     <w:p>
       <w:pPr>
-        <w:pStyle w:val="Ttulo2"/>
+        <w:pStyle w:val="Heading2"/>
         <w:rPr>
           <w:lang w:val="es-ES"/>
         </w:rPr>
@@ -5131,7 +5316,6 @@
           <w:bCs/>
           <w:lang w:val="es-ES"/>
         </w:rPr>
-        <w:lastRenderedPageBreak/>
         <w:t>Ciudad</w:t>
       </w:r>
       <w:r>
@@ -5695,14 +5879,7 @@
         <w:rPr>
           <w:lang w:val="es-ES"/>
         </w:rPr>
-        <w:t xml:space="preserve">necesaria para llevar el Proyecto a distintos ambientes, tanto de Desarrollo, Pruebas y </w:t>
-      </w:r>
-      <w:r>
-        <w:rPr>
-          <w:lang w:val="es-ES"/>
-        </w:rPr>
-        <w:lastRenderedPageBreak/>
-        <w:t xml:space="preserve">Producción, ya que </w:t>
+        <w:t xml:space="preserve">necesaria para llevar el Proyecto a distintos ambientes, tanto de Desarrollo, Pruebas y Producción, ya que </w:t>
       </w:r>
       <w:r>
         <w:rPr>
@@ -5918,7 +6095,7 @@
     </w:p>
     <w:p>
       <w:pPr>
-        <w:pStyle w:val="Ttulo2"/>
+        <w:pStyle w:val="Heading2"/>
         <w:rPr>
           <w:lang w:val="es-ES"/>
         </w:rPr>
@@ -5938,7 +6115,7 @@
     </w:p>
     <w:p>
       <w:pPr>
-        <w:pStyle w:val="Ttulo3"/>
+        <w:pStyle w:val="Heading3"/>
         <w:rPr>
           <w:i/>
           <w:iCs/>
@@ -6239,14 +6416,7 @@
         <w:rPr>
           <w:lang w:val="es-ES"/>
         </w:rPr>
-        <w:t xml:space="preserve">ndo a otros </w:t>
-      </w:r>
-      <w:r>
-        <w:rPr>
-          <w:lang w:val="es-ES"/>
-        </w:rPr>
-        <w:lastRenderedPageBreak/>
-        <w:t xml:space="preserve">sistemas </w:t>
+        <w:t xml:space="preserve">ndo a otros sistemas </w:t>
       </w:r>
       <w:r>
         <w:rPr>
@@ -6319,7 +6489,7 @@
     </w:p>
     <w:p>
       <w:pPr>
-        <w:pStyle w:val="Ttulo3"/>
+        <w:pStyle w:val="Heading3"/>
         <w:rPr>
           <w:i/>
           <w:iCs/>
@@ -6875,40 +7045,39 @@
     </w:p>
     <w:p>
       <w:pPr>
-        <w:pStyle w:val="Ttulo3"/>
-        <w:rPr>
-          <w:i/>
-          <w:iCs/>
-          <w:lang w:val="es-ES"/>
-        </w:rPr>
-      </w:pPr>
-    </w:p>
-    <w:p>
-      <w:pPr>
-        <w:pStyle w:val="Ttulo3"/>
-        <w:rPr>
-          <w:i/>
-          <w:iCs/>
-          <w:lang w:val="es-ES"/>
-        </w:rPr>
-      </w:pPr>
-    </w:p>
-    <w:p>
-      <w:pPr>
-        <w:pStyle w:val="Ttulo3"/>
-        <w:rPr>
-          <w:i/>
-          <w:iCs/>
-          <w:lang w:val="es-ES"/>
-        </w:rPr>
-      </w:pPr>
-      <w:r>
-        <w:rPr>
-          <w:i/>
-          <w:iCs/>
-          <w:lang w:val="es-ES"/>
-        </w:rPr>
-        <w:lastRenderedPageBreak/>
+        <w:pStyle w:val="Heading3"/>
+        <w:rPr>
+          <w:i/>
+          <w:iCs/>
+          <w:lang w:val="es-ES"/>
+        </w:rPr>
+      </w:pPr>
+    </w:p>
+    <w:p>
+      <w:pPr>
+        <w:pStyle w:val="Heading3"/>
+        <w:rPr>
+          <w:i/>
+          <w:iCs/>
+          <w:lang w:val="es-ES"/>
+        </w:rPr>
+      </w:pPr>
+    </w:p>
+    <w:p>
+      <w:pPr>
+        <w:pStyle w:val="Heading3"/>
+        <w:rPr>
+          <w:i/>
+          <w:iCs/>
+          <w:lang w:val="es-ES"/>
+        </w:rPr>
+      </w:pPr>
+      <w:r>
+        <w:rPr>
+          <w:i/>
+          <w:iCs/>
+          <w:lang w:val="es-ES"/>
+        </w:rPr>
         <w:t>Riesgos</w:t>
       </w:r>
       <w:r>
@@ -6922,7 +7091,7 @@
     </w:p>
     <w:p>
       <w:pPr>
-        <w:pStyle w:val="Ttulo3"/>
+        <w:pStyle w:val="Heading3"/>
         <w:ind w:firstLine="720"/>
         <w:rPr>
           <w:b w:val="0"/>
@@ -7127,16 +7296,15 @@
     </w:p>
     <w:p>
       <w:pPr>
-        <w:pStyle w:val="Ttulo1"/>
-        <w:rPr>
-          <w:lang w:val="es-ES"/>
-        </w:rPr>
-      </w:pPr>
-      <w:r>
-        <w:rPr>
-          <w:lang w:val="es-ES"/>
-        </w:rPr>
-        <w:lastRenderedPageBreak/>
+        <w:pStyle w:val="Heading1"/>
+        <w:rPr>
+          <w:lang w:val="es-ES"/>
+        </w:rPr>
+      </w:pPr>
+      <w:r>
+        <w:rPr>
+          <w:lang w:val="es-ES"/>
+        </w:rPr>
         <w:t>Capítulo 3</w:t>
       </w:r>
       <w:r>
@@ -7559,7 +7727,6 @@
         <w:rPr>
           <w:lang w:val="es-ES"/>
         </w:rPr>
-        <w:lastRenderedPageBreak/>
         <w:t>Según Alexander</w:t>
       </w:r>
       <w:r>
@@ -7804,7 +7971,6 @@
           <w:iCs/>
           <w:lang w:val="es-ES"/>
         </w:rPr>
-        <w:lastRenderedPageBreak/>
         <w:t>V</w:t>
       </w:r>
       <w:r>
@@ -8177,7 +8343,6 @@
           <w:iCs/>
           <w:lang w:val="es-ES"/>
         </w:rPr>
-        <w:lastRenderedPageBreak/>
         <w:t>VIII</w:t>
       </w:r>
       <w:r>
@@ -8686,16 +8851,7 @@
           <w:iCs/>
           <w:lang w:val="es-ES"/>
         </w:rPr>
-        <w:t xml:space="preserve">Todas las personas, todos los Colombianos que entran a nuestro Servicio de Búsqueda de Empleo se ven afectados. Imagínese que usted encuentre una oferta de </w:t>
-      </w:r>
-      <w:r>
-        <w:rPr>
-          <w:i/>
-          <w:iCs/>
-          <w:lang w:val="es-ES"/>
-        </w:rPr>
-        <w:lastRenderedPageBreak/>
-        <w:t>empleo y que esta, esté mal escrita. Todos ellos son usuarios afectados, ya que no solamente la parte estadística de la Empresa, sino que también las personas que buscan empleo.</w:t>
+        <w:t>Todas las personas, todos los Colombianos que entran a nuestro Servicio de Búsqueda de Empleo se ven afectados. Imagínese que usted encuentre una oferta de empleo y que esta, esté mal escrita. Todos ellos son usuarios afectados, ya que no solamente la parte estadística de la Empresa, sino que también las personas que buscan empleo.</w:t>
       </w:r>
       <w:r>
         <w:rPr>
@@ -9085,16 +9241,15 @@
     </w:p>
     <w:p>
       <w:pPr>
-        <w:pStyle w:val="Ttulo1"/>
-        <w:rPr>
-          <w:lang w:val="es-ES"/>
-        </w:rPr>
-      </w:pPr>
-      <w:r>
-        <w:rPr>
-          <w:lang w:val="es-ES"/>
-        </w:rPr>
-        <w:lastRenderedPageBreak/>
+        <w:pStyle w:val="Heading1"/>
+        <w:rPr>
+          <w:lang w:val="es-ES"/>
+        </w:rPr>
+      </w:pPr>
+      <w:r>
+        <w:rPr>
+          <w:lang w:val="es-ES"/>
+        </w:rPr>
         <w:t>Lista de referenc</w:t>
       </w:r>
       <w:bookmarkEnd w:id="5"/>
@@ -9290,7 +9445,7 @@
     </w:p>
     <w:p>
       <w:pPr>
-        <w:pStyle w:val="Ttulo1"/>
+        <w:pStyle w:val="Heading1"/>
         <w:rPr>
           <w:lang w:val="es-ES"/>
         </w:rPr>
@@ -9582,27 +9737,72 @@
           <w:lang w:val="es-ES"/>
         </w:rPr>
       </w:pPr>
-      <w:r>
+    </w:p>
+    <w:p>
+      <w:pPr>
         <w:rPr>
           <w:b/>
           <w:bCs/>
           <w:lang w:val="es-ES"/>
         </w:rPr>
-        <w:t>Figura 2.</w:t>
-      </w:r>
-    </w:p>
-    <w:p>
-      <w:pPr>
-        <w:rPr>
-          <w:lang w:val="es-ES"/>
-        </w:rPr>
-      </w:pPr>
-      <w:r>
+      </w:pPr>
+    </w:p>
+    <w:p>
+      <w:pPr>
         <w:rPr>
           <w:b/>
           <w:bCs/>
           <w:lang w:val="es-ES"/>
         </w:rPr>
+      </w:pPr>
+    </w:p>
+    <w:p>
+      <w:pPr>
+        <w:rPr>
+          <w:b/>
+          <w:bCs/>
+          <w:lang w:val="es-ES"/>
+        </w:rPr>
+      </w:pPr>
+    </w:p>
+    <w:p>
+      <w:pPr>
+        <w:rPr>
+          <w:b/>
+          <w:bCs/>
+          <w:lang w:val="es-ES"/>
+        </w:rPr>
+      </w:pPr>
+    </w:p>
+    <w:p>
+      <w:pPr>
+        <w:rPr>
+          <w:b/>
+          <w:bCs/>
+          <w:lang w:val="es-ES"/>
+        </w:rPr>
+      </w:pPr>
+      <w:r>
+        <w:rPr>
+          <w:b/>
+          <w:bCs/>
+          <w:lang w:val="es-ES"/>
+        </w:rPr>
+        <w:t>Figura 2.</w:t>
+      </w:r>
+    </w:p>
+    <w:p>
+      <w:pPr>
+        <w:rPr>
+          <w:lang w:val="es-ES"/>
+        </w:rPr>
+      </w:pPr>
+      <w:r>
+        <w:rPr>
+          <w:b/>
+          <w:bCs/>
+          <w:lang w:val="es-ES"/>
+        </w:rPr>
         <w:tab/>
       </w:r>
       <w:r>
@@ -9646,20 +9846,18 @@
       <w:pPr>
         <w:jc w:val="center"/>
         <w:rPr>
-          <w:lang w:val="es-CO"/>
-        </w:rPr>
-      </w:pPr>
-      <w:r>
-        <w:rPr>
-          <w:noProof/>
-          <w:lang w:val="es-CO"/>
-        </w:rPr>
-        <w:lastRenderedPageBreak/>
+          <w:lang w:val="es-ES"/>
+        </w:rPr>
+      </w:pPr>
+      <w:r>
+        <w:rPr>
+          <w:lang w:val="es-ES"/>
+        </w:rPr>
         <w:drawing>
-          <wp:inline distT="0" distB="0" distL="0" distR="0" wp14:anchorId="6EE950DF" wp14:editId="21B2AE04">
-            <wp:extent cx="1240790" cy="8229600"/>
+          <wp:inline distT="0" distB="0" distL="0" distR="0" wp14:anchorId="41013DA3" wp14:editId="37EA50A2">
+            <wp:extent cx="5943600" cy="4652010"/>
             <wp:effectExtent l="0" t="0" r="0" b="0"/>
-            <wp:docPr id="2" name="Imagen 2" descr="Diagrama&#10;&#10;Descripción generada automáticamente"/>
+            <wp:docPr id="3" name="Imagen 3" descr="Diagrama&#10;&#10;Descripción generada automáticamente"/>
             <wp:cNvGraphicFramePr>
               <a:graphicFrameLocks xmlns:a="http://schemas.openxmlformats.org/drawingml/2006/main" noChangeAspect="1"/>
             </wp:cNvGraphicFramePr>
@@ -9667,17 +9865,11 @@
               <a:graphicData uri="http://schemas.openxmlformats.org/drawingml/2006/picture">
                 <pic:pic xmlns:pic="http://schemas.openxmlformats.org/drawingml/2006/picture">
                   <pic:nvPicPr>
-                    <pic:cNvPr id="2" name="Imagen 2" descr="Diagrama&#10;&#10;Descripción generada automáticamente"/>
+                    <pic:cNvPr id="3" name="Imagen 3" descr="Diagrama&#10;&#10;Descripción generada automáticamente"/>
                     <pic:cNvPicPr/>
                   </pic:nvPicPr>
                   <pic:blipFill>
-                    <a:blip r:embed="rId9">
-                      <a:extLst>
-                        <a:ext uri="{28A0092B-C50C-407E-A947-70E740481C1C}">
-                          <a14:useLocalDpi xmlns:a14="http://schemas.microsoft.com/office/drawing/2010/main" val="0"/>
-                        </a:ext>
-                      </a:extLst>
-                    </a:blip>
+                    <a:blip r:embed="rId9"/>
                     <a:stretch>
                       <a:fillRect/>
                     </a:stretch>
@@ -9685,7 +9877,7 @@
                   <pic:spPr>
                     <a:xfrm>
                       <a:off x="0" y="0"/>
-                      <a:ext cx="1253545" cy="8314198"/>
+                      <a:ext cx="5943600" cy="4652010"/>
                     </a:xfrm>
                     <a:prstGeom prst="rect">
                       <a:avLst/>
@@ -9708,7 +9900,6 @@
         <w:rPr>
           <w:lang w:val="es-ES"/>
         </w:rPr>
-        <w:lastRenderedPageBreak/>
         <w:tab/>
       </w:r>
       <w:r>
@@ -9781,6 +9972,15 @@
         </w:rPr>
         <w:t>.</w:t>
       </w:r>
+    </w:p>
+    <w:p>
+      <w:pPr>
+        <w:rPr>
+          <w:b/>
+          <w:bCs/>
+          <w:lang w:val="es-ES"/>
+        </w:rPr>
+      </w:pPr>
     </w:p>
     <w:p>
       <w:pPr>
@@ -9916,6 +10116,20 @@
     <w:p>
       <w:pPr>
         <w:rPr>
+          <w:lang w:val="es-ES"/>
+        </w:rPr>
+      </w:pPr>
+    </w:p>
+    <w:p>
+      <w:pPr>
+        <w:rPr>
+          <w:lang w:val="es-ES"/>
+        </w:rPr>
+      </w:pPr>
+    </w:p>
+    <w:p>
+      <w:pPr>
+        <w:rPr>
           <w:b/>
           <w:bCs/>
           <w:lang w:val="es-ES"/>
@@ -9939,14 +10153,232 @@
           <w:lang w:val="es-ES"/>
         </w:rPr>
       </w:pPr>
-      <w:r>
+    </w:p>
+    <w:p>
+      <w:pPr>
         <w:rPr>
           <w:b/>
           <w:bCs/>
           <w:lang w:val="es-ES"/>
         </w:rPr>
-        <w:lastRenderedPageBreak/>
+      </w:pPr>
+    </w:p>
+    <w:p>
+      <w:pPr>
+        <w:rPr>
+          <w:b/>
+          <w:bCs/>
+          <w:lang w:val="es-ES"/>
+        </w:rPr>
+      </w:pPr>
+      <w:r>
+        <w:rPr>
+          <w:b/>
+          <w:bCs/>
+          <w:lang w:val="es-ES"/>
+        </w:rPr>
         <w:t>Figura 4.</w:t>
+      </w:r>
+    </w:p>
+    <w:p>
+      <w:pPr>
+        <w:ind w:firstLine="720"/>
+        <w:rPr>
+          <w:lang w:val="es-ES"/>
+        </w:rPr>
+      </w:pPr>
+      <w:r>
+        <w:rPr>
+          <w:lang w:val="es-ES"/>
+        </w:rPr>
+        <w:t>Diagrama en Caso de Uso del sistema propuesto del Proceso de la Resolución 00129 del SPE.</w:t>
+      </w:r>
+    </w:p>
+    <w:p>
+      <w:pPr>
+        <w:rPr>
+          <w:lang w:val="es-ES"/>
+        </w:rPr>
+      </w:pPr>
+      <w:r>
+        <w:rPr>
+          <w:noProof/>
+        </w:rPr>
+        <w:drawing>
+          <wp:inline distT="0" distB="0" distL="0" distR="0" wp14:anchorId="6C6DB436" wp14:editId="6E8AC12D">
+            <wp:extent cx="5762625" cy="2217301"/>
+            <wp:effectExtent l="0" t="0" r="0" b="0"/>
+            <wp:docPr id="1798224446" name="Imagen 1798224446"/>
+            <wp:cNvGraphicFramePr>
+              <a:graphicFrameLocks xmlns:a="http://schemas.openxmlformats.org/drawingml/2006/main" noChangeAspect="1"/>
+            </wp:cNvGraphicFramePr>
+            <a:graphic xmlns:a="http://schemas.openxmlformats.org/drawingml/2006/main">
+              <a:graphicData uri="http://schemas.openxmlformats.org/drawingml/2006/picture">
+                <pic:pic xmlns:pic="http://schemas.openxmlformats.org/drawingml/2006/picture">
+                  <pic:nvPicPr>
+                    <pic:cNvPr id="0" name=""/>
+                    <pic:cNvPicPr/>
+                  </pic:nvPicPr>
+                  <pic:blipFill>
+                    <a:blip r:embed="rId11" cstate="print">
+                      <a:extLst>
+                        <a:ext uri="{28A0092B-C50C-407E-A947-70E740481C1C}">
+                          <a14:useLocalDpi xmlns:a14="http://schemas.microsoft.com/office/drawing/2010/main" val="0"/>
+                        </a:ext>
+                      </a:extLst>
+                    </a:blip>
+                    <a:stretch>
+                      <a:fillRect/>
+                    </a:stretch>
+                  </pic:blipFill>
+                  <pic:spPr>
+                    <a:xfrm>
+                      <a:off x="0" y="0"/>
+                      <a:ext cx="5762625" cy="2217301"/>
+                    </a:xfrm>
+                    <a:prstGeom prst="rect">
+                      <a:avLst/>
+                    </a:prstGeom>
+                  </pic:spPr>
+                </pic:pic>
+              </a:graphicData>
+            </a:graphic>
+          </wp:inline>
+        </w:drawing>
+      </w:r>
+      <w:r>
+        <w:rPr>
+          <w:lang w:val="es-CO"/>
+        </w:rPr>
+        <w:tab/>
+      </w:r>
+      <w:r>
+        <w:rPr>
+          <w:i/>
+          <w:iCs/>
+          <w:lang w:val="es-ES"/>
+        </w:rPr>
+        <w:t xml:space="preserve">Nota. </w:t>
+      </w:r>
+      <w:r>
+        <w:rPr>
+          <w:lang w:val="es-ES"/>
+        </w:rPr>
+        <w:t>La figura 4 representa el Diagrama en Caso de Uso del sistema propuesto de la Resolución 00129 del Servicio Público de Empleo, el cual presenta los errores ya mencionados en el cuerpo de este documento.</w:t>
+      </w:r>
+    </w:p>
+    <w:p>
+      <w:pPr>
+        <w:rPr>
+          <w:b/>
+          <w:bCs/>
+          <w:lang w:val="es-ES"/>
+        </w:rPr>
+      </w:pPr>
+    </w:p>
+    <w:p>
+      <w:pPr>
+        <w:rPr>
+          <w:b/>
+          <w:bCs/>
+          <w:lang w:val="es-ES"/>
+        </w:rPr>
+      </w:pPr>
+    </w:p>
+    <w:p>
+      <w:pPr>
+        <w:rPr>
+          <w:b/>
+          <w:bCs/>
+          <w:lang w:val="es-ES"/>
+        </w:rPr>
+      </w:pPr>
+    </w:p>
+    <w:p>
+      <w:pPr>
+        <w:rPr>
+          <w:b/>
+          <w:bCs/>
+          <w:lang w:val="es-ES"/>
+        </w:rPr>
+      </w:pPr>
+    </w:p>
+    <w:p>
+      <w:pPr>
+        <w:rPr>
+          <w:b/>
+          <w:bCs/>
+          <w:lang w:val="es-ES"/>
+        </w:rPr>
+      </w:pPr>
+    </w:p>
+    <w:p>
+      <w:pPr>
+        <w:rPr>
+          <w:b/>
+          <w:bCs/>
+          <w:lang w:val="es-ES"/>
+        </w:rPr>
+      </w:pPr>
+    </w:p>
+    <w:p>
+      <w:pPr>
+        <w:rPr>
+          <w:b/>
+          <w:bCs/>
+          <w:lang w:val="es-ES"/>
+        </w:rPr>
+      </w:pPr>
+    </w:p>
+    <w:p>
+      <w:pPr>
+        <w:rPr>
+          <w:b/>
+          <w:bCs/>
+          <w:lang w:val="es-ES"/>
+        </w:rPr>
+      </w:pPr>
+    </w:p>
+    <w:p>
+      <w:pPr>
+        <w:rPr>
+          <w:b/>
+          <w:bCs/>
+          <w:lang w:val="es-ES"/>
+        </w:rPr>
+      </w:pPr>
+    </w:p>
+    <w:p>
+      <w:pPr>
+        <w:rPr>
+          <w:b/>
+          <w:bCs/>
+          <w:lang w:val="es-ES"/>
+        </w:rPr>
+      </w:pPr>
+      <w:r>
+        <w:rPr>
+          <w:b/>
+          <w:bCs/>
+          <w:lang w:val="es-ES"/>
+        </w:rPr>
+        <w:t xml:space="preserve">Figura </w:t>
+      </w:r>
+      <w:r>
+        <w:rPr>
+          <w:b/>
+          <w:bCs/>
+          <w:lang w:val="es-ES"/>
+        </w:rPr>
+        <w:t>5</w:t>
+      </w:r>
+      <w:r>
+        <w:rPr>
+          <w:b/>
+          <w:bCs/>
+          <w:lang w:val="es-ES"/>
+        </w:rPr>
+        <w:t>.</w:t>
       </w:r>
     </w:p>
     <w:p>
@@ -11628,7 +12060,7 @@
         <w:rPr>
           <w:lang w:val="es-ES"/>
         </w:rPr>
-        <w:t>4</w:t>
+        <w:t>5</w:t>
       </w:r>
       <w:r>
         <w:rPr>
@@ -11689,7 +12121,7 @@
           <w:bCs/>
           <w:lang w:val="es-ES"/>
         </w:rPr>
-        <w:t>5</w:t>
+        <w:t>6</w:t>
       </w:r>
       <w:r>
         <w:rPr>
@@ -13474,7 +13906,7 @@
         <w:rPr>
           <w:lang w:val="es-ES"/>
         </w:rPr>
-        <w:t>5</w:t>
+        <w:t>6</w:t>
       </w:r>
       <w:r>
         <w:rPr>
@@ -13486,25 +13918,44 @@
         <w:rPr>
           <w:lang w:val="es-ES"/>
         </w:rPr>
-        <w:t>riesgos del proyecto en función de su probabilidad y gravedad.</w:t>
-      </w:r>
-    </w:p>
-    <w:p>
-      <w:pPr>
+        <w:t xml:space="preserve">riesgos del proyecto en función de su probabilidad y </w:t>
+      </w:r>
+      <w:r>
+        <w:rPr>
+          <w:lang w:val="es-ES"/>
+        </w:rPr>
+        <w:t>gravedad</w:t>
+      </w:r>
+    </w:p>
+    <w:p>
+      <w:pPr>
+        <w:rPr>
+          <w:lang w:val="es-ES"/>
+        </w:rPr>
+      </w:pPr>
+      <w:r>
         <w:rPr>
           <w:b/>
           <w:bCs/>
           <w:lang w:val="es-ES"/>
         </w:rPr>
-      </w:pPr>
+        <w:t xml:space="preserve">Figura </w:t>
+      </w:r>
       <w:r>
         <w:rPr>
           <w:b/>
           <w:bCs/>
           <w:lang w:val="es-ES"/>
         </w:rPr>
-        <w:lastRenderedPageBreak/>
-        <w:t>Figura 6.</w:t>
+        <w:t>7</w:t>
+      </w:r>
+      <w:r>
+        <w:rPr>
+          <w:b/>
+          <w:bCs/>
+          <w:lang w:val="es-ES"/>
+        </w:rPr>
+        <w:t>.</w:t>
       </w:r>
     </w:p>
     <w:p>
@@ -15652,101 +16103,22 @@
               <w:t>Almacenamiento inadecuado de información</w:t>
             </w:r>
           </w:p>
-          <w:p>
-            <w:pPr>
-              <w:suppressAutoHyphens w:val="0"/>
-              <w:spacing w:line="240" w:lineRule="auto"/>
-              <w:contextualSpacing w:val="0"/>
-              <w:jc w:val="center"/>
-              <w:rPr>
-                <w:rFonts w:ascii="Times New Roman" w:hAnsi="Times New Roman"/>
-                <w:sz w:val="20"/>
-                <w:szCs w:val="20"/>
-                <w:lang w:val="es-CO"/>
-              </w:rPr>
-            </w:pPr>
-          </w:p>
         </w:tc>
       </w:tr>
     </w:tbl>
     <w:p>
       <w:pPr>
-        <w:jc w:val="center"/>
-        <w:rPr>
-          <w:lang w:val="es-ES"/>
-        </w:rPr>
-      </w:pPr>
-    </w:p>
-    <w:p>
-      <w:pPr>
-        <w:rPr>
-          <w:lang w:val="es-ES"/>
-        </w:rPr>
-      </w:pPr>
-      <w:r>
-        <w:rPr>
-          <w:lang w:val="es-ES"/>
-        </w:rPr>
-        <w:tab/>
-      </w:r>
-      <w:r>
-        <w:rPr>
-          <w:i/>
-          <w:iCs/>
-          <w:lang w:val="es-ES"/>
-        </w:rPr>
-        <w:t>Nota.</w:t>
-      </w:r>
-      <w:r>
-        <w:rPr>
-          <w:i/>
-          <w:iCs/>
-          <w:lang w:val="es-ES"/>
-        </w:rPr>
-        <w:t xml:space="preserve"> </w:t>
-      </w:r>
-      <w:r>
-        <w:rPr>
-          <w:lang w:val="es-ES"/>
-        </w:rPr>
-        <w:t xml:space="preserve">La figura </w:t>
-      </w:r>
-      <w:r>
-        <w:rPr>
-          <w:lang w:val="es-ES"/>
-        </w:rPr>
-        <w:t>6</w:t>
-      </w:r>
-      <w:r>
-        <w:rPr>
-          <w:lang w:val="es-ES"/>
-        </w:rPr>
-        <w:t xml:space="preserve"> representa la Matriz de Riego del Proyecto </w:t>
-      </w:r>
-      <w:r>
-        <w:rPr>
-          <w:lang w:val="es-ES"/>
-        </w:rPr>
-        <w:t xml:space="preserve">Planteado </w:t>
-      </w:r>
-      <w:r>
-        <w:rPr>
-          <w:lang w:val="es-ES"/>
-        </w:rPr>
-        <w:t xml:space="preserve">encargada del análisis de </w:t>
-      </w:r>
-      <w:r>
-        <w:rPr>
-          <w:lang w:val="es-ES"/>
-        </w:rPr>
-        <w:t>riesgos del proyecto en función de su probabilidad y gravedad.</w:t>
-      </w:r>
-    </w:p>
-    <w:p>
-      <w:pPr>
-        <w:suppressAutoHyphens w:val="0"/>
-        <w:spacing w:line="240" w:lineRule="auto"/>
-        <w:contextualSpacing w:val="0"/>
+        <w:ind w:firstLine="720"/>
+        <w:rPr>
+          <w:i/>
+          <w:iCs/>
+          <w:lang w:val="es-ES"/>
+        </w:rPr>
+      </w:pPr>
+    </w:p>
+    <w:p>
+      <w:pPr>
+        <w:ind w:firstLine="720"/>
         <w:rPr>
           <w:b/>
           <w:bCs/>
@@ -15755,12 +16127,65 @@
       </w:pPr>
       <w:r>
         <w:rPr>
+          <w:i/>
+          <w:iCs/>
+          <w:lang w:val="es-ES"/>
+        </w:rPr>
+        <w:t>Nota.</w:t>
+      </w:r>
+      <w:r>
+        <w:rPr>
+          <w:i/>
+          <w:iCs/>
+          <w:lang w:val="es-ES"/>
+        </w:rPr>
+        <w:t xml:space="preserve"> </w:t>
+      </w:r>
+      <w:r>
+        <w:rPr>
+          <w:lang w:val="es-ES"/>
+        </w:rPr>
+        <w:t xml:space="preserve">La figura </w:t>
+      </w:r>
+      <w:r>
+        <w:rPr>
+          <w:lang w:val="es-ES"/>
+        </w:rPr>
+        <w:t>7</w:t>
+      </w:r>
+      <w:r>
+        <w:rPr>
+          <w:lang w:val="es-ES"/>
+        </w:rPr>
+        <w:t xml:space="preserve"> representa la Matriz de Riego del Proyecto </w:t>
+      </w:r>
+      <w:r>
+        <w:rPr>
+          <w:lang w:val="es-ES"/>
+        </w:rPr>
+        <w:t xml:space="preserve">Planteado </w:t>
+      </w:r>
+      <w:r>
+        <w:rPr>
+          <w:lang w:val="es-ES"/>
+        </w:rPr>
+        <w:t xml:space="preserve">encargada del análisis de </w:t>
+      </w:r>
+      <w:r>
+        <w:rPr>
+          <w:lang w:val="es-ES"/>
+        </w:rPr>
+        <w:t>riesgos del proyecto en función de su probabilidad y gravedad.</w:t>
+      </w:r>
+    </w:p>
+    <w:p>
+      <w:pPr>
+        <w:rPr>
           <w:b/>
           <w:bCs/>
           <w:lang w:val="es-ES"/>
         </w:rPr>
-        <w:br w:type="page"/>
-      </w:r>
+      </w:pPr>
     </w:p>
     <w:p>
       <w:pPr>
@@ -15770,14 +16195,90 @@
           <w:lang w:val="es-ES"/>
         </w:rPr>
       </w:pPr>
-      <w:r>
+    </w:p>
+    <w:p>
+      <w:pPr>
         <w:rPr>
           <w:b/>
           <w:bCs/>
           <w:lang w:val="es-ES"/>
         </w:rPr>
-        <w:lastRenderedPageBreak/>
-        <w:t>Figura 7.</w:t>
+      </w:pPr>
+    </w:p>
+    <w:p>
+      <w:pPr>
+        <w:rPr>
+          <w:b/>
+          <w:bCs/>
+          <w:lang w:val="es-ES"/>
+        </w:rPr>
+      </w:pPr>
+    </w:p>
+    <w:p>
+      <w:pPr>
+        <w:rPr>
+          <w:b/>
+          <w:bCs/>
+          <w:lang w:val="es-ES"/>
+        </w:rPr>
+      </w:pPr>
+    </w:p>
+    <w:p>
+      <w:pPr>
+        <w:rPr>
+          <w:b/>
+          <w:bCs/>
+          <w:lang w:val="es-ES"/>
+        </w:rPr>
+      </w:pPr>
+    </w:p>
+    <w:p>
+      <w:pPr>
+        <w:rPr>
+          <w:b/>
+          <w:bCs/>
+          <w:lang w:val="es-ES"/>
+        </w:rPr>
+      </w:pPr>
+    </w:p>
+    <w:p>
+      <w:pPr>
+        <w:rPr>
+          <w:b/>
+          <w:bCs/>
+          <w:lang w:val="es-ES"/>
+        </w:rPr>
+      </w:pPr>
+    </w:p>
+    <w:p>
+      <w:pPr>
+        <w:rPr>
+          <w:lang w:val="es-ES"/>
+        </w:rPr>
+      </w:pPr>
+      <w:r>
+        <w:rPr>
+          <w:b/>
+          <w:bCs/>
+          <w:lang w:val="es-ES"/>
+        </w:rPr>
+        <w:t xml:space="preserve">Figura </w:t>
+      </w:r>
+      <w:r>
+        <w:rPr>
+          <w:b/>
+          <w:bCs/>
+          <w:lang w:val="es-ES"/>
+        </w:rPr>
+        <w:t>8</w:t>
+      </w:r>
+      <w:r>
+        <w:rPr>
+          <w:b/>
+          <w:bCs/>
+          <w:lang w:val="es-ES"/>
+        </w:rPr>
+        <w:t>.</w:t>
       </w:r>
     </w:p>
     <w:p>
@@ -16708,7 +17209,7 @@
         <w:rPr>
           <w:lang w:val="es-ES"/>
         </w:rPr>
-        <w:t>7</w:t>
+        <w:t>8</w:t>
       </w:r>
       <w:r>
         <w:rPr>
@@ -16763,7 +17264,7 @@
       </w:pPr>
     </w:p>
     <w:sectPr>
-      <w:headerReference w:type="default" r:id="rId11"/>
+      <w:headerReference w:type="default" r:id="rId12"/>
       <w:pgSz w:w="12240" w:h="15840"/>
       <w:pgMar w:top="1440" w:right="1440" w:bottom="1440" w:left="1440" w:header="1134" w:footer="0" w:gutter="0"/>
       <w:pgNumType w:start="1"/>
@@ -16776,7 +17277,7 @@
 </file>
 
 <file path=word/endnotes.xml><?xml version="1.0" encoding="utf-8"?>
-<w:endnotes xmlns:wpc="http://schemas.microsoft.com/office/word/2010/wordprocessingCanvas" xmlns:cx="http://schemas.microsoft.com/office/drawing/2014/chartex" xmlns:cx1="http://schemas.microsoft.com/office/drawing/2015/9/8/chartex" xmlns:cx2="http://schemas.microsoft.com/office/drawing/2015/10/21/chartex" xmlns:cx3="http://schemas.microsoft.com/office/drawing/2016/5/9/chartex" xmlns:cx4="http://schemas.microsoft.com/office/drawing/2016/5/10/chartex" xmlns:cx5="http://schemas.microsoft.com/office/drawing/2016/5/11/chartex" xmlns:cx6="http://schemas.microsoft.com/office/drawing/2016/5/12/chartex" xmlns:cx7="http://schemas.microsoft.com/office/drawing/2016/5/13/chartex" xmlns:cx8="http://schemas.microsoft.com/office/drawing/2016/5/14/chartex" xmlns:mc="http://schemas.openxmlformats.org/markup-compatibility/2006" xmlns:aink="http://schemas.microsoft.com/office/drawing/2016/ink" xmlns:am3d="http://schemas.microsoft.com/office/drawing/2017/model3d" xmlns:o="urn:schemas-microsoft-com:office:office" xmlns:r="http://schemas.openxmlformats.org/officeDocument/2006/relationships" xmlns:m="http://schemas.openxmlformats.org/officeDocument/2006/math" xmlns:v="urn:schemas-microsoft-com:vml" xmlns:wp14="http://schemas.microsoft.com/office/word/2010/wordprocessingDrawing" xmlns:wp="http://schemas.openxmlformats.org/drawingml/2006/wordprocessingDrawing" xmlns:w10="urn:schemas-microsoft-com:office:word" xmlns:w="http://schemas.openxmlformats.org/wordprocessingml/2006/main" xmlns:w14="http://schemas.microsoft.com/office/word/2010/wordml" xmlns:w15="http://schemas.microsoft.com/office/word/2012/wordml" xmlns:w16cex="http://schemas.microsoft.com/office/word/2018/wordml/cex" xmlns:w16cid="http://schemas.microsoft.com/office/word/2016/wordml/cid" xmlns:w16="http://schemas.microsoft.com/office/word/2018/wordml" xmlns:w16sdtdh="http://schemas.microsoft.com/office/word/2020/wordml/sdtdatahash" xmlns:w16se="http://schemas.microsoft.com/office/word/2015/wordml/symex" xmlns:wpg="http://schemas.microsoft.com/office/word/2010/wordprocessingGroup" xmlns:wpi="http://schemas.microsoft.com/office/word/2010/wordprocessingInk" xmlns:wne="http://schemas.microsoft.com/office/word/2006/wordml" xmlns:wps="http://schemas.microsoft.com/office/word/2010/wordprocessingShape" mc:Ignorable="w14 w15 w16se w16cid w16 w16cex w16sdtdh wp14">
+<w:endnotes xmlns:wpc="http://schemas.microsoft.com/office/word/2010/wordprocessingCanvas" xmlns:cx="http://schemas.microsoft.com/office/drawing/2014/chartex" xmlns:cx1="http://schemas.microsoft.com/office/drawing/2015/9/8/chartex" xmlns:cx2="http://schemas.microsoft.com/office/drawing/2015/10/21/chartex" xmlns:cx3="http://schemas.microsoft.com/office/drawing/2016/5/9/chartex" xmlns:cx4="http://schemas.microsoft.com/office/drawing/2016/5/10/chartex" xmlns:cx5="http://schemas.microsoft.com/office/drawing/2016/5/11/chartex" xmlns:cx6="http://schemas.microsoft.com/office/drawing/2016/5/12/chartex" xmlns:cx7="http://schemas.microsoft.com/office/drawing/2016/5/13/chartex" xmlns:cx8="http://schemas.microsoft.com/office/drawing/2016/5/14/chartex" xmlns:mc="http://schemas.openxmlformats.org/markup-compatibility/2006" xmlns:aink="http://schemas.microsoft.com/office/drawing/2016/ink" xmlns:am3d="http://schemas.microsoft.com/office/drawing/2017/model3d" xmlns:o="urn:schemas-microsoft-com:office:office" xmlns:oel="http://schemas.microsoft.com/office/2019/extlst" xmlns:r="http://schemas.openxmlformats.org/officeDocument/2006/relationships" xmlns:m="http://schemas.openxmlformats.org/officeDocument/2006/math" xmlns:v="urn:schemas-microsoft-com:vml" xmlns:wp14="http://schemas.microsoft.com/office/word/2010/wordprocessingDrawing" xmlns:wp="http://schemas.openxmlformats.org/drawingml/2006/wordprocessingDrawing" xmlns:w10="urn:schemas-microsoft-com:office:word" xmlns:w="http://schemas.openxmlformats.org/wordprocessingml/2006/main" xmlns:w14="http://schemas.microsoft.com/office/word/2010/wordml" xmlns:w15="http://schemas.microsoft.com/office/word/2012/wordml" xmlns:w16cex="http://schemas.microsoft.com/office/word/2018/wordml/cex" xmlns:w16cid="http://schemas.microsoft.com/office/word/2016/wordml/cid" xmlns:w16="http://schemas.microsoft.com/office/word/2018/wordml" xmlns:w16du="http://schemas.microsoft.com/office/word/2023/wordml/word16du" xmlns:w16sdtdh="http://schemas.microsoft.com/office/word/2020/wordml/sdtdatahash" xmlns:w16se="http://schemas.microsoft.com/office/word/2015/wordml/symex" xmlns:wpg="http://schemas.microsoft.com/office/word/2010/wordprocessingGroup" xmlns:wpi="http://schemas.microsoft.com/office/word/2010/wordprocessingInk" xmlns:wne="http://schemas.microsoft.com/office/word/2006/wordml" xmlns:wps="http://schemas.microsoft.com/office/word/2010/wordprocessingShape" mc:Ignorable="w14 w15 w16se w16cid w16 w16cex w16sdtdh w16du wp14">
   <w:endnote w:type="separator" w:id="-1">
     <w:p>
       <w:pPr>
@@ -16808,7 +17309,7 @@
 </file>
 
 <file path=word/footnotes.xml><?xml version="1.0" encoding="utf-8"?>
-<w:footnotes xmlns:wpc="http://schemas.microsoft.com/office/word/2010/wordprocessingCanvas" xmlns:cx="http://schemas.microsoft.com/office/drawing/2014/chartex" xmlns:cx1="http://schemas.microsoft.com/office/drawing/2015/9/8/chartex" xmlns:cx2="http://schemas.microsoft.com/office/drawing/2015/10/21/chartex" xmlns:cx3="http://schemas.microsoft.com/office/drawing/2016/5/9/chartex" xmlns:cx4="http://schemas.microsoft.com/office/drawing/2016/5/10/chartex" xmlns:cx5="http://schemas.microsoft.com/office/drawing/2016/5/11/chartex" xmlns:cx6="http://schemas.microsoft.com/office/drawing/2016/5/12/chartex" xmlns:cx7="http://schemas.microsoft.com/office/drawing/2016/5/13/chartex" xmlns:cx8="http://schemas.microsoft.com/office/drawing/2016/5/14/chartex" xmlns:mc="http://schemas.openxmlformats.org/markup-compatibility/2006" xmlns:aink="http://schemas.microsoft.com/office/drawing/2016/ink" xmlns:am3d="http://schemas.microsoft.com/office/drawing/2017/model3d" xmlns:o="urn:schemas-microsoft-com:office:office" xmlns:r="http://schemas.openxmlformats.org/officeDocument/2006/relationships" xmlns:m="http://schemas.openxmlformats.org/officeDocument/2006/math" xmlns:v="urn:schemas-microsoft-com:vml" xmlns:wp14="http://schemas.microsoft.com/office/word/2010/wordprocessingDrawing" xmlns:wp="http://schemas.openxmlformats.org/drawingml/2006/wordprocessingDrawing" xmlns:w10="urn:schemas-microsoft-com:office:word" xmlns:w="http://schemas.openxmlformats.org/wordprocessingml/2006/main" xmlns:w14="http://schemas.microsoft.com/office/word/2010/wordml" xmlns:w15="http://schemas.microsoft.com/office/word/2012/wordml" xmlns:w16cex="http://schemas.microsoft.com/office/word/2018/wordml/cex" xmlns:w16cid="http://schemas.microsoft.com/office/word/2016/wordml/cid" xmlns:w16="http://schemas.microsoft.com/office/word/2018/wordml" xmlns:w16sdtdh="http://schemas.microsoft.com/office/word/2020/wordml/sdtdatahash" xmlns:w16se="http://schemas.microsoft.com/office/word/2015/wordml/symex" xmlns:wpg="http://schemas.microsoft.com/office/word/2010/wordprocessingGroup" xmlns:wpi="http://schemas.microsoft.com/office/word/2010/wordprocessingInk" xmlns:wne="http://schemas.microsoft.com/office/word/2006/wordml" xmlns:wps="http://schemas.microsoft.com/office/word/2010/wordprocessingShape" mc:Ignorable="w14 w15 w16se w16cid w16 w16cex w16sdtdh wp14">
+<w:footnotes xmlns:wpc="http://schemas.microsoft.com/office/word/2010/wordprocessingCanvas" xmlns:cx="http://schemas.microsoft.com/office/drawing/2014/chartex" xmlns:cx1="http://schemas.microsoft.com/office/drawing/2015/9/8/chartex" xmlns:cx2="http://schemas.microsoft.com/office/drawing/2015/10/21/chartex" xmlns:cx3="http://schemas.microsoft.com/office/drawing/2016/5/9/chartex" xmlns:cx4="http://schemas.microsoft.com/office/drawing/2016/5/10/chartex" xmlns:cx5="http://schemas.microsoft.com/office/drawing/2016/5/11/chartex" xmlns:cx6="http://schemas.microsoft.com/office/drawing/2016/5/12/chartex" xmlns:cx7="http://schemas.microsoft.com/office/drawing/2016/5/13/chartex" xmlns:cx8="http://schemas.microsoft.com/office/drawing/2016/5/14/chartex" xmlns:mc="http://schemas.openxmlformats.org/markup-compatibility/2006" xmlns:aink="http://schemas.microsoft.com/office/drawing/2016/ink" xmlns:am3d="http://schemas.microsoft.com/office/drawing/2017/model3d" xmlns:o="urn:schemas-microsoft-com:office:office" xmlns:oel="http://schemas.microsoft.com/office/2019/extlst" xmlns:r="http://schemas.openxmlformats.org/officeDocument/2006/relationships" xmlns:m="http://schemas.openxmlformats.org/officeDocument/2006/math" xmlns:v="urn:schemas-microsoft-com:vml" xmlns:wp14="http://schemas.microsoft.com/office/word/2010/wordprocessingDrawing" xmlns:wp="http://schemas.openxmlformats.org/drawingml/2006/wordprocessingDrawing" xmlns:w10="urn:schemas-microsoft-com:office:word" xmlns:w="http://schemas.openxmlformats.org/wordprocessingml/2006/main" xmlns:w14="http://schemas.microsoft.com/office/word/2010/wordml" xmlns:w15="http://schemas.microsoft.com/office/word/2012/wordml" xmlns:w16cex="http://schemas.microsoft.com/office/word/2018/wordml/cex" xmlns:w16cid="http://schemas.microsoft.com/office/word/2016/wordml/cid" xmlns:w16="http://schemas.microsoft.com/office/word/2018/wordml" xmlns:w16du="http://schemas.microsoft.com/office/word/2023/wordml/word16du" xmlns:w16sdtdh="http://schemas.microsoft.com/office/word/2020/wordml/sdtdatahash" xmlns:w16se="http://schemas.microsoft.com/office/word/2015/wordml/symex" xmlns:wpg="http://schemas.microsoft.com/office/word/2010/wordprocessingGroup" xmlns:wpi="http://schemas.microsoft.com/office/word/2010/wordprocessingInk" xmlns:wne="http://schemas.microsoft.com/office/word/2006/wordml" xmlns:wps="http://schemas.microsoft.com/office/word/2010/wordprocessingShape" mc:Ignorable="w14 w15 w16se w16cid w16 w16cex w16sdtdh w16du wp14">
   <w:footnote w:type="separator" w:id="-1">
     <w:p>
       <w:pPr>
@@ -16840,7 +17341,7 @@
 </file>
 
 <file path=word/header1.xml><?xml version="1.0" encoding="utf-8"?>
-<w:hdr xmlns:wpc="http://schemas.microsoft.com/office/word/2010/wordprocessingCanvas" xmlns:cx="http://schemas.microsoft.com/office/drawing/2014/chartex" xmlns:cx1="http://schemas.microsoft.com/office/drawing/2015/9/8/chartex" xmlns:cx2="http://schemas.microsoft.com/office/drawing/2015/10/21/chartex" xmlns:cx3="http://schemas.microsoft.com/office/drawing/2016/5/9/chartex" xmlns:cx4="http://schemas.microsoft.com/office/drawing/2016/5/10/chartex" xmlns:cx5="http://schemas.microsoft.com/office/drawing/2016/5/11/chartex" xmlns:cx6="http://schemas.microsoft.com/office/drawing/2016/5/12/chartex" xmlns:cx7="http://schemas.microsoft.com/office/drawing/2016/5/13/chartex" xmlns:cx8="http://schemas.microsoft.com/office/drawing/2016/5/14/chartex" xmlns:mc="http://schemas.openxmlformats.org/markup-compatibility/2006" xmlns:aink="http://schemas.microsoft.com/office/drawing/2016/ink" xmlns:am3d="http://schemas.microsoft.com/office/drawing/2017/model3d" xmlns:o="urn:schemas-microsoft-com:office:office" xmlns:r="http://schemas.openxmlformats.org/officeDocument/2006/relationships" xmlns:m="http://schemas.openxmlformats.org/officeDocument/2006/math" xmlns:v="urn:schemas-microsoft-com:vml" xmlns:wp14="http://schemas.microsoft.com/office/word/2010/wordprocessingDrawing" xmlns:wp="http://schemas.openxmlformats.org/drawingml/2006/wordprocessingDrawing" xmlns:w10="urn:schemas-microsoft-com:office:word" xmlns:w="http://schemas.openxmlformats.org/wordprocessingml/2006/main" xmlns:w14="http://schemas.microsoft.com/office/word/2010/wordml" xmlns:w15="http://schemas.microsoft.com/office/word/2012/wordml" xmlns:w16cex="http://schemas.microsoft.com/office/word/2018/wordml/cex" xmlns:w16cid="http://schemas.microsoft.com/office/word/2016/wordml/cid" xmlns:w16="http://schemas.microsoft.com/office/word/2018/wordml" xmlns:w16sdtdh="http://schemas.microsoft.com/office/word/2020/wordml/sdtdatahash" xmlns:w16se="http://schemas.microsoft.com/office/word/2015/wordml/symex" xmlns:wpg="http://schemas.microsoft.com/office/word/2010/wordprocessingGroup" xmlns:wpi="http://schemas.microsoft.com/office/word/2010/wordprocessingInk" xmlns:wne="http://schemas.microsoft.com/office/word/2006/wordml" xmlns:wps="http://schemas.microsoft.com/office/word/2010/wordprocessingShape" mc:Ignorable="w14 w15 w16se w16cid w16 w16cex w16sdtdh wp14">
+<w:hdr xmlns:wpc="http://schemas.microsoft.com/office/word/2010/wordprocessingCanvas" xmlns:cx="http://schemas.microsoft.com/office/drawing/2014/chartex" xmlns:cx1="http://schemas.microsoft.com/office/drawing/2015/9/8/chartex" xmlns:cx2="http://schemas.microsoft.com/office/drawing/2015/10/21/chartex" xmlns:cx3="http://schemas.microsoft.com/office/drawing/2016/5/9/chartex" xmlns:cx4="http://schemas.microsoft.com/office/drawing/2016/5/10/chartex" xmlns:cx5="http://schemas.microsoft.com/office/drawing/2016/5/11/chartex" xmlns:cx6="http://schemas.microsoft.com/office/drawing/2016/5/12/chartex" xmlns:cx7="http://schemas.microsoft.com/office/drawing/2016/5/13/chartex" xmlns:cx8="http://schemas.microsoft.com/office/drawing/2016/5/14/chartex" xmlns:mc="http://schemas.openxmlformats.org/markup-compatibility/2006" xmlns:aink="http://schemas.microsoft.com/office/drawing/2016/ink" xmlns:am3d="http://schemas.microsoft.com/office/drawing/2017/model3d" xmlns:o="urn:schemas-microsoft-com:office:office" xmlns:oel="http://schemas.microsoft.com/office/2019/extlst" xmlns:r="http://schemas.openxmlformats.org/officeDocument/2006/relationships" xmlns:m="http://schemas.openxmlformats.org/officeDocument/2006/math" xmlns:v="urn:schemas-microsoft-com:vml" xmlns:wp14="http://schemas.microsoft.com/office/word/2010/wordprocessingDrawing" xmlns:wp="http://schemas.openxmlformats.org/drawingml/2006/wordprocessingDrawing" xmlns:w10="urn:schemas-microsoft-com:office:word" xmlns:w="http://schemas.openxmlformats.org/wordprocessingml/2006/main" xmlns:w14="http://schemas.microsoft.com/office/word/2010/wordml" xmlns:w15="http://schemas.microsoft.com/office/word/2012/wordml" xmlns:w16cex="http://schemas.microsoft.com/office/word/2018/wordml/cex" xmlns:w16cid="http://schemas.microsoft.com/office/word/2016/wordml/cid" xmlns:w16="http://schemas.microsoft.com/office/word/2018/wordml" xmlns:w16du="http://schemas.microsoft.com/office/word/2023/wordml/word16du" xmlns:w16sdtdh="http://schemas.microsoft.com/office/word/2020/wordml/sdtdatahash" xmlns:w16se="http://schemas.microsoft.com/office/word/2015/wordml/symex" xmlns:wpg="http://schemas.microsoft.com/office/word/2010/wordprocessingGroup" xmlns:wpi="http://schemas.microsoft.com/office/word/2010/wordprocessingInk" xmlns:wne="http://schemas.microsoft.com/office/word/2006/wordml" xmlns:wps="http://schemas.microsoft.com/office/word/2010/wordprocessingShape" mc:Ignorable="w14 w15 w16se w16cid w16 w16cex w16sdtdh w16du wp14">
   <w:sdt>
     <w:sdtPr>
       <w:id w:val="602379819"/>
@@ -16849,11 +17350,10 @@
         <w:docPartUnique/>
       </w:docPartObj>
     </w:sdtPr>
-    <w:sdtEndPr/>
     <w:sdtContent>
       <w:p>
         <w:pPr>
-          <w:pStyle w:val="Encabezado"/>
+          <w:pStyle w:val="Header"/>
           <w:jc w:val="right"/>
         </w:pPr>
         <w:r>
@@ -16879,7 +17379,7 @@
   </w:sdt>
   <w:p>
     <w:pPr>
-      <w:pStyle w:val="Encabezado"/>
+      <w:pStyle w:val="Header"/>
     </w:pPr>
   </w:p>
 </w:hdr>
@@ -16901,7 +17401,7 @@
 </file>
 
 <file path=word/numbering.xml><?xml version="1.0" encoding="utf-8"?>
-<w:numbering xmlns:wpc="http://schemas.microsoft.com/office/word/2010/wordprocessingCanvas" xmlns:cx="http://schemas.microsoft.com/office/drawing/2014/chartex" xmlns:cx1="http://schemas.microsoft.com/office/drawing/2015/9/8/chartex" xmlns:cx2="http://schemas.microsoft.com/office/drawing/2015/10/21/chartex" xmlns:cx3="http://schemas.microsoft.com/office/drawing/2016/5/9/chartex" xmlns:cx4="http://schemas.microsoft.com/office/drawing/2016/5/10/chartex" xmlns:cx5="http://schemas.microsoft.com/office/drawing/2016/5/11/chartex" xmlns:cx6="http://schemas.microsoft.com/office/drawing/2016/5/12/chartex" xmlns:cx7="http://schemas.microsoft.com/office/drawing/2016/5/13/chartex" xmlns:cx8="http://schemas.microsoft.com/office/drawing/2016/5/14/chartex" xmlns:mc="http://schemas.openxmlformats.org/markup-compatibility/2006" xmlns:aink="http://schemas.microsoft.com/office/drawing/2016/ink" xmlns:am3d="http://schemas.microsoft.com/office/drawing/2017/model3d" xmlns:o="urn:schemas-microsoft-com:office:office" xmlns:r="http://schemas.openxmlformats.org/officeDocument/2006/relationships" xmlns:m="http://schemas.openxmlformats.org/officeDocument/2006/math" xmlns:v="urn:schemas-microsoft-com:vml" xmlns:wp14="http://schemas.microsoft.com/office/word/2010/wordprocessingDrawing" xmlns:wp="http://schemas.openxmlformats.org/drawingml/2006/wordprocessingDrawing" xmlns:w10="urn:schemas-microsoft-com:office:word" xmlns:w="http://schemas.openxmlformats.org/wordprocessingml/2006/main" xmlns:w14="http://schemas.microsoft.com/office/word/2010/wordml" xmlns:w15="http://schemas.microsoft.com/office/word/2012/wordml" xmlns:w16cex="http://schemas.microsoft.com/office/word/2018/wordml/cex" xmlns:w16cid="http://schemas.microsoft.com/office/word/2016/wordml/cid" xmlns:w16="http://schemas.microsoft.com/office/word/2018/wordml" xmlns:w16sdtdh="http://schemas.microsoft.com/office/word/2020/wordml/sdtdatahash" xmlns:w16se="http://schemas.microsoft.com/office/word/2015/wordml/symex" xmlns:wpg="http://schemas.microsoft.com/office/word/2010/wordprocessingGroup" xmlns:wpi="http://schemas.microsoft.com/office/word/2010/wordprocessingInk" xmlns:wne="http://schemas.microsoft.com/office/word/2006/wordml" xmlns:wps="http://schemas.microsoft.com/office/word/2010/wordprocessingShape" mc:Ignorable="w14 w15 w16se w16cid w16 w16cex w16sdtdh wp14">
+<w:numbering xmlns:wpc="http://schemas.microsoft.com/office/word/2010/wordprocessingCanvas" xmlns:cx="http://schemas.microsoft.com/office/drawing/2014/chartex" xmlns:cx1="http://schemas.microsoft.com/office/drawing/2015/9/8/chartex" xmlns:cx2="http://schemas.microsoft.com/office/drawing/2015/10/21/chartex" xmlns:cx3="http://schemas.microsoft.com/office/drawing/2016/5/9/chartex" xmlns:cx4="http://schemas.microsoft.com/office/drawing/2016/5/10/chartex" xmlns:cx5="http://schemas.microsoft.com/office/drawing/2016/5/11/chartex" xmlns:cx6="http://schemas.microsoft.com/office/drawing/2016/5/12/chartex" xmlns:cx7="http://schemas.microsoft.com/office/drawing/2016/5/13/chartex" xmlns:cx8="http://schemas.microsoft.com/office/drawing/2016/5/14/chartex" xmlns:mc="http://schemas.openxmlformats.org/markup-compatibility/2006" xmlns:aink="http://schemas.microsoft.com/office/drawing/2016/ink" xmlns:am3d="http://schemas.microsoft.com/office/drawing/2017/model3d" xmlns:o="urn:schemas-microsoft-com:office:office" xmlns:oel="http://schemas.microsoft.com/office/2019/extlst" xmlns:r="http://schemas.openxmlformats.org/officeDocument/2006/relationships" xmlns:m="http://schemas.openxmlformats.org/officeDocument/2006/math" xmlns:v="urn:schemas-microsoft-com:vml" xmlns:wp14="http://schemas.microsoft.com/office/word/2010/wordprocessingDrawing" xmlns:wp="http://schemas.openxmlformats.org/drawingml/2006/wordprocessingDrawing" xmlns:w10="urn:schemas-microsoft-com:office:word" xmlns:w="http://schemas.openxmlformats.org/wordprocessingml/2006/main" xmlns:w14="http://schemas.microsoft.com/office/word/2010/wordml" xmlns:w15="http://schemas.microsoft.com/office/word/2012/wordml" xmlns:w16cex="http://schemas.microsoft.com/office/word/2018/wordml/cex" xmlns:w16cid="http://schemas.microsoft.com/office/word/2016/wordml/cid" xmlns:w16="http://schemas.microsoft.com/office/word/2018/wordml" xmlns:w16du="http://schemas.microsoft.com/office/word/2023/wordml/word16du" xmlns:w16sdtdh="http://schemas.microsoft.com/office/word/2020/wordml/sdtdatahash" xmlns:w16se="http://schemas.microsoft.com/office/word/2015/wordml/symex" xmlns:wpg="http://schemas.microsoft.com/office/word/2010/wordprocessingGroup" xmlns:wpi="http://schemas.microsoft.com/office/word/2010/wordprocessingInk" xmlns:wne="http://schemas.microsoft.com/office/word/2006/wordml" xmlns:wps="http://schemas.microsoft.com/office/word/2010/wordprocessingShape" mc:Ignorable="w14 w15 w16se w16cid w16 w16cex w16sdtdh w16du wp14">
   <w:abstractNum w:abstractNumId="0" w15:restartNumberingAfterBreak="0">
     <w:nsid w:val="0B21ABE4"/>
     <w:multiLevelType w:val="hybridMultilevel"/>
@@ -21006,122 +21506,122 @@
       </w:rPr>
     </w:lvl>
   </w:abstractNum>
-  <w:num w:numId="1">
+  <w:num w:numId="1" w16cid:durableId="825360400">
     <w:abstractNumId w:val="13"/>
   </w:num>
-  <w:num w:numId="2">
+  <w:num w:numId="2" w16cid:durableId="411044775">
     <w:abstractNumId w:val="1"/>
   </w:num>
-  <w:num w:numId="3">
+  <w:num w:numId="3" w16cid:durableId="1134983799">
     <w:abstractNumId w:val="17"/>
   </w:num>
-  <w:num w:numId="4">
+  <w:num w:numId="4" w16cid:durableId="2030183351">
     <w:abstractNumId w:val="16"/>
   </w:num>
-  <w:num w:numId="5">
+  <w:num w:numId="5" w16cid:durableId="1356156573">
     <w:abstractNumId w:val="8"/>
   </w:num>
-  <w:num w:numId="6">
+  <w:num w:numId="6" w16cid:durableId="541017706">
     <w:abstractNumId w:val="2"/>
   </w:num>
-  <w:num w:numId="7">
+  <w:num w:numId="7" w16cid:durableId="599027343">
     <w:abstractNumId w:val="22"/>
   </w:num>
-  <w:num w:numId="8">
+  <w:num w:numId="8" w16cid:durableId="660349353">
     <w:abstractNumId w:val="30"/>
   </w:num>
-  <w:num w:numId="9">
+  <w:num w:numId="9" w16cid:durableId="2002855406">
     <w:abstractNumId w:val="28"/>
   </w:num>
-  <w:num w:numId="10">
+  <w:num w:numId="10" w16cid:durableId="1650672681">
     <w:abstractNumId w:val="6"/>
   </w:num>
-  <w:num w:numId="11">
+  <w:num w:numId="11" w16cid:durableId="384985480">
     <w:abstractNumId w:val="34"/>
   </w:num>
-  <w:num w:numId="12">
+  <w:num w:numId="12" w16cid:durableId="1288119953">
     <w:abstractNumId w:val="21"/>
   </w:num>
-  <w:num w:numId="13">
+  <w:num w:numId="13" w16cid:durableId="1088431659">
     <w:abstractNumId w:val="12"/>
   </w:num>
-  <w:num w:numId="14">
+  <w:num w:numId="14" w16cid:durableId="106043164">
     <w:abstractNumId w:val="15"/>
   </w:num>
-  <w:num w:numId="15">
+  <w:num w:numId="15" w16cid:durableId="931594863">
     <w:abstractNumId w:val="19"/>
   </w:num>
-  <w:num w:numId="16">
+  <w:num w:numId="16" w16cid:durableId="462384536">
     <w:abstractNumId w:val="25"/>
   </w:num>
-  <w:num w:numId="17">
+  <w:num w:numId="17" w16cid:durableId="883759527">
     <w:abstractNumId w:val="7"/>
   </w:num>
-  <w:num w:numId="18">
+  <w:num w:numId="18" w16cid:durableId="1209342097">
     <w:abstractNumId w:val="0"/>
   </w:num>
-  <w:num w:numId="19">
+  <w:num w:numId="19" w16cid:durableId="895817169">
     <w:abstractNumId w:val="29"/>
   </w:num>
-  <w:num w:numId="20">
+  <w:num w:numId="20" w16cid:durableId="535197258">
     <w:abstractNumId w:val="10"/>
   </w:num>
-  <w:num w:numId="21">
+  <w:num w:numId="21" w16cid:durableId="1168788941">
     <w:abstractNumId w:val="26"/>
   </w:num>
-  <w:num w:numId="22">
+  <w:num w:numId="22" w16cid:durableId="1684739717">
     <w:abstractNumId w:val="3"/>
   </w:num>
-  <w:num w:numId="23">
+  <w:num w:numId="23" w16cid:durableId="733551063">
     <w:abstractNumId w:val="5"/>
   </w:num>
-  <w:num w:numId="24">
+  <w:num w:numId="24" w16cid:durableId="2013532002">
     <w:abstractNumId w:val="32"/>
   </w:num>
-  <w:num w:numId="25">
+  <w:num w:numId="25" w16cid:durableId="1155294367">
     <w:abstractNumId w:val="20"/>
   </w:num>
-  <w:num w:numId="26">
+  <w:num w:numId="26" w16cid:durableId="2129624514">
     <w:abstractNumId w:val="11"/>
   </w:num>
-  <w:num w:numId="27">
+  <w:num w:numId="27" w16cid:durableId="1603759993">
     <w:abstractNumId w:val="36"/>
   </w:num>
-  <w:num w:numId="28">
+  <w:num w:numId="28" w16cid:durableId="1176966666">
     <w:abstractNumId w:val="24"/>
   </w:num>
-  <w:num w:numId="29">
+  <w:num w:numId="29" w16cid:durableId="633489748">
     <w:abstractNumId w:val="18"/>
   </w:num>
-  <w:num w:numId="30">
+  <w:num w:numId="30" w16cid:durableId="1820147897">
     <w:abstractNumId w:val="33"/>
   </w:num>
-  <w:num w:numId="31">
+  <w:num w:numId="31" w16cid:durableId="1155296242">
     <w:abstractNumId w:val="9"/>
   </w:num>
-  <w:num w:numId="32">
+  <w:num w:numId="32" w16cid:durableId="1757483761">
     <w:abstractNumId w:val="23"/>
   </w:num>
-  <w:num w:numId="33">
+  <w:num w:numId="33" w16cid:durableId="1607149738">
     <w:abstractNumId w:val="31"/>
   </w:num>
-  <w:num w:numId="34">
+  <w:num w:numId="34" w16cid:durableId="957024840">
     <w:abstractNumId w:val="14"/>
   </w:num>
-  <w:num w:numId="35">
+  <w:num w:numId="35" w16cid:durableId="657156185">
     <w:abstractNumId w:val="4"/>
   </w:num>
-  <w:num w:numId="36">
+  <w:num w:numId="36" w16cid:durableId="2059356077">
     <w:abstractNumId w:val="35"/>
   </w:num>
-  <w:num w:numId="37">
+  <w:num w:numId="37" w16cid:durableId="2029792633">
     <w:abstractNumId w:val="27"/>
   </w:num>
 </w:numbering>
 </file>
 
 <file path=word/styles.xml><?xml version="1.0" encoding="utf-8"?>
-<w:styles xmlns:mc="http://schemas.openxmlformats.org/markup-compatibility/2006" xmlns:r="http://schemas.openxmlformats.org/officeDocument/2006/relationships" xmlns:w="http://schemas.openxmlformats.org/wordprocessingml/2006/main" xmlns:w14="http://schemas.microsoft.com/office/word/2010/wordml" xmlns:w15="http://schemas.microsoft.com/office/word/2012/wordml" xmlns:w16cex="http://schemas.microsoft.com/office/word/2018/wordml/cex" xmlns:w16cid="http://schemas.microsoft.com/office/word/2016/wordml/cid" xmlns:w16="http://schemas.microsoft.com/office/word/2018/wordml" xmlns:w16sdtdh="http://schemas.microsoft.com/office/word/2020/wordml/sdtdatahash" xmlns:w16se="http://schemas.microsoft.com/office/word/2015/wordml/symex" mc:Ignorable="w14 w15 w16se w16cid w16 w16cex w16sdtdh">
+<w:styles xmlns:mc="http://schemas.openxmlformats.org/markup-compatibility/2006" xmlns:r="http://schemas.openxmlformats.org/officeDocument/2006/relationships" xmlns:w="http://schemas.openxmlformats.org/wordprocessingml/2006/main" xmlns:w14="http://schemas.microsoft.com/office/word/2010/wordml" xmlns:w15="http://schemas.microsoft.com/office/word/2012/wordml" xmlns:w16cex="http://schemas.microsoft.com/office/word/2018/wordml/cex" xmlns:w16cid="http://schemas.microsoft.com/office/word/2016/wordml/cid" xmlns:w16="http://schemas.microsoft.com/office/word/2018/wordml" xmlns:w16du="http://schemas.microsoft.com/office/word/2023/wordml/word16du" xmlns:w16sdtdh="http://schemas.microsoft.com/office/word/2020/wordml/sdtdatahash" xmlns:w16se="http://schemas.microsoft.com/office/word/2015/wordml/symex" mc:Ignorable="w14 w15 w16se w16cid w16 w16cex w16sdtdh w16du">
   <w:docDefaults>
     <w:rPrDefault>
       <w:rPr>
@@ -21434,11 +21934,11 @@
       <w:lang w:val="en-US" w:eastAsia="en-US"/>
     </w:rPr>
   </w:style>
-  <w:style w:type="paragraph" w:styleId="Ttulo1">
+  <w:style w:type="paragraph" w:styleId="Heading1">
     <w:name w:val="heading 1"/>
     <w:basedOn w:val="Normal"/>
     <w:next w:val="Normal"/>
-    <w:link w:val="Ttulo1Car"/>
+    <w:link w:val="Heading1Char"/>
     <w:autoRedefine/>
     <w:qFormat/>
     <w:rsid w:val="008C633D"/>
@@ -21451,11 +21951,11 @@
       <w:bCs/>
     </w:rPr>
   </w:style>
-  <w:style w:type="paragraph" w:styleId="Ttulo2">
+  <w:style w:type="paragraph" w:styleId="Heading2">
     <w:name w:val="heading 2"/>
     <w:basedOn w:val="Normal"/>
     <w:next w:val="Normal"/>
-    <w:link w:val="Ttulo2Car"/>
+    <w:link w:val="Heading2Char"/>
     <w:autoRedefine/>
     <w:qFormat/>
     <w:rsid w:val="00612F41"/>
@@ -21471,11 +21971,11 @@
       <w:szCs w:val="28"/>
     </w:rPr>
   </w:style>
-  <w:style w:type="paragraph" w:styleId="Ttulo3">
+  <w:style w:type="paragraph" w:styleId="Heading3">
     <w:name w:val="heading 3"/>
     <w:basedOn w:val="Normal"/>
     <w:next w:val="Normal"/>
-    <w:link w:val="Ttulo3Car"/>
+    <w:link w:val="Heading3Char"/>
     <w:autoRedefine/>
     <w:qFormat/>
     <w:rsid w:val="00707877"/>
@@ -21487,11 +21987,11 @@
       <w:bCs/>
     </w:rPr>
   </w:style>
-  <w:style w:type="paragraph" w:styleId="Ttulo4">
+  <w:style w:type="paragraph" w:styleId="Heading4">
     <w:name w:val="heading 4"/>
     <w:basedOn w:val="Normal"/>
     <w:next w:val="Normal"/>
-    <w:link w:val="Ttulo4Car"/>
+    <w:link w:val="Heading4Char"/>
     <w:unhideWhenUsed/>
     <w:qFormat/>
     <w:rsid w:val="00546133"/>
@@ -21508,13 +22008,13 @@
       <w:szCs w:val="28"/>
     </w:rPr>
   </w:style>
-  <w:style w:type="character" w:default="1" w:styleId="Fuentedeprrafopredeter">
+  <w:style w:type="character" w:default="1" w:styleId="DefaultParagraphFont">
     <w:name w:val="Default Paragraph Font"/>
     <w:uiPriority w:val="1"/>
     <w:semiHidden/>
     <w:unhideWhenUsed/>
   </w:style>
-  <w:style w:type="table" w:default="1" w:styleId="Tablanormal">
+  <w:style w:type="table" w:default="1" w:styleId="TableNormal">
     <w:name w:val="Normal Table"/>
     <w:uiPriority w:val="99"/>
     <w:semiHidden/>
@@ -21529,7 +22029,7 @@
       </w:tblCellMar>
     </w:tblPr>
   </w:style>
-  <w:style w:type="numbering" w:default="1" w:styleId="Sinlista">
+  <w:style w:type="numbering" w:default="1" w:styleId="NoList">
     <w:name w:val="No List"/>
     <w:uiPriority w:val="99"/>
     <w:semiHidden/>
@@ -21558,9 +22058,9 @@
       <w:iCs/>
     </w:rPr>
   </w:style>
-  <w:style w:type="character" w:styleId="Nmerodepgina">
+  <w:style w:type="character" w:styleId="PageNumber">
     <w:name w:val="page number"/>
-    <w:basedOn w:val="Fuentedeprrafopredeter"/>
+    <w:basedOn w:val="DefaultParagraphFont"/>
   </w:style>
   <w:style w:type="character" w:customStyle="1" w:styleId="InternetLink">
     <w:name w:val="Internet Link"/>
@@ -21570,9 +22070,9 @@
       <w:u w:val="single"/>
     </w:rPr>
   </w:style>
-  <w:style w:type="character" w:customStyle="1" w:styleId="Ttulo1Car">
-    <w:name w:val="Título 1 Car"/>
-    <w:link w:val="Ttulo1"/>
+  <w:style w:type="character" w:customStyle="1" w:styleId="Heading1Char">
+    <w:name w:val="Heading 1 Char"/>
+    <w:link w:val="Heading1"/>
     <w:rsid w:val="008C633D"/>
     <w:rPr>
       <w:b/>
@@ -21581,9 +22081,9 @@
       <w:szCs w:val="24"/>
     </w:rPr>
   </w:style>
-  <w:style w:type="character" w:customStyle="1" w:styleId="Ttulo4Car">
-    <w:name w:val="Título 4 Car"/>
-    <w:link w:val="Ttulo4"/>
+  <w:style w:type="character" w:customStyle="1" w:styleId="Heading4Char">
+    <w:name w:val="Heading 4 Char"/>
+    <w:link w:val="Heading4"/>
     <w:rsid w:val="00546133"/>
     <w:rPr>
       <w:rFonts w:eastAsia="Times New Roman" w:cs="Times New Roman"/>
@@ -21641,11 +22141,11 @@
       <w:szCs w:val="22"/>
     </w:rPr>
   </w:style>
-  <w:style w:type="paragraph" w:styleId="Lista">
+  <w:style w:type="paragraph" w:styleId="List">
     <w:name w:val="List"/>
     <w:basedOn w:val="TextBody"/>
   </w:style>
-  <w:style w:type="paragraph" w:styleId="Descripcin">
+  <w:style w:type="paragraph" w:styleId="Caption">
     <w:name w:val="caption"/>
     <w:basedOn w:val="Normal"/>
     <w:next w:val="Normal"/>
@@ -21668,10 +22168,10 @@
       <w:suppressLineNumbers/>
     </w:pPr>
   </w:style>
-  <w:style w:type="paragraph" w:styleId="Piedepgina">
+  <w:style w:type="paragraph" w:styleId="Footer">
     <w:name w:val="footer"/>
     <w:basedOn w:val="Normal"/>
-    <w:link w:val="PiedepginaCar"/>
+    <w:link w:val="FooterChar"/>
     <w:uiPriority w:val="99"/>
     <w:pPr>
       <w:tabs>
@@ -21680,10 +22180,10 @@
       </w:tabs>
     </w:pPr>
   </w:style>
-  <w:style w:type="paragraph" w:styleId="Encabezado">
+  <w:style w:type="paragraph" w:styleId="Header">
     <w:name w:val="header"/>
     <w:basedOn w:val="Normal"/>
-    <w:link w:val="EncabezadoCar"/>
+    <w:link w:val="HeaderChar"/>
     <w:uiPriority w:val="99"/>
     <w:pPr>
       <w:tabs>
@@ -21704,7 +22204,7 @@
       <w:lang w:val="en-US" w:eastAsia="en-US"/>
     </w:rPr>
   </w:style>
-  <w:style w:type="paragraph" w:styleId="Ttulo">
+  <w:style w:type="paragraph" w:styleId="Title">
     <w:name w:val="Title"/>
     <w:basedOn w:val="Normal"/>
     <w:qFormat/>
@@ -21716,7 +22216,7 @@
       <w:szCs w:val="28"/>
     </w:rPr>
   </w:style>
-  <w:style w:type="paragraph" w:styleId="Subttulo">
+  <w:style w:type="paragraph" w:styleId="Subtitle">
     <w:name w:val="Subtitle"/>
     <w:basedOn w:val="Normal"/>
     <w:qFormat/>
@@ -21763,7 +22263,7 @@
       <w:lang w:val="en-US" w:eastAsia="en-US"/>
     </w:rPr>
   </w:style>
-  <w:style w:type="paragraph" w:styleId="Textoindependiente2">
+  <w:style w:type="paragraph" w:styleId="BodyText2">
     <w:name w:val="Body Text 2"/>
     <w:basedOn w:val="Normal"/>
     <w:pPr>
@@ -21787,7 +22287,7 @@
       <w:rFonts w:ascii="Arial" w:hAnsi="Arial" w:cs="Arial"/>
     </w:rPr>
   </w:style>
-  <w:style w:type="paragraph" w:styleId="Sangra2detindependiente">
+  <w:style w:type="paragraph" w:styleId="BodyTextIndent2">
     <w:name w:val="Body Text Indent 2"/>
     <w:basedOn w:val="Normal"/>
     <w:pPr>
@@ -21813,7 +22313,7 @@
       <w:szCs w:val="17"/>
     </w:rPr>
   </w:style>
-  <w:style w:type="paragraph" w:styleId="Sangra3detindependiente">
+  <w:style w:type="paragraph" w:styleId="BodyTextIndent3">
     <w:name w:val="Body Text Indent 3"/>
     <w:basedOn w:val="Normal"/>
     <w:pPr>
@@ -21853,7 +22353,7 @@
       <w:sz w:val="20"/>
     </w:rPr>
   </w:style>
-  <w:style w:type="paragraph" w:styleId="Textodebloque">
+  <w:style w:type="paragraph" w:styleId="BlockText">
     <w:name w:val="Block Text"/>
     <w:basedOn w:val="Normal"/>
     <w:pPr>
@@ -21879,7 +22379,7 @@
       <w:szCs w:val="18"/>
     </w:rPr>
   </w:style>
-  <w:style w:type="paragraph" w:styleId="Tabladeilustraciones">
+  <w:style w:type="paragraph" w:styleId="TableofFigures">
     <w:name w:val="table of figures"/>
     <w:basedOn w:val="Normal"/>
     <w:next w:val="Normal"/>
@@ -21990,7 +22490,7 @@
   </w:style>
   <w:style w:type="paragraph" w:customStyle="1" w:styleId="StyleCaptionCentered">
     <w:name w:val="Style Caption + Centered"/>
-    <w:basedOn w:val="Descripcin"/>
+    <w:basedOn w:val="Caption"/>
     <w:autoRedefine/>
     <w:rsid w:val="000B7AF9"/>
     <w:rPr>
@@ -22000,7 +22500,7 @@
   </w:style>
   <w:style w:type="paragraph" w:customStyle="1" w:styleId="ContentsHeading">
     <w:name w:val="Contents Heading"/>
-    <w:basedOn w:val="Ttulo1"/>
+    <w:basedOn w:val="Heading1"/>
     <w:next w:val="Normal"/>
     <w:uiPriority w:val="39"/>
     <w:semiHidden/>
@@ -22023,7 +22523,7 @@
   </w:style>
   <w:style w:type="paragraph" w:customStyle="1" w:styleId="Piedeimagen">
     <w:name w:val="Pie de imagen"/>
-    <w:basedOn w:val="Descripcin"/>
+    <w:basedOn w:val="Caption"/>
     <w:qFormat/>
     <w:rsid w:val="00EE3934"/>
     <w:pPr>
@@ -22055,49 +22555,49 @@
     <w:name w:val="Frame Contents"/>
     <w:basedOn w:val="Normal"/>
   </w:style>
-  <w:style w:type="character" w:styleId="Refdecomentario">
+  <w:style w:type="character" w:styleId="CommentReference">
     <w:name w:val="annotation reference"/>
-    <w:basedOn w:val="Fuentedeprrafopredeter"/>
+    <w:basedOn w:val="DefaultParagraphFont"/>
     <w:rsid w:val="00F32C74"/>
     <w:rPr>
       <w:sz w:val="16"/>
       <w:szCs w:val="16"/>
     </w:rPr>
   </w:style>
-  <w:style w:type="paragraph" w:styleId="Textocomentario">
+  <w:style w:type="paragraph" w:styleId="CommentText">
     <w:name w:val="annotation text"/>
     <w:basedOn w:val="Normal"/>
-    <w:link w:val="TextocomentarioCar"/>
+    <w:link w:val="CommentTextChar"/>
     <w:rsid w:val="00F32C74"/>
     <w:rPr>
       <w:sz w:val="20"/>
       <w:szCs w:val="20"/>
     </w:rPr>
   </w:style>
-  <w:style w:type="character" w:customStyle="1" w:styleId="TextocomentarioCar">
-    <w:name w:val="Texto comentario Car"/>
-    <w:basedOn w:val="Fuentedeprrafopredeter"/>
-    <w:link w:val="Textocomentario"/>
+  <w:style w:type="character" w:customStyle="1" w:styleId="CommentTextChar">
+    <w:name w:val="Comment Text Char"/>
+    <w:basedOn w:val="DefaultParagraphFont"/>
+    <w:link w:val="CommentText"/>
     <w:rsid w:val="00F32C74"/>
     <w:rPr>
       <w:lang w:val="en-US" w:eastAsia="en-US"/>
     </w:rPr>
   </w:style>
-  <w:style w:type="paragraph" w:styleId="Asuntodelcomentario">
+  <w:style w:type="paragraph" w:styleId="CommentSubject">
     <w:name w:val="annotation subject"/>
-    <w:basedOn w:val="Textocomentario"/>
-    <w:next w:val="Textocomentario"/>
-    <w:link w:val="AsuntodelcomentarioCar"/>
+    <w:basedOn w:val="CommentText"/>
+    <w:next w:val="CommentText"/>
+    <w:link w:val="CommentSubjectChar"/>
     <w:rsid w:val="00F32C74"/>
     <w:rPr>
       <w:b/>
       <w:bCs/>
     </w:rPr>
   </w:style>
-  <w:style w:type="character" w:customStyle="1" w:styleId="AsuntodelcomentarioCar">
-    <w:name w:val="Asunto del comentario Car"/>
-    <w:basedOn w:val="TextocomentarioCar"/>
-    <w:link w:val="Asuntodelcomentario"/>
+  <w:style w:type="character" w:customStyle="1" w:styleId="CommentSubjectChar">
+    <w:name w:val="Comment Subject Char"/>
+    <w:basedOn w:val="CommentTextChar"/>
+    <w:link w:val="CommentSubject"/>
     <w:rsid w:val="00F32C74"/>
     <w:rPr>
       <w:b/>
@@ -22105,9 +22605,9 @@
       <w:lang w:val="en-US" w:eastAsia="en-US"/>
     </w:rPr>
   </w:style>
-  <w:style w:type="character" w:styleId="Hipervnculo">
+  <w:style w:type="character" w:styleId="Hyperlink">
     <w:name w:val="Hyperlink"/>
-    <w:basedOn w:val="Fuentedeprrafopredeter"/>
+    <w:basedOn w:val="DefaultParagraphFont"/>
     <w:uiPriority w:val="99"/>
     <w:rsid w:val="00363238"/>
     <w:rPr>
@@ -22115,9 +22615,9 @@
       <w:u w:val="single"/>
     </w:rPr>
   </w:style>
-  <w:style w:type="character" w:styleId="Mencinsinresolver">
+  <w:style w:type="character" w:styleId="UnresolvedMention">
     <w:name w:val="Unresolved Mention"/>
-    <w:basedOn w:val="Fuentedeprrafopredeter"/>
+    <w:basedOn w:val="DefaultParagraphFont"/>
     <w:uiPriority w:val="99"/>
     <w:semiHidden/>
     <w:unhideWhenUsed/>
@@ -22127,7 +22627,7 @@
       <w:shd w:val="clear" w:color="auto" w:fill="E1DFDD"/>
     </w:rPr>
   </w:style>
-  <w:style w:type="paragraph" w:styleId="TDC1">
+  <w:style w:type="paragraph" w:styleId="TOC1">
     <w:name w:val="toc 1"/>
     <w:basedOn w:val="Normal"/>
     <w:next w:val="Normal"/>
@@ -22138,7 +22638,7 @@
       <w:spacing w:after="100"/>
     </w:pPr>
   </w:style>
-  <w:style w:type="paragraph" w:styleId="TDC2">
+  <w:style w:type="paragraph" w:styleId="TOC2">
     <w:name w:val="toc 2"/>
     <w:basedOn w:val="Normal"/>
     <w:next w:val="Normal"/>
@@ -22150,7 +22650,7 @@
       <w:ind w:left="240"/>
     </w:pPr>
   </w:style>
-  <w:style w:type="paragraph" w:styleId="TDC3">
+  <w:style w:type="paragraph" w:styleId="TOC3">
     <w:name w:val="toc 3"/>
     <w:basedOn w:val="Normal"/>
     <w:next w:val="Normal"/>
@@ -22162,10 +22662,10 @@
       <w:ind w:left="480"/>
     </w:pPr>
   </w:style>
-  <w:style w:type="character" w:customStyle="1" w:styleId="EncabezadoCar">
-    <w:name w:val="Encabezado Car"/>
-    <w:basedOn w:val="Fuentedeprrafopredeter"/>
-    <w:link w:val="Encabezado"/>
+  <w:style w:type="character" w:customStyle="1" w:styleId="HeaderChar">
+    <w:name w:val="Header Char"/>
+    <w:basedOn w:val="DefaultParagraphFont"/>
+    <w:link w:val="Header"/>
     <w:uiPriority w:val="99"/>
     <w:rsid w:val="00D77AD9"/>
     <w:rPr>
@@ -22174,10 +22674,10 @@
       <w:lang w:val="en-US" w:eastAsia="en-US"/>
     </w:rPr>
   </w:style>
-  <w:style w:type="character" w:customStyle="1" w:styleId="Ttulo2Car">
-    <w:name w:val="Título 2 Car"/>
-    <w:basedOn w:val="Fuentedeprrafopredeter"/>
-    <w:link w:val="Ttulo2"/>
+  <w:style w:type="character" w:customStyle="1" w:styleId="Heading2Char">
+    <w:name w:val="Heading 2 Char"/>
+    <w:basedOn w:val="DefaultParagraphFont"/>
+    <w:link w:val="Heading2"/>
     <w:rsid w:val="00910C53"/>
     <w:rPr>
       <w:rFonts w:cs="Arial"/>
@@ -22189,10 +22689,10 @@
       <w:lang w:val="en-US" w:eastAsia="en-US"/>
     </w:rPr>
   </w:style>
-  <w:style w:type="character" w:customStyle="1" w:styleId="Ttulo3Car">
-    <w:name w:val="Título 3 Car"/>
-    <w:basedOn w:val="Fuentedeprrafopredeter"/>
-    <w:link w:val="Ttulo3"/>
+  <w:style w:type="character" w:customStyle="1" w:styleId="Heading3Char">
+    <w:name w:val="Heading 3 Char"/>
+    <w:basedOn w:val="DefaultParagraphFont"/>
+    <w:link w:val="Heading3"/>
     <w:rsid w:val="00910C53"/>
     <w:rPr>
       <w:b/>
@@ -22202,10 +22702,10 @@
       <w:lang w:val="en-US" w:eastAsia="en-US"/>
     </w:rPr>
   </w:style>
-  <w:style w:type="character" w:customStyle="1" w:styleId="PiedepginaCar">
-    <w:name w:val="Pie de página Car"/>
-    <w:basedOn w:val="Fuentedeprrafopredeter"/>
-    <w:link w:val="Piedepgina"/>
+  <w:style w:type="character" w:customStyle="1" w:styleId="FooterChar">
+    <w:name w:val="Footer Char"/>
+    <w:basedOn w:val="DefaultParagraphFont"/>
+    <w:link w:val="Footer"/>
     <w:uiPriority w:val="99"/>
     <w:rsid w:val="00F945F2"/>
     <w:rPr>
@@ -22214,9 +22714,9 @@
       <w:lang w:val="en-US" w:eastAsia="en-US"/>
     </w:rPr>
   </w:style>
-  <w:style w:type="character" w:styleId="Textodelmarcadordeposicin">
+  <w:style w:type="character" w:styleId="PlaceholderText">
     <w:name w:val="Placeholder Text"/>
-    <w:basedOn w:val="Fuentedeprrafopredeter"/>
+    <w:basedOn w:val="DefaultParagraphFont"/>
     <w:uiPriority w:val="99"/>
     <w:semiHidden/>
     <w:rsid w:val="00AB5F2E"/>
@@ -22224,7 +22724,7 @@
       <w:color w:val="808080"/>
     </w:rPr>
   </w:style>
-  <w:style w:type="paragraph" w:styleId="Prrafodelista">
+  <w:style w:type="paragraph" w:styleId="ListParagraph">
     <w:name w:val="List Paragraph"/>
     <w:basedOn w:val="Normal"/>
     <w:uiPriority w:val="34"/>
@@ -22235,8 +22735,8 @@
   </w:style>
   <w:style w:type="table" w:customStyle="1" w:styleId="Tablaconcuadrcula1">
     <w:name w:val="Tabla con cuadrícula1"/>
-    <w:basedOn w:val="Tablanormal"/>
-    <w:next w:val="Tablaconcuadrcula"/>
+    <w:basedOn w:val="TableNormal"/>
+    <w:next w:val="TableGrid"/>
     <w:uiPriority w:val="39"/>
     <w:rsid w:val="00C30A14"/>
     <w:rPr>
@@ -22258,9 +22758,9 @@
       </w:tblBorders>
     </w:tblPr>
   </w:style>
-  <w:style w:type="table" w:styleId="Tablaconcuadrcula">
+  <w:style w:type="table" w:styleId="TableGrid">
     <w:name w:val="Table Grid"/>
-    <w:basedOn w:val="Tablanormal"/>
+    <w:basedOn w:val="TableNormal"/>
     <w:uiPriority w:val="39"/>
     <w:rsid w:val="00C30A14"/>
     <w:tblPr>
@@ -22276,8 +22776,8 @@
   </w:style>
   <w:style w:type="table" w:customStyle="1" w:styleId="Tablaconcuadrcula2">
     <w:name w:val="Tabla con cuadrícula2"/>
-    <w:basedOn w:val="Tablanormal"/>
-    <w:next w:val="Tablaconcuadrcula"/>
+    <w:basedOn w:val="TableNormal"/>
+    <w:next w:val="TableGrid"/>
     <w:uiPriority w:val="39"/>
     <w:rsid w:val="00AB5711"/>
     <w:rPr>
@@ -22301,8 +22801,8 @@
   </w:style>
   <w:style w:type="table" w:customStyle="1" w:styleId="Tablaconcuadrcula3">
     <w:name w:val="Tabla con cuadrícula3"/>
-    <w:basedOn w:val="Tablanormal"/>
-    <w:next w:val="Tablaconcuadrcula"/>
+    <w:basedOn w:val="TableNormal"/>
+    <w:next w:val="TableGrid"/>
     <w:uiPriority w:val="39"/>
     <w:rsid w:val="003C2875"/>
     <w:rPr>

</xml_diff>

<commit_message>
SPE - Nuevos diagramas y documentación
</commit_message>
<xml_diff>
--- a/Unidad del Servicio Publico de Empleo - Empresa/Análisis y Documentación - Unidad del SPE.docx
+++ b/Unidad del Servicio Publico de Empleo - Empresa/Análisis y Documentación - Unidad del SPE.docx
@@ -401,7 +401,7 @@
               <w:noProof/>
               <w:lang w:val="es-CO"/>
             </w:rPr>
-            <w:instrText xml:space="preserve"> PAGEREF _Toc166782560 \h </w:instrText>
+            <w:instrText xml:space="preserve"> PAGEREF _Toc167880338 \h </w:instrText>
           </w:r>
           <w:r>
             <w:rPr>
@@ -467,7 +467,7 @@
               <w:noProof/>
               <w:lang w:val="es-CO"/>
             </w:rPr>
-            <w:instrText xml:space="preserve"> PAGEREF _Toc166782561 \h </w:instrText>
+            <w:instrText xml:space="preserve"> PAGEREF _Toc167880339 \h </w:instrText>
           </w:r>
           <w:r>
             <w:rPr>
@@ -533,7 +533,7 @@
               <w:noProof/>
               <w:lang w:val="es-CO"/>
             </w:rPr>
-            <w:instrText xml:space="preserve"> PAGEREF _Toc166782562 \h </w:instrText>
+            <w:instrText xml:space="preserve"> PAGEREF _Toc167880340 \h </w:instrText>
           </w:r>
           <w:r>
             <w:rPr>
@@ -599,7 +599,7 @@
               <w:noProof/>
               <w:lang w:val="es-CO"/>
             </w:rPr>
-            <w:instrText xml:space="preserve"> PAGEREF _Toc166782563 \h </w:instrText>
+            <w:instrText xml:space="preserve"> PAGEREF _Toc167880341 \h </w:instrText>
           </w:r>
           <w:r>
             <w:rPr>
@@ -665,7 +665,7 @@
               <w:noProof/>
               <w:lang w:val="es-CO"/>
             </w:rPr>
-            <w:instrText xml:space="preserve"> PAGEREF _Toc166782564 \h </w:instrText>
+            <w:instrText xml:space="preserve"> PAGEREF _Toc167880342 \h </w:instrText>
           </w:r>
           <w:r>
             <w:rPr>
@@ -731,7 +731,7 @@
               <w:noProof/>
               <w:lang w:val="es-CO"/>
             </w:rPr>
-            <w:instrText xml:space="preserve"> PAGEREF _Toc166782565 \h </w:instrText>
+            <w:instrText xml:space="preserve"> PAGEREF _Toc167880343 \h </w:instrText>
           </w:r>
           <w:r>
             <w:rPr>
@@ -797,7 +797,7 @@
               <w:noProof/>
               <w:lang w:val="es-CO"/>
             </w:rPr>
-            <w:instrText xml:space="preserve"> PAGEREF _Toc166782566 \h </w:instrText>
+            <w:instrText xml:space="preserve"> PAGEREF _Toc167880344 \h </w:instrText>
           </w:r>
           <w:r>
             <w:rPr>
@@ -863,7 +863,7 @@
               <w:noProof/>
               <w:lang w:val="es-CO"/>
             </w:rPr>
-            <w:instrText xml:space="preserve"> PAGEREF _Toc166782567 \h </w:instrText>
+            <w:instrText xml:space="preserve"> PAGEREF _Toc167880345 \h </w:instrText>
           </w:r>
           <w:r>
             <w:rPr>
@@ -929,7 +929,7 @@
               <w:noProof/>
               <w:lang w:val="es-CO"/>
             </w:rPr>
-            <w:instrText xml:space="preserve"> PAGEREF _Toc166782568 \h </w:instrText>
+            <w:instrText xml:space="preserve"> PAGEREF _Toc167880346 \h </w:instrText>
           </w:r>
           <w:r>
             <w:rPr>
@@ -995,7 +995,7 @@
               <w:noProof/>
               <w:lang w:val="es-CO"/>
             </w:rPr>
-            <w:instrText xml:space="preserve"> PAGEREF _Toc166782569 \h </w:instrText>
+            <w:instrText xml:space="preserve"> PAGEREF _Toc167880347 \h </w:instrText>
           </w:r>
           <w:r>
             <w:rPr>
@@ -1061,7 +1061,7 @@
               <w:noProof/>
               <w:lang w:val="es-CO"/>
             </w:rPr>
-            <w:instrText xml:space="preserve"> PAGEREF _Toc166782570 \h </w:instrText>
+            <w:instrText xml:space="preserve"> PAGEREF _Toc167880348 \h </w:instrText>
           </w:r>
           <w:r>
             <w:rPr>
@@ -1127,7 +1127,7 @@
               <w:noProof/>
               <w:lang w:val="es-CO"/>
             </w:rPr>
-            <w:instrText xml:space="preserve"> PAGEREF _Toc166782571 \h </w:instrText>
+            <w:instrText xml:space="preserve"> PAGEREF _Toc167880349 \h </w:instrText>
           </w:r>
           <w:r>
             <w:rPr>
@@ -1193,7 +1193,7 @@
               <w:noProof/>
               <w:lang w:val="es-CO"/>
             </w:rPr>
-            <w:instrText xml:space="preserve"> PAGEREF _Toc166782572 \h </w:instrText>
+            <w:instrText xml:space="preserve"> PAGEREF _Toc167880350 \h </w:instrText>
           </w:r>
           <w:r>
             <w:rPr>
@@ -1259,7 +1259,7 @@
               <w:noProof/>
               <w:lang w:val="es-CO"/>
             </w:rPr>
-            <w:instrText xml:space="preserve"> PAGEREF _Toc166782573 \h </w:instrText>
+            <w:instrText xml:space="preserve"> PAGEREF _Toc167880351 \h </w:instrText>
           </w:r>
           <w:r>
             <w:rPr>
@@ -1325,7 +1325,7 @@
               <w:noProof/>
               <w:lang w:val="es-CO"/>
             </w:rPr>
-            <w:instrText xml:space="preserve"> PAGEREF _Toc166782574 \h </w:instrText>
+            <w:instrText xml:space="preserve"> PAGEREF _Toc167880352 \h </w:instrText>
           </w:r>
           <w:r>
             <w:rPr>
@@ -1391,7 +1391,7 @@
               <w:noProof/>
               <w:lang w:val="es-CO"/>
             </w:rPr>
-            <w:instrText xml:space="preserve"> PAGEREF _Toc166782575 \h </w:instrText>
+            <w:instrText xml:space="preserve"> PAGEREF _Toc167880353 \h </w:instrText>
           </w:r>
           <w:r>
             <w:rPr>
@@ -1457,7 +1457,7 @@
               <w:noProof/>
               <w:lang w:val="es-CO"/>
             </w:rPr>
-            <w:instrText xml:space="preserve"> PAGEREF _Toc166782576 \h </w:instrText>
+            <w:instrText xml:space="preserve"> PAGEREF _Toc167880354 \h </w:instrText>
           </w:r>
           <w:r>
             <w:rPr>
@@ -1523,7 +1523,7 @@
               <w:noProof/>
               <w:lang w:val="es-CO"/>
             </w:rPr>
-            <w:instrText xml:space="preserve"> PAGEREF _Toc166782577 \h </w:instrText>
+            <w:instrText xml:space="preserve"> PAGEREF _Toc167880355 \h </w:instrText>
           </w:r>
           <w:r>
             <w:rPr>
@@ -1589,7 +1589,7 @@
               <w:noProof/>
               <w:lang w:val="es-CO"/>
             </w:rPr>
-            <w:instrText xml:space="preserve"> PAGEREF _Toc166782578 \h </w:instrText>
+            <w:instrText xml:space="preserve"> PAGEREF _Toc167880356 \h </w:instrText>
           </w:r>
           <w:r>
             <w:rPr>
@@ -1655,7 +1655,7 @@
               <w:noProof/>
               <w:lang w:val="es-CO"/>
             </w:rPr>
-            <w:instrText xml:space="preserve"> PAGEREF _Toc166782579 \h </w:instrText>
+            <w:instrText xml:space="preserve"> PAGEREF _Toc167880357 \h </w:instrText>
           </w:r>
           <w:r>
             <w:rPr>
@@ -1722,7 +1722,7 @@
               <w:noProof/>
               <w:lang w:val="es-CO"/>
             </w:rPr>
-            <w:instrText xml:space="preserve"> PAGEREF _Toc166782580 \h </w:instrText>
+            <w:instrText xml:space="preserve"> PAGEREF _Toc167880358 \h </w:instrText>
           </w:r>
           <w:r>
             <w:rPr>
@@ -1788,7 +1788,7 @@
               <w:noProof/>
               <w:lang w:val="es-CO"/>
             </w:rPr>
-            <w:instrText xml:space="preserve"> PAGEREF _Toc166782581 \h </w:instrText>
+            <w:instrText xml:space="preserve"> PAGEREF _Toc167880359 \h </w:instrText>
           </w:r>
           <w:r>
             <w:rPr>
@@ -1854,7 +1854,7 @@
               <w:noProof/>
               <w:lang w:val="es-CO"/>
             </w:rPr>
-            <w:instrText xml:space="preserve"> PAGEREF _Toc166782582 \h </w:instrText>
+            <w:instrText xml:space="preserve"> PAGEREF _Toc167880360 \h </w:instrText>
           </w:r>
           <w:r>
             <w:rPr>
@@ -1920,7 +1920,7 @@
               <w:noProof/>
               <w:lang w:val="es-CO"/>
             </w:rPr>
-            <w:instrText xml:space="preserve"> PAGEREF _Toc166782583 \h </w:instrText>
+            <w:instrText xml:space="preserve"> PAGEREF _Toc167880361 \h </w:instrText>
           </w:r>
           <w:r>
             <w:rPr>
@@ -1986,7 +1986,7 @@
               <w:noProof/>
               <w:lang w:val="es-CO"/>
             </w:rPr>
-            <w:instrText xml:space="preserve"> PAGEREF _Toc166782584 \h </w:instrText>
+            <w:instrText xml:space="preserve"> PAGEREF _Toc167880362 \h </w:instrText>
           </w:r>
           <w:r>
             <w:rPr>
@@ -2052,7 +2052,7 @@
               <w:noProof/>
               <w:lang w:val="es-CO"/>
             </w:rPr>
-            <w:instrText xml:space="preserve"> PAGEREF _Toc166782585 \h </w:instrText>
+            <w:instrText xml:space="preserve"> PAGEREF _Toc167880363 \h </w:instrText>
           </w:r>
           <w:r>
             <w:rPr>
@@ -2118,7 +2118,7 @@
               <w:noProof/>
               <w:lang w:val="es-CO"/>
             </w:rPr>
-            <w:instrText xml:space="preserve"> PAGEREF _Toc166782586 \h </w:instrText>
+            <w:instrText xml:space="preserve"> PAGEREF _Toc167880364 \h </w:instrText>
           </w:r>
           <w:r>
             <w:rPr>
@@ -2184,7 +2184,7 @@
               <w:noProof/>
               <w:lang w:val="es-CO"/>
             </w:rPr>
-            <w:instrText xml:space="preserve"> PAGEREF _Toc166782587 \h </w:instrText>
+            <w:instrText xml:space="preserve"> PAGEREF _Toc167880365 \h </w:instrText>
           </w:r>
           <w:r>
             <w:rPr>
@@ -2250,7 +2250,7 @@
               <w:noProof/>
               <w:lang w:val="es-CO"/>
             </w:rPr>
-            <w:instrText xml:space="preserve"> PAGEREF _Toc166782588 \h </w:instrText>
+            <w:instrText xml:space="preserve"> PAGEREF _Toc167880366 \h </w:instrText>
           </w:r>
           <w:r>
             <w:rPr>
@@ -2316,7 +2316,7 @@
               <w:noProof/>
               <w:lang w:val="es-CO"/>
             </w:rPr>
-            <w:instrText xml:space="preserve"> PAGEREF _Toc166782589 \h </w:instrText>
+            <w:instrText xml:space="preserve"> PAGEREF _Toc167880367 \h </w:instrText>
           </w:r>
           <w:r>
             <w:rPr>
@@ -2382,7 +2382,7 @@
               <w:noProof/>
               <w:lang w:val="es-CO"/>
             </w:rPr>
-            <w:instrText xml:space="preserve"> PAGEREF _Toc166782590 \h </w:instrText>
+            <w:instrText xml:space="preserve"> PAGEREF _Toc167880368 \h </w:instrText>
           </w:r>
           <w:r>
             <w:rPr>
@@ -2448,7 +2448,7 @@
               <w:noProof/>
               <w:lang w:val="es-CO"/>
             </w:rPr>
-            <w:instrText xml:space="preserve"> PAGEREF _Toc166782591 \h </w:instrText>
+            <w:instrText xml:space="preserve"> PAGEREF _Toc167880369 \h </w:instrText>
           </w:r>
           <w:r>
             <w:rPr>
@@ -2514,7 +2514,7 @@
               <w:noProof/>
               <w:lang w:val="es-CO"/>
             </w:rPr>
-            <w:instrText xml:space="preserve"> PAGEREF _Toc166782592 \h </w:instrText>
+            <w:instrText xml:space="preserve"> PAGEREF _Toc167880370 \h </w:instrText>
           </w:r>
           <w:r>
             <w:rPr>
@@ -2580,7 +2580,7 @@
               <w:noProof/>
               <w:lang w:val="es-CO"/>
             </w:rPr>
-            <w:instrText xml:space="preserve"> PAGEREF _Toc166782593 \h </w:instrText>
+            <w:instrText xml:space="preserve"> PAGEREF _Toc167880371 \h </w:instrText>
           </w:r>
           <w:r>
             <w:rPr>
@@ -2646,7 +2646,7 @@
               <w:noProof/>
               <w:lang w:val="es-CO"/>
             </w:rPr>
-            <w:instrText xml:space="preserve"> PAGEREF _Toc166782594 \h </w:instrText>
+            <w:instrText xml:space="preserve"> PAGEREF _Toc167880372 \h </w:instrText>
           </w:r>
           <w:r>
             <w:rPr>
@@ -2712,7 +2712,7 @@
               <w:noProof/>
               <w:lang w:val="es-CO"/>
             </w:rPr>
-            <w:instrText xml:space="preserve"> PAGEREF _Toc166782595 \h </w:instrText>
+            <w:instrText xml:space="preserve"> PAGEREF _Toc167880373 \h </w:instrText>
           </w:r>
           <w:r>
             <w:rPr>
@@ -2778,7 +2778,7 @@
               <w:noProof/>
               <w:lang w:val="es-CO"/>
             </w:rPr>
-            <w:instrText xml:space="preserve"> PAGEREF _Toc166782596 \h </w:instrText>
+            <w:instrText xml:space="preserve"> PAGEREF _Toc167880374 \h </w:instrText>
           </w:r>
           <w:r>
             <w:rPr>
@@ -2844,7 +2844,7 @@
               <w:noProof/>
               <w:lang w:val="es-CO"/>
             </w:rPr>
-            <w:instrText xml:space="preserve"> PAGEREF _Toc166782597 \h </w:instrText>
+            <w:instrText xml:space="preserve"> PAGEREF _Toc167880375 \h </w:instrText>
           </w:r>
           <w:r>
             <w:rPr>
@@ -2910,7 +2910,7 @@
               <w:noProof/>
               <w:lang w:val="es-CO"/>
             </w:rPr>
-            <w:instrText xml:space="preserve"> PAGEREF _Toc166782598 \h </w:instrText>
+            <w:instrText xml:space="preserve"> PAGEREF _Toc167880376 \h </w:instrText>
           </w:r>
           <w:r>
             <w:rPr>
@@ -2976,7 +2976,7 @@
               <w:noProof/>
               <w:lang w:val="es-CO"/>
             </w:rPr>
-            <w:instrText xml:space="preserve"> PAGEREF _Toc166782599 \h </w:instrText>
+            <w:instrText xml:space="preserve"> PAGEREF _Toc167880377 \h </w:instrText>
           </w:r>
           <w:r>
             <w:rPr>
@@ -3042,7 +3042,7 @@
               <w:noProof/>
               <w:lang w:val="es-CO"/>
             </w:rPr>
-            <w:instrText xml:space="preserve"> PAGEREF _Toc166782600 \h </w:instrText>
+            <w:instrText xml:space="preserve"> PAGEREF _Toc167880378 \h </w:instrText>
           </w:r>
           <w:r>
             <w:rPr>
@@ -3108,7 +3108,7 @@
               <w:noProof/>
               <w:lang w:val="es-CO"/>
             </w:rPr>
-            <w:instrText xml:space="preserve"> PAGEREF _Toc166782601 \h </w:instrText>
+            <w:instrText xml:space="preserve"> PAGEREF _Toc167880379 \h </w:instrText>
           </w:r>
           <w:r>
             <w:rPr>
@@ -3175,7 +3175,7 @@
               <w:noProof/>
               <w:lang w:val="es-CO"/>
             </w:rPr>
-            <w:instrText xml:space="preserve"> PAGEREF _Toc166782602 \h </w:instrText>
+            <w:instrText xml:space="preserve"> PAGEREF _Toc167880380 \h </w:instrText>
           </w:r>
           <w:r>
             <w:rPr>
@@ -3241,7 +3241,7 @@
               <w:noProof/>
               <w:lang w:val="es-CO"/>
             </w:rPr>
-            <w:instrText xml:space="preserve"> PAGEREF _Toc166782603 \h </w:instrText>
+            <w:instrText xml:space="preserve"> PAGEREF _Toc167880381 \h </w:instrText>
           </w:r>
           <w:r>
             <w:rPr>
@@ -3307,7 +3307,7 @@
               <w:noProof/>
               <w:lang w:val="es-CO"/>
             </w:rPr>
-            <w:instrText xml:space="preserve"> PAGEREF _Toc166782604 \h </w:instrText>
+            <w:instrText xml:space="preserve"> PAGEREF _Toc167880382 \h </w:instrText>
           </w:r>
           <w:r>
             <w:rPr>
@@ -3373,7 +3373,7 @@
               <w:noProof/>
               <w:lang w:val="es-CO"/>
             </w:rPr>
-            <w:instrText xml:space="preserve"> PAGEREF _Toc166782605 \h </w:instrText>
+            <w:instrText xml:space="preserve"> PAGEREF _Toc167880383 \h </w:instrText>
           </w:r>
           <w:r>
             <w:rPr>
@@ -3439,7 +3439,7 @@
               <w:noProof/>
               <w:lang w:val="es-CO"/>
             </w:rPr>
-            <w:instrText xml:space="preserve"> PAGEREF _Toc166782606 \h </w:instrText>
+            <w:instrText xml:space="preserve"> PAGEREF _Toc167880384 \h </w:instrText>
           </w:r>
           <w:r>
             <w:rPr>
@@ -3505,7 +3505,7 @@
               <w:noProof/>
               <w:lang w:val="es-CO"/>
             </w:rPr>
-            <w:instrText xml:space="preserve"> PAGEREF _Toc166782607 \h </w:instrText>
+            <w:instrText xml:space="preserve"> PAGEREF _Toc167880385 \h </w:instrText>
           </w:r>
           <w:r>
             <w:rPr>
@@ -3571,7 +3571,7 @@
               <w:noProof/>
               <w:lang w:val="es-CO"/>
             </w:rPr>
-            <w:instrText xml:space="preserve"> PAGEREF _Toc166782608 \h </w:instrText>
+            <w:instrText xml:space="preserve"> PAGEREF _Toc167880386 \h </w:instrText>
           </w:r>
           <w:r>
             <w:rPr>
@@ -3637,7 +3637,7 @@
               <w:noProof/>
               <w:lang w:val="es-CO"/>
             </w:rPr>
-            <w:instrText xml:space="preserve"> PAGEREF _Toc166782609 \h </w:instrText>
+            <w:instrText xml:space="preserve"> PAGEREF _Toc167880387 \h </w:instrText>
           </w:r>
           <w:r>
             <w:rPr>
@@ -3703,7 +3703,7 @@
               <w:noProof/>
               <w:lang w:val="es-CO"/>
             </w:rPr>
-            <w:instrText xml:space="preserve"> PAGEREF _Toc166782610 \h </w:instrText>
+            <w:instrText xml:space="preserve"> PAGEREF _Toc167880388 \h </w:instrText>
           </w:r>
           <w:r>
             <w:rPr>
@@ -3769,7 +3769,7 @@
               <w:noProof/>
               <w:lang w:val="es-CO"/>
             </w:rPr>
-            <w:instrText xml:space="preserve"> PAGEREF _Toc166782611 \h </w:instrText>
+            <w:instrText xml:space="preserve"> PAGEREF _Toc167880389 \h </w:instrText>
           </w:r>
           <w:r>
             <w:rPr>
@@ -3835,7 +3835,7 @@
               <w:noProof/>
               <w:lang w:val="es-CO"/>
             </w:rPr>
-            <w:instrText xml:space="preserve"> PAGEREF _Toc166782612 \h </w:instrText>
+            <w:instrText xml:space="preserve"> PAGEREF _Toc167880390 \h </w:instrText>
           </w:r>
           <w:r>
             <w:rPr>
@@ -3901,7 +3901,7 @@
               <w:noProof/>
               <w:lang w:val="es-CO"/>
             </w:rPr>
-            <w:instrText xml:space="preserve"> PAGEREF _Toc166782613 \h </w:instrText>
+            <w:instrText xml:space="preserve"> PAGEREF _Toc167880391 \h </w:instrText>
           </w:r>
           <w:r>
             <w:rPr>
@@ -3967,7 +3967,7 @@
               <w:noProof/>
               <w:lang w:val="es-CO"/>
             </w:rPr>
-            <w:instrText xml:space="preserve"> PAGEREF _Toc166782614 \h </w:instrText>
+            <w:instrText xml:space="preserve"> PAGEREF _Toc167880392 \h </w:instrText>
           </w:r>
           <w:r>
             <w:rPr>
@@ -4033,7 +4033,7 @@
               <w:noProof/>
               <w:lang w:val="es-CO"/>
             </w:rPr>
-            <w:instrText xml:space="preserve"> PAGEREF _Toc166782615 \h </w:instrText>
+            <w:instrText xml:space="preserve"> PAGEREF _Toc167880393 \h </w:instrText>
           </w:r>
           <w:r>
             <w:rPr>
@@ -4100,7 +4100,7 @@
               <w:noProof/>
               <w:lang w:val="es-CO"/>
             </w:rPr>
-            <w:instrText xml:space="preserve"> PAGEREF _Toc166782616 \h </w:instrText>
+            <w:instrText xml:space="preserve"> PAGEREF _Toc167880394 \h </w:instrText>
           </w:r>
           <w:r>
             <w:rPr>
@@ -4166,7 +4166,7 @@
               <w:noProof/>
               <w:lang w:val="es-CO"/>
             </w:rPr>
-            <w:instrText xml:space="preserve"> PAGEREF _Toc166782617 \h </w:instrText>
+            <w:instrText xml:space="preserve"> PAGEREF _Toc167880395 \h </w:instrText>
           </w:r>
           <w:r>
             <w:rPr>
@@ -4233,7 +4233,7 @@
               <w:noProof/>
               <w:lang w:val="es-CO"/>
             </w:rPr>
-            <w:instrText xml:space="preserve"> PAGEREF _Toc166782618 \h </w:instrText>
+            <w:instrText xml:space="preserve"> PAGEREF _Toc167880396 \h </w:instrText>
           </w:r>
           <w:r>
             <w:rPr>
@@ -4299,7 +4299,7 @@
               <w:noProof/>
               <w:lang w:val="es-CO"/>
             </w:rPr>
-            <w:instrText xml:space="preserve"> PAGEREF _Toc166782619 \h </w:instrText>
+            <w:instrText xml:space="preserve"> PAGEREF _Toc167880397 \h </w:instrText>
           </w:r>
           <w:r>
             <w:rPr>
@@ -4365,7 +4365,7 @@
               <w:noProof/>
               <w:lang w:val="es-CO"/>
             </w:rPr>
-            <w:instrText xml:space="preserve"> PAGEREF _Toc166782620 \h </w:instrText>
+            <w:instrText xml:space="preserve"> PAGEREF _Toc167880398 \h </w:instrText>
           </w:r>
           <w:r>
             <w:rPr>
@@ -4431,7 +4431,7 @@
               <w:noProof/>
               <w:lang w:val="es-CO"/>
             </w:rPr>
-            <w:instrText xml:space="preserve"> PAGEREF _Toc166782621 \h </w:instrText>
+            <w:instrText xml:space="preserve"> PAGEREF _Toc167880399 \h </w:instrText>
           </w:r>
           <w:r>
             <w:rPr>
@@ -4498,7 +4498,7 @@
               <w:noProof/>
               <w:lang w:val="es-CO"/>
             </w:rPr>
-            <w:instrText xml:space="preserve"> PAGEREF _Toc166782622 \h </w:instrText>
+            <w:instrText xml:space="preserve"> PAGEREF _Toc167880400 \h </w:instrText>
           </w:r>
           <w:r>
             <w:rPr>
@@ -4564,7 +4564,7 @@
               <w:noProof/>
               <w:lang w:val="es-CO"/>
             </w:rPr>
-            <w:instrText xml:space="preserve"> PAGEREF _Toc166782623 \h </w:instrText>
+            <w:instrText xml:space="preserve"> PAGEREF _Toc167880401 \h </w:instrText>
           </w:r>
           <w:r>
             <w:rPr>
@@ -4631,7 +4631,7 @@
               <w:noProof/>
               <w:lang w:val="es-CO"/>
             </w:rPr>
-            <w:instrText xml:space="preserve"> PAGEREF _Toc166782624 \h </w:instrText>
+            <w:instrText xml:space="preserve"> PAGEREF _Toc167880402 \h </w:instrText>
           </w:r>
           <w:r>
             <w:rPr>
@@ -4697,7 +4697,7 @@
               <w:noProof/>
               <w:lang w:val="es-CO"/>
             </w:rPr>
-            <w:instrText xml:space="preserve"> PAGEREF _Toc166782625 \h </w:instrText>
+            <w:instrText xml:space="preserve"> PAGEREF _Toc167880403 \h </w:instrText>
           </w:r>
           <w:r>
             <w:rPr>
@@ -4763,7 +4763,7 @@
               <w:noProof/>
               <w:lang w:val="es-CO"/>
             </w:rPr>
-            <w:instrText xml:space="preserve"> PAGEREF _Toc166782626 \h </w:instrText>
+            <w:instrText xml:space="preserve"> PAGEREF _Toc167880404 \h </w:instrText>
           </w:r>
           <w:r>
             <w:rPr>
@@ -4829,7 +4829,7 @@
               <w:noProof/>
               <w:lang w:val="es-CO"/>
             </w:rPr>
-            <w:instrText xml:space="preserve"> PAGEREF _Toc166782627 \h </w:instrText>
+            <w:instrText xml:space="preserve"> PAGEREF _Toc167880405 \h </w:instrText>
           </w:r>
           <w:r>
             <w:rPr>
@@ -4896,7 +4896,7 @@
               <w:noProof/>
               <w:lang w:val="es-CO"/>
             </w:rPr>
-            <w:instrText xml:space="preserve"> PAGEREF _Toc166782628 \h </w:instrText>
+            <w:instrText xml:space="preserve"> PAGEREF _Toc167880406 \h </w:instrText>
           </w:r>
           <w:r>
             <w:rPr>
@@ -4962,7 +4962,7 @@
               <w:noProof/>
               <w:lang w:val="es-CO"/>
             </w:rPr>
-            <w:instrText xml:space="preserve"> PAGEREF _Toc166782629 \h </w:instrText>
+            <w:instrText xml:space="preserve"> PAGEREF _Toc167880407 \h </w:instrText>
           </w:r>
           <w:r>
             <w:rPr>
@@ -5028,7 +5028,7 @@
               <w:noProof/>
               <w:lang w:val="es-CO"/>
             </w:rPr>
-            <w:instrText xml:space="preserve"> PAGEREF _Toc166782630 \h </w:instrText>
+            <w:instrText xml:space="preserve"> PAGEREF _Toc167880408 \h </w:instrText>
           </w:r>
           <w:r>
             <w:rPr>
@@ -5095,7 +5095,7 @@
               <w:noProof/>
               <w:lang w:val="es-CO"/>
             </w:rPr>
-            <w:instrText xml:space="preserve"> PAGEREF _Toc166782631 \h </w:instrText>
+            <w:instrText xml:space="preserve"> PAGEREF _Toc167880409 \h </w:instrText>
           </w:r>
           <w:r>
             <w:rPr>
@@ -5161,7 +5161,7 @@
               <w:noProof/>
               <w:lang w:val="es-CO"/>
             </w:rPr>
-            <w:instrText xml:space="preserve"> PAGEREF _Toc166782632 \h </w:instrText>
+            <w:instrText xml:space="preserve"> PAGEREF _Toc167880410 \h </w:instrText>
           </w:r>
           <w:r>
             <w:rPr>
@@ -5227,7 +5227,7 @@
               <w:noProof/>
               <w:lang w:val="es-CO"/>
             </w:rPr>
-            <w:instrText xml:space="preserve"> PAGEREF _Toc166782633 \h </w:instrText>
+            <w:instrText xml:space="preserve"> PAGEREF _Toc167880411 \h </w:instrText>
           </w:r>
           <w:r>
             <w:rPr>
@@ -5294,7 +5294,7 @@
               <w:noProof/>
               <w:lang w:val="es-CO"/>
             </w:rPr>
-            <w:instrText xml:space="preserve"> PAGEREF _Toc166782634 \h </w:instrText>
+            <w:instrText xml:space="preserve"> PAGEREF _Toc167880412 \h </w:instrText>
           </w:r>
           <w:r>
             <w:rPr>
@@ -5360,7 +5360,7 @@
               <w:noProof/>
               <w:lang w:val="es-CO"/>
             </w:rPr>
-            <w:instrText xml:space="preserve"> PAGEREF _Toc166782635 \h </w:instrText>
+            <w:instrText xml:space="preserve"> PAGEREF _Toc167880413 \h </w:instrText>
           </w:r>
           <w:r>
             <w:rPr>
@@ -5426,7 +5426,7 @@
               <w:noProof/>
               <w:lang w:val="es-CO"/>
             </w:rPr>
-            <w:instrText xml:space="preserve"> PAGEREF _Toc166782636 \h </w:instrText>
+            <w:instrText xml:space="preserve"> PAGEREF _Toc167880414 \h </w:instrText>
           </w:r>
           <w:r>
             <w:rPr>
@@ -5493,7 +5493,7 @@
               <w:noProof/>
               <w:lang w:val="es-CO"/>
             </w:rPr>
-            <w:instrText xml:space="preserve"> PAGEREF _Toc166782637 \h </w:instrText>
+            <w:instrText xml:space="preserve"> PAGEREF _Toc167880415 \h </w:instrText>
           </w:r>
           <w:r>
             <w:rPr>
@@ -5559,7 +5559,7 @@
               <w:noProof/>
               <w:lang w:val="es-CO"/>
             </w:rPr>
-            <w:instrText xml:space="preserve"> PAGEREF _Toc166782638 \h </w:instrText>
+            <w:instrText xml:space="preserve"> PAGEREF _Toc167880416 \h </w:instrText>
           </w:r>
           <w:r>
             <w:rPr>
@@ -5625,7 +5625,7 @@
               <w:noProof/>
               <w:lang w:val="es-CO"/>
             </w:rPr>
-            <w:instrText xml:space="preserve"> PAGEREF _Toc166782639 \h </w:instrText>
+            <w:instrText xml:space="preserve"> PAGEREF _Toc167880417 \h </w:instrText>
           </w:r>
           <w:r>
             <w:rPr>
@@ -5692,7 +5692,7 @@
               <w:noProof/>
               <w:lang w:val="es-CO"/>
             </w:rPr>
-            <w:instrText xml:space="preserve"> PAGEREF _Toc166782640 \h </w:instrText>
+            <w:instrText xml:space="preserve"> PAGEREF _Toc167880418 \h </w:instrText>
           </w:r>
           <w:r>
             <w:rPr>
@@ -5759,7 +5759,7 @@
               <w:noProof/>
               <w:lang w:val="es-CO"/>
             </w:rPr>
-            <w:instrText xml:space="preserve"> PAGEREF _Toc166782641 \h </w:instrText>
+            <w:instrText xml:space="preserve"> PAGEREF _Toc167880419 \h </w:instrText>
           </w:r>
           <w:r>
             <w:rPr>
@@ -5826,7 +5826,7 @@
               <w:noProof/>
               <w:lang w:val="es-CO"/>
             </w:rPr>
-            <w:instrText xml:space="preserve"> PAGEREF _Toc166782642 \h </w:instrText>
+            <w:instrText xml:space="preserve"> PAGEREF _Toc167880420 \h </w:instrText>
           </w:r>
           <w:r>
             <w:rPr>
@@ -5893,7 +5893,7 @@
               <w:noProof/>
               <w:lang w:val="es-CO"/>
             </w:rPr>
-            <w:instrText xml:space="preserve"> PAGEREF _Toc166782643 \h </w:instrText>
+            <w:instrText xml:space="preserve"> PAGEREF _Toc167880421 \h </w:instrText>
           </w:r>
           <w:r>
             <w:rPr>
@@ -5960,7 +5960,7 @@
               <w:noProof/>
               <w:lang w:val="es-CO"/>
             </w:rPr>
-            <w:instrText xml:space="preserve"> PAGEREF _Toc166782644 \h </w:instrText>
+            <w:instrText xml:space="preserve"> PAGEREF _Toc167880422 \h </w:instrText>
           </w:r>
           <w:r>
             <w:rPr>
@@ -6026,7 +6026,7 @@
               <w:noProof/>
               <w:lang w:val="es-CO"/>
             </w:rPr>
-            <w:instrText xml:space="preserve"> PAGEREF _Toc166782645 \h </w:instrText>
+            <w:instrText xml:space="preserve"> PAGEREF _Toc167880423 \h </w:instrText>
           </w:r>
           <w:r>
             <w:rPr>
@@ -6093,7 +6093,7 @@
               <w:noProof/>
               <w:lang w:val="es-CO"/>
             </w:rPr>
-            <w:instrText xml:space="preserve"> PAGEREF _Toc166782646 \h </w:instrText>
+            <w:instrText xml:space="preserve"> PAGEREF _Toc167880424 \h </w:instrText>
           </w:r>
           <w:r>
             <w:rPr>
@@ -6160,7 +6160,7 @@
               <w:noProof/>
               <w:lang w:val="es-CO"/>
             </w:rPr>
-            <w:instrText xml:space="preserve"> PAGEREF _Toc166782647 \h </w:instrText>
+            <w:instrText xml:space="preserve"> PAGEREF _Toc167880425 \h </w:instrText>
           </w:r>
           <w:r>
             <w:rPr>
@@ -6226,7 +6226,7 @@
               <w:noProof/>
               <w:lang w:val="es-CO"/>
             </w:rPr>
-            <w:instrText xml:space="preserve"> PAGEREF _Toc166782648 \h </w:instrText>
+            <w:instrText xml:space="preserve"> PAGEREF _Toc167880426 \h </w:instrText>
           </w:r>
           <w:r>
             <w:rPr>
@@ -6292,7 +6292,7 @@
               <w:noProof/>
               <w:lang w:val="es-CO"/>
             </w:rPr>
-            <w:instrText xml:space="preserve"> PAGEREF _Toc166782649 \h </w:instrText>
+            <w:instrText xml:space="preserve"> PAGEREF _Toc167880427 \h </w:instrText>
           </w:r>
           <w:r>
             <w:rPr>
@@ -6358,7 +6358,7 @@
               <w:noProof/>
               <w:lang w:val="es-CO"/>
             </w:rPr>
-            <w:instrText xml:space="preserve"> PAGEREF _Toc166782650 \h </w:instrText>
+            <w:instrText xml:space="preserve"> PAGEREF _Toc167880428 \h </w:instrText>
           </w:r>
           <w:r>
             <w:rPr>
@@ -6424,7 +6424,7 @@
               <w:noProof/>
               <w:lang w:val="es-CO"/>
             </w:rPr>
-            <w:instrText xml:space="preserve"> PAGEREF _Toc166782651 \h </w:instrText>
+            <w:instrText xml:space="preserve"> PAGEREF _Toc167880429 \h </w:instrText>
           </w:r>
           <w:r>
             <w:rPr>
@@ -6491,7 +6491,7 @@
               <w:noProof/>
               <w:lang w:val="es-CO"/>
             </w:rPr>
-            <w:instrText xml:space="preserve"> PAGEREF _Toc166782652 \h </w:instrText>
+            <w:instrText xml:space="preserve"> PAGEREF _Toc167880430 \h </w:instrText>
           </w:r>
           <w:r>
             <w:rPr>
@@ -6557,7 +6557,7 @@
               <w:noProof/>
               <w:lang w:val="es-CO"/>
             </w:rPr>
-            <w:instrText xml:space="preserve"> PAGEREF _Toc166782653 \h </w:instrText>
+            <w:instrText xml:space="preserve"> PAGEREF _Toc167880431 \h </w:instrText>
           </w:r>
           <w:r>
             <w:rPr>
@@ -6623,7 +6623,7 @@
               <w:noProof/>
               <w:lang w:val="es-CO"/>
             </w:rPr>
-            <w:instrText xml:space="preserve"> PAGEREF _Toc166782654 \h </w:instrText>
+            <w:instrText xml:space="preserve"> PAGEREF _Toc167880432 \h </w:instrText>
           </w:r>
           <w:r>
             <w:rPr>
@@ -6689,7 +6689,7 @@
               <w:noProof/>
               <w:lang w:val="es-CO"/>
             </w:rPr>
-            <w:instrText xml:space="preserve"> PAGEREF _Toc166782655 \h </w:instrText>
+            <w:instrText xml:space="preserve"> PAGEREF _Toc167880433 \h </w:instrText>
           </w:r>
           <w:r>
             <w:rPr>
@@ -6755,7 +6755,7 @@
               <w:noProof/>
               <w:lang w:val="es-CO"/>
             </w:rPr>
-            <w:instrText xml:space="preserve"> PAGEREF _Toc166782656 \h </w:instrText>
+            <w:instrText xml:space="preserve"> PAGEREF _Toc167880434 \h </w:instrText>
           </w:r>
           <w:r>
             <w:rPr>
@@ -6821,7 +6821,7 @@
               <w:noProof/>
               <w:lang w:val="es-CO"/>
             </w:rPr>
-            <w:instrText xml:space="preserve"> PAGEREF _Toc166782657 \h </w:instrText>
+            <w:instrText xml:space="preserve"> PAGEREF _Toc167880435 \h </w:instrText>
           </w:r>
           <w:r>
             <w:rPr>
@@ -6887,7 +6887,7 @@
               <w:noProof/>
               <w:lang w:val="es-CO"/>
             </w:rPr>
-            <w:instrText xml:space="preserve"> PAGEREF _Toc166782658 \h </w:instrText>
+            <w:instrText xml:space="preserve"> PAGEREF _Toc167880436 \h </w:instrText>
           </w:r>
           <w:r>
             <w:rPr>
@@ -6953,7 +6953,7 @@
               <w:noProof/>
               <w:lang w:val="es-CO"/>
             </w:rPr>
-            <w:instrText xml:space="preserve"> PAGEREF _Toc166782659 \h </w:instrText>
+            <w:instrText xml:space="preserve"> PAGEREF _Toc167880437 \h </w:instrText>
           </w:r>
           <w:r>
             <w:rPr>
@@ -7019,7 +7019,7 @@
               <w:noProof/>
               <w:lang w:val="es-CO"/>
             </w:rPr>
-            <w:instrText xml:space="preserve"> PAGEREF _Toc166782660 \h </w:instrText>
+            <w:instrText xml:space="preserve"> PAGEREF _Toc167880438 \h </w:instrText>
           </w:r>
           <w:r>
             <w:rPr>
@@ -7085,7 +7085,7 @@
               <w:noProof/>
               <w:lang w:val="es-CO"/>
             </w:rPr>
-            <w:instrText xml:space="preserve"> PAGEREF _Toc166782661 \h </w:instrText>
+            <w:instrText xml:space="preserve"> PAGEREF _Toc167880439 \h </w:instrText>
           </w:r>
           <w:r>
             <w:rPr>
@@ -7152,7 +7152,7 @@
               <w:noProof/>
               <w:lang w:val="es-CO"/>
             </w:rPr>
-            <w:instrText xml:space="preserve"> PAGEREF _Toc166782662 \h </w:instrText>
+            <w:instrText xml:space="preserve"> PAGEREF _Toc167880440 \h </w:instrText>
           </w:r>
           <w:r>
             <w:rPr>
@@ -7218,7 +7218,7 @@
               <w:noProof/>
               <w:lang w:val="es-CO"/>
             </w:rPr>
-            <w:instrText xml:space="preserve"> PAGEREF _Toc166782663 \h </w:instrText>
+            <w:instrText xml:space="preserve"> PAGEREF _Toc167880441 \h </w:instrText>
           </w:r>
           <w:r>
             <w:rPr>
@@ -7284,7 +7284,7 @@
               <w:noProof/>
               <w:lang w:val="es-CO"/>
             </w:rPr>
-            <w:instrText xml:space="preserve"> PAGEREF _Toc166782664 \h </w:instrText>
+            <w:instrText xml:space="preserve"> PAGEREF _Toc167880442 \h </w:instrText>
           </w:r>
           <w:r>
             <w:rPr>
@@ -7335,6 +7335,7 @@
           <w:r>
             <w:rPr>
               <w:noProof/>
+              <w:lang w:val="es-CO"/>
             </w:rPr>
             <w:tab/>
           </w:r>
@@ -7347,8 +7348,9 @@
           <w:r>
             <w:rPr>
               <w:noProof/>
-            </w:rPr>
-            <w:instrText xml:space="preserve"> PAGEREF _Toc166782665 \h </w:instrText>
+              <w:lang w:val="es-CO"/>
+            </w:rPr>
+            <w:instrText xml:space="preserve"> PAGEREF _Toc167880443 \h </w:instrText>
           </w:r>
           <w:r>
             <w:rPr>
@@ -7364,6 +7366,7 @@
           <w:r>
             <w:rPr>
               <w:noProof/>
+              <w:lang w:val="es-CO"/>
             </w:rPr>
             <w:t>55</w:t>
           </w:r>
@@ -7398,6 +7401,7 @@
           <w:r>
             <w:rPr>
               <w:noProof/>
+              <w:lang w:val="es-CO"/>
             </w:rPr>
             <w:tab/>
           </w:r>
@@ -7410,8 +7414,9 @@
           <w:r>
             <w:rPr>
               <w:noProof/>
-            </w:rPr>
-            <w:instrText xml:space="preserve"> PAGEREF _Toc166782666 \h </w:instrText>
+              <w:lang w:val="es-CO"/>
+            </w:rPr>
+            <w:instrText xml:space="preserve"> PAGEREF _Toc167880444 \h </w:instrText>
           </w:r>
           <w:r>
             <w:rPr>
@@ -7427,8 +7432,9 @@
           <w:r>
             <w:rPr>
               <w:noProof/>
-            </w:rPr>
-            <w:t>55</w:t>
+              <w:lang w:val="es-CO"/>
+            </w:rPr>
+            <w:t>56</w:t>
           </w:r>
           <w:r>
             <w:rPr>
@@ -7461,6 +7467,7 @@
           <w:r>
             <w:rPr>
               <w:noProof/>
+              <w:lang w:val="es-CO"/>
             </w:rPr>
             <w:tab/>
           </w:r>
@@ -7473,8 +7480,9 @@
           <w:r>
             <w:rPr>
               <w:noProof/>
-            </w:rPr>
-            <w:instrText xml:space="preserve"> PAGEREF _Toc166782667 \h </w:instrText>
+              <w:lang w:val="es-CO"/>
+            </w:rPr>
+            <w:instrText xml:space="preserve"> PAGEREF _Toc167880445 \h </w:instrText>
           </w:r>
           <w:r>
             <w:rPr>
@@ -7490,8 +7498,9 @@
           <w:r>
             <w:rPr>
               <w:noProof/>
-            </w:rPr>
-            <w:t>56</w:t>
+              <w:lang w:val="es-CO"/>
+            </w:rPr>
+            <w:t>57</w:t>
           </w:r>
           <w:r>
             <w:rPr>
@@ -7524,6 +7533,7 @@
           <w:r>
             <w:rPr>
               <w:noProof/>
+              <w:lang w:val="es-CO"/>
             </w:rPr>
             <w:tab/>
           </w:r>
@@ -7536,8 +7546,9 @@
           <w:r>
             <w:rPr>
               <w:noProof/>
-            </w:rPr>
-            <w:instrText xml:space="preserve"> PAGEREF _Toc166782668 \h </w:instrText>
+              <w:lang w:val="es-CO"/>
+            </w:rPr>
+            <w:instrText xml:space="preserve"> PAGEREF _Toc167880446 \h </w:instrText>
           </w:r>
           <w:r>
             <w:rPr>
@@ -7553,8 +7564,137 @@
           <w:r>
             <w:rPr>
               <w:noProof/>
+              <w:lang w:val="es-CO"/>
             </w:rPr>
             <w:t>57</w:t>
+          </w:r>
+          <w:r>
+            <w:rPr>
+              <w:noProof/>
+            </w:rPr>
+            <w:fldChar w:fldCharType="end"/>
+          </w:r>
+        </w:p>
+        <w:p>
+          <w:pPr>
+            <w:pStyle w:val="TDC2"/>
+            <w:tabs>
+              <w:tab w:val="right" w:leader="dot" w:pos="9350"/>
+            </w:tabs>
+            <w:rPr>
+              <w:rFonts w:asciiTheme="minorHAnsi" w:eastAsiaTheme="minorEastAsia" w:hAnsiTheme="minorHAnsi" w:cstheme="minorBidi"/>
+              <w:noProof/>
+              <w:sz w:val="22"/>
+              <w:szCs w:val="22"/>
+              <w:lang w:val="es-CO" w:eastAsia="es-CO"/>
+            </w:rPr>
+          </w:pPr>
+          <w:r>
+            <w:rPr>
+              <w:noProof/>
+              <w:lang w:val="es-CO"/>
+            </w:rPr>
+            <w:t>Figura 9.</w:t>
+          </w:r>
+          <w:r>
+            <w:rPr>
+              <w:noProof/>
+              <w:lang w:val="es-CO"/>
+            </w:rPr>
+            <w:tab/>
+          </w:r>
+          <w:r>
+            <w:rPr>
+              <w:noProof/>
+            </w:rPr>
+            <w:fldChar w:fldCharType="begin"/>
+          </w:r>
+          <w:r>
+            <w:rPr>
+              <w:noProof/>
+              <w:lang w:val="es-CO"/>
+            </w:rPr>
+            <w:instrText xml:space="preserve"> PAGEREF _Toc167880447 \h </w:instrText>
+          </w:r>
+          <w:r>
+            <w:rPr>
+              <w:noProof/>
+            </w:rPr>
+          </w:r>
+          <w:r>
+            <w:rPr>
+              <w:noProof/>
+            </w:rPr>
+            <w:fldChar w:fldCharType="separate"/>
+          </w:r>
+          <w:r>
+            <w:rPr>
+              <w:noProof/>
+              <w:lang w:val="es-CO"/>
+            </w:rPr>
+            <w:t>58</w:t>
+          </w:r>
+          <w:r>
+            <w:rPr>
+              <w:noProof/>
+            </w:rPr>
+            <w:fldChar w:fldCharType="end"/>
+          </w:r>
+        </w:p>
+        <w:p>
+          <w:pPr>
+            <w:pStyle w:val="TDC2"/>
+            <w:tabs>
+              <w:tab w:val="right" w:leader="dot" w:pos="9350"/>
+            </w:tabs>
+            <w:rPr>
+              <w:rFonts w:asciiTheme="minorHAnsi" w:eastAsiaTheme="minorEastAsia" w:hAnsiTheme="minorHAnsi" w:cstheme="minorBidi"/>
+              <w:noProof/>
+              <w:sz w:val="22"/>
+              <w:szCs w:val="22"/>
+              <w:lang w:val="es-CO" w:eastAsia="es-CO"/>
+            </w:rPr>
+          </w:pPr>
+          <w:r>
+            <w:rPr>
+              <w:noProof/>
+            </w:rPr>
+            <w:t>Figura 10.</w:t>
+          </w:r>
+          <w:r>
+            <w:rPr>
+              <w:noProof/>
+            </w:rPr>
+            <w:tab/>
+          </w:r>
+          <w:r>
+            <w:rPr>
+              <w:noProof/>
+            </w:rPr>
+            <w:fldChar w:fldCharType="begin"/>
+          </w:r>
+          <w:r>
+            <w:rPr>
+              <w:noProof/>
+            </w:rPr>
+            <w:instrText xml:space="preserve"> PAGEREF _Toc167880448 \h </w:instrText>
+          </w:r>
+          <w:r>
+            <w:rPr>
+              <w:noProof/>
+            </w:rPr>
+          </w:r>
+          <w:r>
+            <w:rPr>
+              <w:noProof/>
+            </w:rPr>
+            <w:fldChar w:fldCharType="separate"/>
+          </w:r>
+          <w:r>
+            <w:rPr>
+              <w:noProof/>
+            </w:rPr>
+            <w:t>59</w:t>
           </w:r>
           <w:r>
             <w:rPr>
@@ -7626,7 +7766,7 @@
           <w:lang w:val="es-CO"/>
         </w:rPr>
       </w:pPr>
-      <w:bookmarkStart w:id="1" w:name="_Toc166782560"/>
+      <w:bookmarkStart w:id="1" w:name="_Toc167880338"/>
       <w:r>
         <w:rPr>
           <w:lang w:val="es-CO"/>
@@ -7701,7 +7841,7 @@
           <w:lang w:val="es-CO"/>
         </w:rPr>
       </w:pPr>
-      <w:bookmarkStart w:id="2" w:name="_Toc166782561"/>
+      <w:bookmarkStart w:id="2" w:name="_Toc167880339"/>
       <w:r>
         <w:rPr>
           <w:rStyle w:val="Ttulo2Car"/>
@@ -8546,7 +8686,7 @@
           <w:lang w:val="es-CO"/>
         </w:rPr>
       </w:pPr>
-      <w:bookmarkStart w:id="4" w:name="_Toc166782562"/>
+      <w:bookmarkStart w:id="4" w:name="_Toc167880340"/>
       <w:bookmarkEnd w:id="3"/>
       <w:r>
         <w:rPr>
@@ -8642,7 +8782,7 @@
       <w:bookmarkStart w:id="6" w:name="_Toc285535805"/>
       <w:bookmarkStart w:id="7" w:name="_Toc143241262"/>
       <w:bookmarkStart w:id="8" w:name="_Toc1467026079"/>
-      <w:bookmarkStart w:id="9" w:name="_Toc166782563"/>
+      <w:bookmarkStart w:id="9" w:name="_Toc167880341"/>
       <w:r>
         <w:rPr>
           <w:rStyle w:val="Ttulo1Car"/>
@@ -8681,18 +8821,12 @@
     <w:p>
       <w:pPr>
         <w:pStyle w:val="Ttulo2"/>
-        <w:rPr>
-          <w:lang w:val="es-CO"/>
-        </w:rPr>
       </w:pPr>
       <w:bookmarkStart w:id="10" w:name="_Toc410627901"/>
       <w:bookmarkStart w:id="11" w:name="_Toc1004235815"/>
-      <w:bookmarkStart w:id="12" w:name="_Toc166782564"/>
+      <w:bookmarkStart w:id="12" w:name="_Toc167880342"/>
       <w:bookmarkEnd w:id="10"/>
       <w:r>
-        <w:rPr>
-          <w:lang w:val="es-CO"/>
-        </w:rPr>
         <w:t>Planteamiento del Problema</w:t>
       </w:r>
       <w:bookmarkEnd w:id="11"/>
@@ -9021,16 +9155,10 @@
     <w:p>
       <w:pPr>
         <w:pStyle w:val="Ttulo2"/>
-        <w:rPr>
-          <w:lang w:val="es-CO"/>
-        </w:rPr>
       </w:pPr>
       <w:bookmarkStart w:id="13" w:name="_Toc669807556"/>
-      <w:bookmarkStart w:id="14" w:name="_Toc166782565"/>
-      <w:r>
-        <w:rPr>
-          <w:lang w:val="es-CO"/>
-        </w:rPr>
+      <w:bookmarkStart w:id="14" w:name="_Toc167880343"/>
+      <w:r>
         <w:t>Justificación del Planteamiento del Proyecto</w:t>
       </w:r>
       <w:bookmarkStart w:id="15" w:name="_Hlk160352778"/>
@@ -9398,30 +9526,18 @@
     <w:p>
       <w:pPr>
         <w:pStyle w:val="Ttulo2"/>
-        <w:rPr>
-          <w:lang w:val="es-CO"/>
-        </w:rPr>
       </w:pPr>
       <w:bookmarkStart w:id="16" w:name="_Toc1158682312"/>
-      <w:bookmarkStart w:id="17" w:name="_Toc166782566"/>
-      <w:r>
-        <w:rPr>
-          <w:lang w:val="es-CO"/>
-        </w:rPr>
+      <w:bookmarkStart w:id="17" w:name="_Toc167880344"/>
+      <w:r>
         <w:t>Objetivo</w:t>
       </w:r>
       <w:r>
-        <w:rPr>
-          <w:lang w:val="es-CO"/>
-        </w:rPr>
         <w:t xml:space="preserve"> General</w:t>
       </w:r>
       <w:bookmarkEnd w:id="16"/>
       <w:bookmarkEnd w:id="17"/>
       <w:r>
-        <w:rPr>
-          <w:lang w:val="es-CO"/>
-        </w:rPr>
         <w:t xml:space="preserve"> </w:t>
       </w:r>
     </w:p>
@@ -9531,16 +9647,10 @@
     <w:p>
       <w:pPr>
         <w:pStyle w:val="Ttulo2"/>
-        <w:rPr>
-          <w:lang w:val="es-CO"/>
-        </w:rPr>
       </w:pPr>
       <w:bookmarkStart w:id="18" w:name="_Toc731025965"/>
-      <w:bookmarkStart w:id="19" w:name="_Toc166782567"/>
-      <w:r>
-        <w:rPr>
-          <w:lang w:val="es-CO"/>
-        </w:rPr>
+      <w:bookmarkStart w:id="19" w:name="_Toc167880345"/>
+      <w:r>
         <w:lastRenderedPageBreak/>
         <w:t>Objetivos Específicos</w:t>
       </w:r>
@@ -9931,16 +10041,10 @@
     <w:p>
       <w:pPr>
         <w:pStyle w:val="Ttulo2"/>
-        <w:rPr>
-          <w:lang w:val="es-CO"/>
-        </w:rPr>
       </w:pPr>
       <w:bookmarkStart w:id="20" w:name="_Toc1812016730"/>
-      <w:bookmarkStart w:id="21" w:name="_Toc166782568"/>
-      <w:r>
-        <w:rPr>
-          <w:lang w:val="es-CO"/>
-        </w:rPr>
+      <w:bookmarkStart w:id="21" w:name="_Toc167880346"/>
+      <w:r>
         <w:t>Requerimientos del Proyecto</w:t>
       </w:r>
       <w:bookmarkEnd w:id="20"/>
@@ -9954,7 +10058,7 @@
         </w:rPr>
       </w:pPr>
       <w:bookmarkStart w:id="22" w:name="_Toc954859585"/>
-      <w:bookmarkStart w:id="23" w:name="_Toc166782569"/>
+      <w:bookmarkStart w:id="23" w:name="_Toc167880347"/>
       <w:r>
         <w:rPr>
           <w:lang w:val="es-CO"/>
@@ -9994,7 +10098,7 @@
         </w:rPr>
         <w:tab/>
       </w:r>
-      <w:bookmarkStart w:id="24" w:name="_Toc166782570"/>
+      <w:bookmarkStart w:id="24" w:name="_Toc167880348"/>
       <w:r>
         <w:rPr>
           <w:rStyle w:val="Ttulo4Car"/>
@@ -10034,7 +10138,7 @@
         </w:rPr>
         <w:tab/>
       </w:r>
-      <w:bookmarkStart w:id="25" w:name="_Toc166782571"/>
+      <w:bookmarkStart w:id="25" w:name="_Toc167880349"/>
       <w:r>
         <w:rPr>
           <w:rStyle w:val="Ttulo4Car"/>
@@ -10088,7 +10192,7 @@
         </w:rPr>
         <w:tab/>
       </w:r>
-      <w:bookmarkStart w:id="26" w:name="_Toc166782572"/>
+      <w:bookmarkStart w:id="26" w:name="_Toc167880350"/>
       <w:r>
         <w:rPr>
           <w:rStyle w:val="Ttulo4Car"/>
@@ -10129,7 +10233,7 @@
         <w:lastRenderedPageBreak/>
         <w:tab/>
       </w:r>
-      <w:bookmarkStart w:id="27" w:name="_Toc166782573"/>
+      <w:bookmarkStart w:id="27" w:name="_Toc167880351"/>
       <w:r>
         <w:rPr>
           <w:rStyle w:val="Ttulo4Car"/>
@@ -10171,7 +10275,7 @@
         </w:rPr>
         <w:tab/>
       </w:r>
-      <w:bookmarkStart w:id="28" w:name="_Toc166782574"/>
+      <w:bookmarkStart w:id="28" w:name="_Toc167880352"/>
       <w:r>
         <w:rPr>
           <w:rStyle w:val="Ttulo4Car"/>
@@ -10213,7 +10317,7 @@
         </w:rPr>
         <w:tab/>
       </w:r>
-      <w:bookmarkStart w:id="29" w:name="_Toc166782575"/>
+      <w:bookmarkStart w:id="29" w:name="_Toc167880353"/>
       <w:r>
         <w:rPr>
           <w:rStyle w:val="Ttulo4Car"/>
@@ -10253,7 +10357,7 @@
         </w:rPr>
         <w:tab/>
       </w:r>
-      <w:bookmarkStart w:id="30" w:name="_Toc166782576"/>
+      <w:bookmarkStart w:id="30" w:name="_Toc167880354"/>
       <w:r>
         <w:rPr>
           <w:rStyle w:val="Ttulo4Car"/>
@@ -10307,7 +10411,7 @@
         </w:rPr>
         <w:tab/>
       </w:r>
-      <w:bookmarkStart w:id="31" w:name="_Toc166782577"/>
+      <w:bookmarkStart w:id="31" w:name="_Toc167880355"/>
       <w:r>
         <w:rPr>
           <w:rStyle w:val="Ttulo4Car"/>
@@ -10347,7 +10451,7 @@
         </w:rPr>
         <w:tab/>
       </w:r>
-      <w:bookmarkStart w:id="32" w:name="_Toc166782578"/>
+      <w:bookmarkStart w:id="32" w:name="_Toc167880356"/>
       <w:r>
         <w:rPr>
           <w:rStyle w:val="Ttulo4Car"/>
@@ -10383,7 +10487,7 @@
         </w:rPr>
         <w:tab/>
       </w:r>
-      <w:bookmarkStart w:id="33" w:name="_Toc166782579"/>
+      <w:bookmarkStart w:id="33" w:name="_Toc167880357"/>
       <w:r>
         <w:rPr>
           <w:rStyle w:val="Ttulo4Car"/>
@@ -10444,7 +10548,7 @@
         </w:rPr>
       </w:pPr>
       <w:bookmarkStart w:id="34" w:name="_Toc2109285787"/>
-      <w:bookmarkStart w:id="35" w:name="_Toc166782580"/>
+      <w:bookmarkStart w:id="35" w:name="_Toc167880358"/>
       <w:r>
         <w:rPr>
           <w:lang w:val="es-CO"/>
@@ -11219,7 +11323,7 @@
         </w:rPr>
       </w:pPr>
       <w:bookmarkStart w:id="37" w:name="_Toc367431009"/>
-      <w:bookmarkStart w:id="38" w:name="_Toc166782581"/>
+      <w:bookmarkStart w:id="38" w:name="_Toc167880359"/>
       <w:r>
         <w:rPr>
           <w:lang w:val="es-CO"/>
@@ -12064,7 +12168,7 @@
         </w:rPr>
       </w:pPr>
       <w:bookmarkStart w:id="39" w:name="_Toc1870871176"/>
-      <w:bookmarkStart w:id="40" w:name="_Toc166782582"/>
+      <w:bookmarkStart w:id="40" w:name="_Toc167880360"/>
       <w:r>
         <w:rPr>
           <w:lang w:val="es-CO"/>
@@ -12865,7 +12969,7 @@
         </w:rPr>
       </w:pPr>
       <w:bookmarkStart w:id="41" w:name="_Toc986013707"/>
-      <w:bookmarkStart w:id="42" w:name="_Toc166782583"/>
+      <w:bookmarkStart w:id="42" w:name="_Toc167880361"/>
       <w:r>
         <w:rPr>
           <w:lang w:val="es-CO"/>
@@ -13699,7 +13803,7 @@
           <w:lang w:val="es-CO"/>
         </w:rPr>
       </w:pPr>
-      <w:bookmarkStart w:id="44" w:name="_Toc166782584"/>
+      <w:bookmarkStart w:id="44" w:name="_Toc167880362"/>
       <w:r>
         <w:rPr>
           <w:lang w:val="es-CO"/>
@@ -14521,7 +14625,7 @@
         </w:rPr>
       </w:pPr>
       <w:bookmarkStart w:id="45" w:name="_Toc1606209738"/>
-      <w:bookmarkStart w:id="46" w:name="_Toc166782585"/>
+      <w:bookmarkStart w:id="46" w:name="_Toc167880363"/>
       <w:r>
         <w:rPr>
           <w:lang w:val="es-CO"/>
@@ -15338,7 +15442,7 @@
         </w:rPr>
       </w:pPr>
       <w:bookmarkStart w:id="47" w:name="_Toc151286697"/>
-      <w:bookmarkStart w:id="48" w:name="_Toc166782586"/>
+      <w:bookmarkStart w:id="48" w:name="_Toc167880364"/>
       <w:r>
         <w:rPr>
           <w:lang w:val="es-CO"/>
@@ -16204,7 +16308,7 @@
         </w:rPr>
       </w:pPr>
       <w:bookmarkStart w:id="49" w:name="_Toc36762437"/>
-      <w:bookmarkStart w:id="50" w:name="_Toc166782587"/>
+      <w:bookmarkStart w:id="50" w:name="_Toc167880365"/>
       <w:r>
         <w:rPr>
           <w:lang w:val="es-CO"/>
@@ -17004,7 +17108,7 @@
         </w:rPr>
       </w:pPr>
       <w:bookmarkStart w:id="51" w:name="_Toc111403058"/>
-      <w:bookmarkStart w:id="52" w:name="_Toc166782588"/>
+      <w:bookmarkStart w:id="52" w:name="_Toc167880366"/>
       <w:r>
         <w:rPr>
           <w:lang w:val="es-CO"/>
@@ -17828,7 +17932,7 @@
         </w:rPr>
       </w:pPr>
       <w:bookmarkStart w:id="53" w:name="_Toc706802482"/>
-      <w:bookmarkStart w:id="54" w:name="_Toc166782589"/>
+      <w:bookmarkStart w:id="54" w:name="_Toc167880367"/>
       <w:r>
         <w:rPr>
           <w:lang w:val="es-CO"/>
@@ -18643,7 +18747,7 @@
         </w:rPr>
       </w:pPr>
       <w:bookmarkStart w:id="55" w:name="_Toc920626133"/>
-      <w:bookmarkStart w:id="56" w:name="_Toc166782590"/>
+      <w:bookmarkStart w:id="56" w:name="_Toc167880368"/>
       <w:r>
         <w:rPr>
           <w:lang w:val="es-CO"/>
@@ -18675,7 +18779,7 @@
           <w:lang w:val="es-CO"/>
         </w:rPr>
       </w:pPr>
-      <w:bookmarkStart w:id="57" w:name="_Toc166782591"/>
+      <w:bookmarkStart w:id="57" w:name="_Toc167880369"/>
       <w:r>
         <w:rPr>
           <w:rStyle w:val="Ttulo4Car"/>
@@ -18706,7 +18810,7 @@
           <w:lang w:val="es-CO"/>
         </w:rPr>
       </w:pPr>
-      <w:bookmarkStart w:id="58" w:name="_Toc166782592"/>
+      <w:bookmarkStart w:id="58" w:name="_Toc167880370"/>
       <w:r>
         <w:rPr>
           <w:rStyle w:val="Ttulo4Car"/>
@@ -18729,7 +18833,7 @@
           <w:lang w:val="es-CO"/>
         </w:rPr>
       </w:pPr>
-      <w:bookmarkStart w:id="59" w:name="_Toc166782593"/>
+      <w:bookmarkStart w:id="59" w:name="_Toc167880371"/>
       <w:r>
         <w:rPr>
           <w:rStyle w:val="Ttulo4Car"/>
@@ -18752,7 +18856,7 @@
           <w:lang w:val="es-CO"/>
         </w:rPr>
       </w:pPr>
-      <w:bookmarkStart w:id="60" w:name="_Toc166782594"/>
+      <w:bookmarkStart w:id="60" w:name="_Toc167880372"/>
       <w:r>
         <w:rPr>
           <w:rStyle w:val="Ttulo4Car"/>
@@ -18775,7 +18879,7 @@
           <w:lang w:val="es-CO"/>
         </w:rPr>
       </w:pPr>
-      <w:bookmarkStart w:id="61" w:name="_Toc166782595"/>
+      <w:bookmarkStart w:id="61" w:name="_Toc167880373"/>
       <w:r>
         <w:rPr>
           <w:rStyle w:val="Ttulo4Car"/>
@@ -18798,7 +18902,7 @@
           <w:lang w:val="es-CO"/>
         </w:rPr>
       </w:pPr>
-      <w:bookmarkStart w:id="62" w:name="_Toc166782596"/>
+      <w:bookmarkStart w:id="62" w:name="_Toc167880374"/>
       <w:r>
         <w:rPr>
           <w:rStyle w:val="Ttulo4Car"/>
@@ -18829,7 +18933,7 @@
           <w:lang w:val="es-CO"/>
         </w:rPr>
       </w:pPr>
-      <w:bookmarkStart w:id="63" w:name="_Toc166782597"/>
+      <w:bookmarkStart w:id="63" w:name="_Toc167880375"/>
       <w:r>
         <w:rPr>
           <w:rStyle w:val="Ttulo4Car"/>
@@ -18868,7 +18972,7 @@
         </w:rPr>
       </w:pPr>
       <w:bookmarkStart w:id="64" w:name="_Toc1098866586"/>
-      <w:bookmarkStart w:id="65" w:name="_Toc166782598"/>
+      <w:bookmarkStart w:id="65" w:name="_Toc167880376"/>
       <w:r>
         <w:rPr>
           <w:lang w:val="es-CO"/>
@@ -19684,7 +19788,7 @@
           <w:lang w:val="es-CO"/>
         </w:rPr>
       </w:pPr>
-      <w:bookmarkStart w:id="67" w:name="_Toc166782599"/>
+      <w:bookmarkStart w:id="67" w:name="_Toc167880377"/>
       <w:r>
         <w:rPr>
           <w:lang w:val="es-CO"/>
@@ -20491,7 +20595,7 @@
         </w:rPr>
       </w:pPr>
       <w:bookmarkStart w:id="68" w:name="_Toc707183654"/>
-      <w:bookmarkStart w:id="69" w:name="_Toc166782600"/>
+      <w:bookmarkStart w:id="69" w:name="_Toc167880378"/>
       <w:r>
         <w:rPr>
           <w:lang w:val="es-CO"/>
@@ -21301,7 +21405,7 @@
         </w:rPr>
       </w:pPr>
       <w:bookmarkStart w:id="70" w:name="_Toc1953911938"/>
-      <w:bookmarkStart w:id="71" w:name="_Toc166782601"/>
+      <w:bookmarkStart w:id="71" w:name="_Toc167880379"/>
       <w:r>
         <w:rPr>
           <w:lang w:val="es-CO"/>
@@ -22075,7 +22179,7 @@
         </w:rPr>
       </w:pPr>
       <w:bookmarkStart w:id="72" w:name="_Toc1000841188"/>
-      <w:bookmarkStart w:id="73" w:name="_Toc166782602"/>
+      <w:bookmarkStart w:id="73" w:name="_Toc167880380"/>
       <w:r>
         <w:rPr>
           <w:lang w:val="es-CO"/>
@@ -22857,7 +22961,7 @@
         </w:rPr>
       </w:pPr>
       <w:bookmarkStart w:id="74" w:name="_Toc177294855"/>
-      <w:bookmarkStart w:id="75" w:name="_Toc166782603"/>
+      <w:bookmarkStart w:id="75" w:name="_Toc167880381"/>
       <w:r>
         <w:rPr>
           <w:lang w:val="es-CO"/>
@@ -23653,7 +23757,7 @@
         </w:rPr>
       </w:pPr>
       <w:bookmarkStart w:id="76" w:name="_Toc1212240581"/>
-      <w:bookmarkStart w:id="77" w:name="_Toc166782604"/>
+      <w:bookmarkStart w:id="77" w:name="_Toc167880382"/>
       <w:r>
         <w:rPr>
           <w:lang w:val="es-CO"/>
@@ -24444,25 +24548,16 @@
     <w:p>
       <w:pPr>
         <w:pStyle w:val="Ttulo2"/>
-        <w:rPr>
-          <w:lang w:val="es-CO"/>
-        </w:rPr>
       </w:pPr>
       <w:bookmarkStart w:id="78" w:name="_Toc693434279"/>
-      <w:bookmarkStart w:id="79" w:name="_Toc166782605"/>
-      <w:r>
-        <w:rPr>
-          <w:lang w:val="es-CO"/>
-        </w:rPr>
+      <w:bookmarkStart w:id="79" w:name="_Toc167880383"/>
+      <w:r>
         <w:lastRenderedPageBreak/>
         <w:t>Delimitación y Alcance</w:t>
       </w:r>
       <w:bookmarkEnd w:id="78"/>
       <w:bookmarkEnd w:id="79"/>
       <w:r>
-        <w:rPr>
-          <w:lang w:val="es-CO"/>
-        </w:rPr>
         <w:t xml:space="preserve"> </w:t>
       </w:r>
     </w:p>
@@ -24476,7 +24571,7 @@
         </w:rPr>
       </w:pPr>
       <w:bookmarkStart w:id="80" w:name="_Toc1136669955"/>
-      <w:bookmarkStart w:id="81" w:name="_Toc166782606"/>
+      <w:bookmarkStart w:id="81" w:name="_Toc167880384"/>
       <w:r>
         <w:rPr>
           <w:lang w:val="es-CO"/>
@@ -24669,7 +24764,7 @@
         </w:rPr>
       </w:pPr>
       <w:bookmarkStart w:id="82" w:name="_Toc483800198"/>
-      <w:bookmarkStart w:id="83" w:name="_Toc166782607"/>
+      <w:bookmarkStart w:id="83" w:name="_Toc167880385"/>
       <w:r>
         <w:rPr>
           <w:lang w:val="es-CO"/>
@@ -24686,7 +24781,7 @@
           <w:lang w:val="es-CO"/>
         </w:rPr>
       </w:pPr>
-      <w:bookmarkStart w:id="84" w:name="_Toc166782608"/>
+      <w:bookmarkStart w:id="84" w:name="_Toc167880386"/>
       <w:r>
         <w:rPr>
           <w:rStyle w:val="Ttulo4Car"/>
@@ -24746,7 +24841,7 @@
           <w:lang w:val="es-CO"/>
         </w:rPr>
       </w:pPr>
-      <w:bookmarkStart w:id="85" w:name="_Toc166782609"/>
+      <w:bookmarkStart w:id="85" w:name="_Toc167880387"/>
       <w:r>
         <w:rPr>
           <w:rStyle w:val="Ttulo4Car"/>
@@ -24781,7 +24876,7 @@
           <w:lang w:val="es-CO"/>
         </w:rPr>
       </w:pPr>
-      <w:bookmarkStart w:id="86" w:name="_Toc166782610"/>
+      <w:bookmarkStart w:id="86" w:name="_Toc167880388"/>
       <w:r>
         <w:rPr>
           <w:rStyle w:val="Ttulo4Car"/>
@@ -24829,7 +24924,7 @@
           <w:lang w:val="es-CO"/>
         </w:rPr>
       </w:pPr>
-      <w:bookmarkStart w:id="87" w:name="_Toc166782611"/>
+      <w:bookmarkStart w:id="87" w:name="_Toc167880389"/>
       <w:r>
         <w:rPr>
           <w:rStyle w:val="Ttulo4Car"/>
@@ -25001,7 +25096,7 @@
         </w:rPr>
       </w:pPr>
       <w:bookmarkStart w:id="88" w:name="_Toc1106191457"/>
-      <w:bookmarkStart w:id="89" w:name="_Toc166782612"/>
+      <w:bookmarkStart w:id="89" w:name="_Toc167880390"/>
       <w:r>
         <w:rPr>
           <w:lang w:val="es-CO"/>
@@ -25019,7 +25114,7 @@
         </w:rPr>
       </w:pPr>
       <w:bookmarkStart w:id="90" w:name="_Toc1775093649"/>
-      <w:bookmarkStart w:id="91" w:name="_Toc166782613"/>
+      <w:bookmarkStart w:id="91" w:name="_Toc167880391"/>
       <w:r>
         <w:rPr>
           <w:lang w:val="es-CO"/>
@@ -25252,7 +25347,7 @@
         </w:rPr>
       </w:pPr>
       <w:bookmarkStart w:id="92" w:name="_Toc1735258227"/>
-      <w:bookmarkStart w:id="93" w:name="_Toc166782614"/>
+      <w:bookmarkStart w:id="93" w:name="_Toc167880392"/>
       <w:r>
         <w:rPr>
           <w:lang w:val="es-CO"/>
@@ -25533,24 +25628,15 @@
     <w:p>
       <w:pPr>
         <w:pStyle w:val="Ttulo2"/>
-        <w:rPr>
-          <w:lang w:val="es-CO"/>
-        </w:rPr>
       </w:pPr>
       <w:bookmarkStart w:id="94" w:name="_Toc692543480"/>
-      <w:bookmarkStart w:id="95" w:name="_Toc166782615"/>
-      <w:r>
-        <w:rPr>
-          <w:lang w:val="es-CO"/>
-        </w:rPr>
+      <w:bookmarkStart w:id="95" w:name="_Toc167880393"/>
+      <w:r>
         <w:t>Estudio de Viabilidad</w:t>
       </w:r>
       <w:bookmarkEnd w:id="94"/>
       <w:bookmarkEnd w:id="95"/>
       <w:r>
-        <w:rPr>
-          <w:lang w:val="es-CO"/>
-        </w:rPr>
         <w:t xml:space="preserve"> </w:t>
       </w:r>
     </w:p>
@@ -25564,7 +25650,7 @@
         </w:rPr>
       </w:pPr>
       <w:bookmarkStart w:id="96" w:name="_Toc477499929"/>
-      <w:bookmarkStart w:id="97" w:name="_Toc166782616"/>
+      <w:bookmarkStart w:id="97" w:name="_Toc167880394"/>
       <w:r>
         <w:rPr>
           <w:iCs/>
@@ -25673,7 +25759,7 @@
           <w:lang w:val="es-CO"/>
         </w:rPr>
       </w:pPr>
-      <w:bookmarkStart w:id="98" w:name="_Toc166782617"/>
+      <w:bookmarkStart w:id="98" w:name="_Toc167880395"/>
       <w:r>
         <w:rPr>
           <w:rStyle w:val="Ttulo4Car"/>
@@ -25950,7 +26036,7 @@
         </w:rPr>
       </w:pPr>
       <w:bookmarkStart w:id="99" w:name="_Toc672975048"/>
-      <w:bookmarkStart w:id="100" w:name="_Toc166782618"/>
+      <w:bookmarkStart w:id="100" w:name="_Toc167880396"/>
       <w:r>
         <w:rPr>
           <w:iCs/>
@@ -25968,7 +26054,7 @@
           <w:lang w:val="es-CO"/>
         </w:rPr>
       </w:pPr>
-      <w:bookmarkStart w:id="101" w:name="_Toc166782619"/>
+      <w:bookmarkStart w:id="101" w:name="_Toc167880397"/>
       <w:r>
         <w:rPr>
           <w:rStyle w:val="Ttulo4Car"/>
@@ -26078,7 +26164,7 @@
           <w:lang w:val="es-CO"/>
         </w:rPr>
       </w:pPr>
-      <w:bookmarkStart w:id="102" w:name="_Toc166782620"/>
+      <w:bookmarkStart w:id="102" w:name="_Toc167880398"/>
       <w:r>
         <w:rPr>
           <w:rStyle w:val="Ttulo4Car"/>
@@ -26210,7 +26296,7 @@
           <w:lang w:val="es-CO"/>
         </w:rPr>
       </w:pPr>
-      <w:bookmarkStart w:id="103" w:name="_Toc166782621"/>
+      <w:bookmarkStart w:id="103" w:name="_Toc167880399"/>
       <w:r>
         <w:rPr>
           <w:rStyle w:val="Ttulo4Car"/>
@@ -26270,7 +26356,7 @@
           <w:lang w:val="es-CO"/>
         </w:rPr>
       </w:pPr>
-      <w:bookmarkStart w:id="104" w:name="_Toc166782622"/>
+      <w:bookmarkStart w:id="104" w:name="_Toc167880400"/>
       <w:r>
         <w:rPr>
           <w:rStyle w:val="Ttulo4Car"/>
@@ -26325,7 +26411,7 @@
           <w:lang w:val="es-CO"/>
         </w:rPr>
       </w:pPr>
-      <w:bookmarkStart w:id="105" w:name="_Toc166782623"/>
+      <w:bookmarkStart w:id="105" w:name="_Toc167880401"/>
       <w:r>
         <w:rPr>
           <w:rStyle w:val="Ttulo4Car"/>
@@ -26504,7 +26590,7 @@
         </w:rPr>
       </w:pPr>
       <w:bookmarkStart w:id="106" w:name="_Toc695099267"/>
-      <w:bookmarkStart w:id="107" w:name="_Toc166782624"/>
+      <w:bookmarkStart w:id="107" w:name="_Toc167880402"/>
       <w:r>
         <w:rPr>
           <w:iCs/>
@@ -26671,8 +26757,8 @@
           <w:lang w:val="es-CO"/>
         </w:rPr>
       </w:pPr>
-      <w:bookmarkStart w:id="109" w:name="_Toc1035166898"/>
-      <w:bookmarkStart w:id="110" w:name="_Toc166782625"/>
+      <w:bookmarkStart w:id="109" w:name="_Toc167880403"/>
+      <w:bookmarkStart w:id="110" w:name="_Toc1035166898"/>
       <w:r>
         <w:rPr>
           <w:lang w:val="es-CO"/>
@@ -26699,7 +26785,7 @@
         </w:rPr>
         <w:t>de Casos de Uso</w:t>
       </w:r>
-      <w:bookmarkEnd w:id="110"/>
+      <w:bookmarkEnd w:id="109"/>
     </w:p>
     <w:p>
       <w:pPr>
@@ -26732,7 +26818,7 @@
       <w:pPr>
         <w:pStyle w:val="Ttulo2"/>
       </w:pPr>
-      <w:bookmarkStart w:id="111" w:name="_Toc166782626"/>
+      <w:bookmarkStart w:id="111" w:name="_Toc167880404"/>
       <w:r>
         <w:t>Caso de Uso 1. Iniciar Sesión.</w:t>
       </w:r>
@@ -26745,7 +26831,7 @@
           <w:lang w:val="es-CO"/>
         </w:rPr>
       </w:pPr>
-      <w:bookmarkStart w:id="112" w:name="_Toc166782627"/>
+      <w:bookmarkStart w:id="112" w:name="_Toc167880405"/>
       <w:r>
         <w:rPr>
           <w:lang w:val="es-CO"/>
@@ -27773,7 +27859,7 @@
           <w:lang w:val="es-CO"/>
         </w:rPr>
       </w:pPr>
-      <w:bookmarkStart w:id="113" w:name="_Toc166782628"/>
+      <w:bookmarkStart w:id="113" w:name="_Toc167880406"/>
       <w:r>
         <w:rPr>
           <w:rFonts w:eastAsia="Aptos"/>
@@ -27873,7 +27959,7 @@
       <w:pPr>
         <w:pStyle w:val="Ttulo2"/>
       </w:pPr>
-      <w:bookmarkStart w:id="114" w:name="_Toc166782629"/>
+      <w:bookmarkStart w:id="114" w:name="_Toc167880407"/>
       <w:r>
         <w:lastRenderedPageBreak/>
         <w:t>Caso de Uso 2. Carga de Datos</w:t>
@@ -27887,7 +27973,7 @@
           <w:lang w:val="es-CO"/>
         </w:rPr>
       </w:pPr>
-      <w:bookmarkStart w:id="115" w:name="_Toc166782630"/>
+      <w:bookmarkStart w:id="115" w:name="_Toc167880408"/>
       <w:r>
         <w:rPr>
           <w:lang w:val="es-CO"/>
@@ -28907,7 +28993,7 @@
           <w:lang w:val="es-CO"/>
         </w:rPr>
       </w:pPr>
-      <w:bookmarkStart w:id="116" w:name="_Toc166782631"/>
+      <w:bookmarkStart w:id="116" w:name="_Toc167880409"/>
       <w:r>
         <w:rPr>
           <w:rFonts w:eastAsia="Aptos"/>
@@ -28978,7 +29064,7 @@
       <w:pPr>
         <w:pStyle w:val="Ttulo2"/>
       </w:pPr>
-      <w:bookmarkStart w:id="117" w:name="_Toc166782632"/>
+      <w:bookmarkStart w:id="117" w:name="_Toc167880410"/>
       <w:r>
         <w:t xml:space="preserve">Caso de Uso </w:t>
       </w:r>
@@ -29000,7 +29086,7 @@
           <w:lang w:val="es-CO"/>
         </w:rPr>
       </w:pPr>
-      <w:bookmarkStart w:id="118" w:name="_Toc166782633"/>
+      <w:bookmarkStart w:id="118" w:name="_Toc167880411"/>
       <w:r>
         <w:rPr>
           <w:lang w:val="es-CO"/>
@@ -29919,7 +30005,7 @@
           <w:lang w:val="es-CO"/>
         </w:rPr>
       </w:pPr>
-      <w:bookmarkStart w:id="119" w:name="_Toc166782634"/>
+      <w:bookmarkStart w:id="119" w:name="_Toc167880412"/>
       <w:r>
         <w:rPr>
           <w:rFonts w:eastAsia="Aptos"/>
@@ -30000,7 +30086,7 @@
       <w:pPr>
         <w:pStyle w:val="Ttulo2"/>
       </w:pPr>
-      <w:bookmarkStart w:id="120" w:name="_Toc166782635"/>
+      <w:bookmarkStart w:id="120" w:name="_Toc167880413"/>
       <w:r>
         <w:lastRenderedPageBreak/>
         <w:t xml:space="preserve">Caso de Uso </w:t>
@@ -30023,7 +30109,7 @@
           <w:lang w:val="es-CO"/>
         </w:rPr>
       </w:pPr>
-      <w:bookmarkStart w:id="121" w:name="_Toc166782636"/>
+      <w:bookmarkStart w:id="121" w:name="_Toc167880414"/>
       <w:r>
         <w:rPr>
           <w:lang w:val="es-CO"/>
@@ -30918,7 +31004,7 @@
           <w:lang w:val="es-CO"/>
         </w:rPr>
       </w:pPr>
-      <w:bookmarkStart w:id="122" w:name="_Toc166782637"/>
+      <w:bookmarkStart w:id="122" w:name="_Toc167880415"/>
       <w:r>
         <w:rPr>
           <w:rFonts w:eastAsia="Aptos"/>
@@ -31002,7 +31088,7 @@
           <w:rFonts w:eastAsia="Aptos"/>
         </w:rPr>
       </w:pPr>
-      <w:bookmarkStart w:id="123" w:name="_Toc166782638"/>
+      <w:bookmarkStart w:id="123" w:name="_Toc167880416"/>
       <w:r>
         <w:t xml:space="preserve">Caso de Uso </w:t>
       </w:r>
@@ -31024,7 +31110,7 @@
           <w:lang w:val="es-CO"/>
         </w:rPr>
       </w:pPr>
-      <w:bookmarkStart w:id="124" w:name="_Toc166782639"/>
+      <w:bookmarkStart w:id="124" w:name="_Toc167880417"/>
       <w:r>
         <w:rPr>
           <w:lang w:val="es-CO"/>
@@ -31934,7 +32020,7 @@
           <w:lang w:val="es-CO"/>
         </w:rPr>
       </w:pPr>
-      <w:bookmarkStart w:id="125" w:name="_Toc166782640"/>
+      <w:bookmarkStart w:id="125" w:name="_Toc167880418"/>
       <w:r>
         <w:rPr>
           <w:rFonts w:eastAsia="Aptos"/>
@@ -32024,7 +32110,7 @@
           <w:rFonts w:eastAsia="Aptos"/>
         </w:rPr>
       </w:pPr>
-      <w:bookmarkStart w:id="126" w:name="_Toc166782641"/>
+      <w:bookmarkStart w:id="126" w:name="_Toc167880419"/>
       <w:r>
         <w:rPr>
           <w:rFonts w:eastAsia="Aptos"/>
@@ -32041,7 +32127,7 @@
           <w:lang w:val="es-CO"/>
         </w:rPr>
       </w:pPr>
-      <w:bookmarkStart w:id="127" w:name="_Toc166782642"/>
+      <w:bookmarkStart w:id="127" w:name="_Toc167880420"/>
       <w:r>
         <w:rPr>
           <w:lang w:val="es-CO"/>
@@ -32856,7 +32942,7 @@
           <w:lang w:val="es-CO"/>
         </w:rPr>
       </w:pPr>
-      <w:bookmarkStart w:id="128" w:name="_Toc166782643"/>
+      <w:bookmarkStart w:id="128" w:name="_Toc167880421"/>
       <w:r>
         <w:rPr>
           <w:rFonts w:eastAsia="Aptos"/>
@@ -32930,7 +33016,7 @@
           <w:rFonts w:eastAsia="Aptos"/>
         </w:rPr>
       </w:pPr>
-      <w:bookmarkStart w:id="129" w:name="_Toc166782644"/>
+      <w:bookmarkStart w:id="129" w:name="_Toc167880422"/>
       <w:r>
         <w:rPr>
           <w:rFonts w:eastAsia="Aptos"/>
@@ -32946,7 +33032,7 @@
           <w:lang w:val="es-CO"/>
         </w:rPr>
       </w:pPr>
-      <w:bookmarkStart w:id="130" w:name="_Toc166782645"/>
+      <w:bookmarkStart w:id="130" w:name="_Toc167880423"/>
       <w:r>
         <w:rPr>
           <w:lang w:val="es-CO"/>
@@ -33776,7 +33862,7 @@
           <w:lang w:val="es-CO"/>
         </w:rPr>
       </w:pPr>
-      <w:bookmarkStart w:id="131" w:name="_Toc166782646"/>
+      <w:bookmarkStart w:id="131" w:name="_Toc167880424"/>
       <w:r>
         <w:rPr>
           <w:rFonts w:eastAsia="Aptos"/>
@@ -33880,7 +33966,7 @@
           <w:rFonts w:eastAsia="Aptos"/>
         </w:rPr>
       </w:pPr>
-      <w:bookmarkStart w:id="132" w:name="_Toc166782647"/>
+      <w:bookmarkStart w:id="132" w:name="_Toc167880425"/>
       <w:r>
         <w:rPr>
           <w:rFonts w:eastAsia="Aptos"/>
@@ -33897,7 +33983,7 @@
           <w:lang w:val="es-CO"/>
         </w:rPr>
       </w:pPr>
-      <w:bookmarkStart w:id="133" w:name="_Toc166782648"/>
+      <w:bookmarkStart w:id="133" w:name="_Toc167880426"/>
       <w:r>
         <w:rPr>
           <w:lang w:val="es-CO"/>
@@ -34717,7 +34803,7 @@
           <w:lang w:val="es-CO"/>
         </w:rPr>
       </w:pPr>
-      <w:bookmarkStart w:id="134" w:name="_Toc166782649"/>
+      <w:bookmarkStart w:id="134" w:name="_Toc167880427"/>
       <w:r>
         <w:rPr>
           <w:lang w:val="es-CO"/>
@@ -34785,7 +34871,7 @@
       <w:pPr>
         <w:pStyle w:val="Ttulo2"/>
       </w:pPr>
-      <w:bookmarkStart w:id="135" w:name="_Toc166782650"/>
+      <w:bookmarkStart w:id="135" w:name="_Toc167880428"/>
       <w:r>
         <w:t>Caso de Uso 9. Manejo de Errores.</w:t>
       </w:r>
@@ -34798,7 +34884,7 @@
           <w:lang w:val="es-CO"/>
         </w:rPr>
       </w:pPr>
-      <w:bookmarkStart w:id="136" w:name="_Toc166782651"/>
+      <w:bookmarkStart w:id="136" w:name="_Toc167880429"/>
       <w:r>
         <w:rPr>
           <w:lang w:val="es-CO"/>
@@ -35602,7 +35688,7 @@
           <w:lang w:val="es-CO"/>
         </w:rPr>
       </w:pPr>
-      <w:bookmarkStart w:id="137" w:name="_Toc166782652"/>
+      <w:bookmarkStart w:id="137" w:name="_Toc167880430"/>
       <w:r>
         <w:rPr>
           <w:rFonts w:eastAsia="Aptos"/>
@@ -35703,7 +35789,7 @@
       <w:pPr>
         <w:pStyle w:val="Ttulo2"/>
       </w:pPr>
-      <w:bookmarkStart w:id="138" w:name="_Toc166782653"/>
+      <w:bookmarkStart w:id="138" w:name="_Toc167880431"/>
       <w:r>
         <w:lastRenderedPageBreak/>
         <w:t>Caso de Uso 10. Recuperación de Contraseña.</w:t>
@@ -35717,7 +35803,7 @@
           <w:lang w:val="es-CO"/>
         </w:rPr>
       </w:pPr>
-      <w:bookmarkStart w:id="139" w:name="_Toc166782654"/>
+      <w:bookmarkStart w:id="139" w:name="_Toc167880432"/>
       <w:r>
         <w:rPr>
           <w:lang w:val="es-CO"/>
@@ -36576,7 +36662,7 @@
           <w:lang w:val="es-CO"/>
         </w:rPr>
       </w:pPr>
-      <w:bookmarkStart w:id="140" w:name="_Toc166782655"/>
+      <w:bookmarkStart w:id="140" w:name="_Toc167880433"/>
       <w:r>
         <w:rPr>
           <w:lang w:val="es-CO"/>
@@ -36665,7 +36751,7 @@
           <w:lang w:val="es-CO"/>
         </w:rPr>
       </w:pPr>
-      <w:bookmarkStart w:id="141" w:name="_Toc166782656"/>
+      <w:bookmarkStart w:id="141" w:name="_Toc167880434"/>
       <w:r>
         <w:rPr>
           <w:lang w:val="es-CO"/>
@@ -36692,40 +36778,25 @@
         </w:rPr>
         <w:t>Preguntas de Entrevista</w:t>
       </w:r>
-      <w:bookmarkEnd w:id="109"/>
+      <w:bookmarkEnd w:id="110"/>
       <w:bookmarkEnd w:id="141"/>
     </w:p>
     <w:p>
       <w:pPr>
         <w:pStyle w:val="Ttulo2"/>
-        <w:rPr>
-          <w:lang w:val="es-CO"/>
-        </w:rPr>
       </w:pPr>
       <w:bookmarkStart w:id="142" w:name="_Toc293099878"/>
-      <w:bookmarkStart w:id="143" w:name="_Toc166782657"/>
-      <w:r>
-        <w:rPr>
-          <w:lang w:val="es-CO"/>
-        </w:rPr>
+      <w:bookmarkStart w:id="143" w:name="_Toc167880435"/>
+      <w:r>
         <w:t>Preguntas Pla</w:t>
       </w:r>
       <w:r>
-        <w:rPr>
-          <w:lang w:val="es-CO"/>
-        </w:rPr>
         <w:t>n</w:t>
       </w:r>
       <w:r>
-        <w:rPr>
-          <w:lang w:val="es-CO"/>
-        </w:rPr>
         <w:t>teadas</w:t>
       </w:r>
       <w:r>
-        <w:rPr>
-          <w:lang w:val="es-CO"/>
-        </w:rPr>
         <w:t>.</w:t>
       </w:r>
       <w:bookmarkEnd w:id="142"/>
@@ -36869,22 +36940,13 @@
     <w:p>
       <w:pPr>
         <w:pStyle w:val="Ttulo2"/>
-        <w:rPr>
-          <w:lang w:val="es-CO"/>
-        </w:rPr>
       </w:pPr>
       <w:bookmarkStart w:id="144" w:name="_Toc1467607524"/>
-      <w:bookmarkStart w:id="145" w:name="_Toc166782658"/>
-      <w:r>
-        <w:rPr>
-          <w:lang w:val="es-CO"/>
-        </w:rPr>
+      <w:bookmarkStart w:id="145" w:name="_Toc167880436"/>
+      <w:r>
         <w:t xml:space="preserve">Preguntas </w:t>
       </w:r>
       <w:r>
-        <w:rPr>
-          <w:lang w:val="es-CO"/>
-        </w:rPr>
         <w:t>Realizadas.</w:t>
       </w:r>
       <w:bookmarkEnd w:id="144"/>
@@ -38275,7 +38337,7 @@
         </w:rPr>
       </w:pPr>
       <w:bookmarkStart w:id="149" w:name="_Toc651484608"/>
-      <w:bookmarkStart w:id="150" w:name="_Toc166782659"/>
+      <w:bookmarkStart w:id="150" w:name="_Toc167880437"/>
       <w:r>
         <w:rPr>
           <w:lang w:val="es-CO"/>
@@ -38505,7 +38567,7 @@
       </w:pPr>
       <w:bookmarkStart w:id="151" w:name="_Toc143241268"/>
       <w:bookmarkStart w:id="152" w:name="_Toc1698045262"/>
-      <w:bookmarkStart w:id="153" w:name="_Toc166782660"/>
+      <w:bookmarkStart w:id="153" w:name="_Toc167880438"/>
       <w:r>
         <w:rPr>
           <w:lang w:val="es-CO"/>
@@ -38520,26 +38582,17 @@
     <w:p>
       <w:pPr>
         <w:pStyle w:val="Ttulo2"/>
-        <w:rPr>
-          <w:lang w:val="es-CO"/>
-        </w:rPr>
       </w:pPr>
       <w:bookmarkStart w:id="154" w:name="_Toc410627910"/>
       <w:bookmarkStart w:id="155" w:name="_Toc285535822"/>
       <w:bookmarkStart w:id="156" w:name="_Toc1369926011"/>
-      <w:bookmarkStart w:id="157" w:name="_Toc166782661"/>
+      <w:bookmarkStart w:id="157" w:name="_Toc167880439"/>
       <w:bookmarkEnd w:id="154"/>
       <w:bookmarkEnd w:id="155"/>
       <w:r>
-        <w:rPr>
-          <w:lang w:val="es-CO"/>
-        </w:rPr>
         <w:t>Figura 1</w:t>
       </w:r>
       <w:r>
-        <w:rPr>
-          <w:lang w:val="es-CO"/>
-        </w:rPr>
         <w:t>.</w:t>
       </w:r>
       <w:bookmarkEnd w:id="156"/>
@@ -38835,16 +38888,10 @@
     <w:p>
       <w:pPr>
         <w:pStyle w:val="Ttulo2"/>
-        <w:rPr>
-          <w:lang w:val="es-CO"/>
-        </w:rPr>
       </w:pPr>
       <w:bookmarkStart w:id="158" w:name="_Toc604669905"/>
-      <w:bookmarkStart w:id="159" w:name="_Toc166782662"/>
-      <w:r>
-        <w:rPr>
-          <w:lang w:val="es-CO"/>
-        </w:rPr>
+      <w:bookmarkStart w:id="159" w:name="_Toc167880440"/>
+      <w:r>
         <w:lastRenderedPageBreak/>
         <w:t>Figura 2.</w:t>
       </w:r>
@@ -39047,16 +39094,10 @@
     <w:p>
       <w:pPr>
         <w:pStyle w:val="Ttulo2"/>
-        <w:rPr>
-          <w:lang w:val="es-CO"/>
-        </w:rPr>
       </w:pPr>
       <w:bookmarkStart w:id="160" w:name="_Toc333478145"/>
-      <w:bookmarkStart w:id="161" w:name="_Toc166782663"/>
-      <w:r>
-        <w:rPr>
-          <w:lang w:val="es-CO"/>
-        </w:rPr>
+      <w:bookmarkStart w:id="161" w:name="_Toc167880441"/>
+      <w:r>
         <w:lastRenderedPageBreak/>
         <w:t>Figura 3.</w:t>
       </w:r>
@@ -39204,33 +39245,318 @@
     <w:p>
       <w:pPr>
         <w:pStyle w:val="Ttulo2"/>
-        <w:rPr>
-          <w:lang w:val="es-CO"/>
-        </w:rPr>
       </w:pPr>
       <w:bookmarkStart w:id="162" w:name="_Toc33277610"/>
-      <w:bookmarkStart w:id="163" w:name="_Toc166782664"/>
-      <w:r>
-        <w:rPr>
-          <w:lang w:val="es-CO"/>
-        </w:rPr>
+      <w:bookmarkStart w:id="163" w:name="_Toc167880442"/>
+      <w:r>
         <w:lastRenderedPageBreak/>
         <w:t xml:space="preserve">Figura </w:t>
       </w:r>
       <w:r>
-        <w:rPr>
-          <w:lang w:val="es-CO"/>
-        </w:rPr>
         <w:t>4</w:t>
       </w:r>
       <w:r>
-        <w:rPr>
-          <w:lang w:val="es-CO"/>
-        </w:rPr>
         <w:t>.</w:t>
       </w:r>
       <w:bookmarkEnd w:id="162"/>
       <w:bookmarkEnd w:id="163"/>
+    </w:p>
+    <w:p>
+      <w:pPr>
+        <w:ind w:firstLine="720"/>
+        <w:rPr>
+          <w:lang w:val="es-CO"/>
+        </w:rPr>
+      </w:pPr>
+      <w:r>
+        <w:rPr>
+          <w:lang w:val="es-CO"/>
+        </w:rPr>
+        <w:t>Diagrama de distribución del</w:t>
+      </w:r>
+      <w:r>
+        <w:rPr>
+          <w:lang w:val="es-CO"/>
+        </w:rPr>
+        <w:t xml:space="preserve"> prototipo del</w:t>
+      </w:r>
+      <w:r>
+        <w:rPr>
+          <w:lang w:val="es-CO"/>
+        </w:rPr>
+        <w:t xml:space="preserve"> sistema propuesto del Proceso de la Resolución 00129 del SPE.</w:t>
+      </w:r>
+    </w:p>
+    <w:p>
+      <w:pPr>
+        <w:jc w:val="center"/>
+        <w:rPr>
+          <w:lang w:val="es-CO"/>
+        </w:rPr>
+      </w:pPr>
+      <w:r>
+        <w:rPr>
+          <w:noProof/>
+        </w:rPr>
+        <w:drawing>
+          <wp:inline distT="0" distB="0" distL="0" distR="0" wp14:anchorId="38F43DBE" wp14:editId="14EE1B23">
+            <wp:extent cx="6007236" cy="4495800"/>
+            <wp:effectExtent l="0" t="0" r="0" b="0"/>
+            <wp:docPr id="1013031605" name="Imagen 1013031605"/>
+            <wp:cNvGraphicFramePr>
+              <a:graphicFrameLocks xmlns:a="http://schemas.openxmlformats.org/drawingml/2006/main" noChangeAspect="1"/>
+            </wp:cNvGraphicFramePr>
+            <a:graphic xmlns:a="http://schemas.openxmlformats.org/drawingml/2006/main">
+              <a:graphicData uri="http://schemas.openxmlformats.org/drawingml/2006/picture">
+                <pic:pic xmlns:pic="http://schemas.openxmlformats.org/drawingml/2006/picture">
+                  <pic:nvPicPr>
+                    <pic:cNvPr id="0" name=""/>
+                    <pic:cNvPicPr/>
+                  </pic:nvPicPr>
+                  <pic:blipFill>
+                    <a:blip r:embed="rId21">
+                      <a:extLst>
+                        <a:ext uri="{28A0092B-C50C-407E-A947-70E740481C1C}">
+                          <a14:useLocalDpi xmlns:a14="http://schemas.microsoft.com/office/drawing/2010/main" val="0"/>
+                        </a:ext>
+                      </a:extLst>
+                    </a:blip>
+                    <a:stretch>
+                      <a:fillRect/>
+                    </a:stretch>
+                  </pic:blipFill>
+                  <pic:spPr>
+                    <a:xfrm>
+                      <a:off x="0" y="0"/>
+                      <a:ext cx="6012431" cy="4499688"/>
+                    </a:xfrm>
+                    <a:prstGeom prst="rect">
+                      <a:avLst/>
+                    </a:prstGeom>
+                  </pic:spPr>
+                </pic:pic>
+              </a:graphicData>
+            </a:graphic>
+          </wp:inline>
+        </w:drawing>
+      </w:r>
+    </w:p>
+    <w:p>
+      <w:pPr>
+        <w:rPr>
+          <w:lang w:val="es-CO"/>
+        </w:rPr>
+      </w:pPr>
+      <w:r>
+        <w:rPr>
+          <w:lang w:val="es-CO"/>
+        </w:rPr>
+        <w:tab/>
+      </w:r>
+      <w:r>
+        <w:rPr>
+          <w:i/>
+          <w:iCs/>
+          <w:lang w:val="es-CO"/>
+        </w:rPr>
+        <w:t xml:space="preserve">Nota. </w:t>
+      </w:r>
+      <w:r>
+        <w:rPr>
+          <w:lang w:val="es-CO"/>
+        </w:rPr>
+        <w:t>La figura 4 representa el Diagrama de distribución del prototipo del sistema propuesto de la Resolución 00129 del Servicio Público de Empleo</w:t>
+      </w:r>
+      <w:r>
+        <w:rPr>
+          <w:lang w:val="es-CO"/>
+        </w:rPr>
+        <w:t>, el cual presenta los errores ya mencionados en el cuerpo de este documento.</w:t>
+      </w:r>
+    </w:p>
+    <w:p>
+      <w:pPr>
+        <w:suppressAutoHyphens w:val="0"/>
+        <w:spacing w:line="240" w:lineRule="auto"/>
+        <w:contextualSpacing w:val="0"/>
+        <w:rPr>
+          <w:rFonts w:cs="Arial"/>
+          <w:b/>
+          <w:bCs/>
+          <w:iCs/>
+          <w:szCs w:val="28"/>
+          <w:lang w:val="es-CO"/>
+        </w:rPr>
+      </w:pPr>
+      <w:r>
+        <w:rPr>
+          <w:lang w:val="es-CO"/>
+        </w:rPr>
+        <w:br w:type="page"/>
+      </w:r>
+    </w:p>
+    <w:p>
+      <w:pPr>
+        <w:pStyle w:val="Ttulo2"/>
+      </w:pPr>
+      <w:bookmarkStart w:id="164" w:name="_Toc167880443"/>
+      <w:r>
+        <w:lastRenderedPageBreak/>
+        <w:t xml:space="preserve">Figura </w:t>
+      </w:r>
+      <w:r>
+        <w:t>5</w:t>
+      </w:r>
+      <w:r>
+        <w:t>.</w:t>
+      </w:r>
+      <w:bookmarkEnd w:id="164"/>
+    </w:p>
+    <w:p>
+      <w:pPr>
+        <w:ind w:firstLine="720"/>
+        <w:rPr>
+          <w:lang w:val="es-CO"/>
+        </w:rPr>
+      </w:pPr>
+      <w:r>
+        <w:rPr>
+          <w:lang w:val="es-CO"/>
+        </w:rPr>
+        <w:t>Diagrama de secuencia del prototipo del sistema propuesto del Proceso de la Resolución 00129 del SPE.</w:t>
+      </w:r>
+    </w:p>
+    <w:p>
+      <w:pPr>
+        <w:jc w:val="center"/>
+      </w:pPr>
+      <w:r>
+        <w:rPr>
+          <w:noProof/>
+        </w:rPr>
+        <w:drawing>
+          <wp:inline distT="0" distB="0" distL="0" distR="0" wp14:anchorId="06D59920" wp14:editId="7EC8B8BA">
+            <wp:extent cx="5886450" cy="5527978"/>
+            <wp:effectExtent l="0" t="0" r="0" b="0"/>
+            <wp:docPr id="531246437" name="Imagen 531246437"/>
+            <wp:cNvGraphicFramePr>
+              <a:graphicFrameLocks xmlns:a="http://schemas.openxmlformats.org/drawingml/2006/main" noChangeAspect="1"/>
+            </wp:cNvGraphicFramePr>
+            <a:graphic xmlns:a="http://schemas.openxmlformats.org/drawingml/2006/main">
+              <a:graphicData uri="http://schemas.openxmlformats.org/drawingml/2006/picture">
+                <pic:pic xmlns:pic="http://schemas.openxmlformats.org/drawingml/2006/picture">
+                  <pic:nvPicPr>
+                    <pic:cNvPr id="0" name=""/>
+                    <pic:cNvPicPr/>
+                  </pic:nvPicPr>
+                  <pic:blipFill>
+                    <a:blip r:embed="rId22">
+                      <a:extLst>
+                        <a:ext uri="{28A0092B-C50C-407E-A947-70E740481C1C}">
+                          <a14:useLocalDpi xmlns:a14="http://schemas.microsoft.com/office/drawing/2010/main" val="0"/>
+                        </a:ext>
+                      </a:extLst>
+                    </a:blip>
+                    <a:stretch>
+                      <a:fillRect/>
+                    </a:stretch>
+                  </pic:blipFill>
+                  <pic:spPr>
+                    <a:xfrm>
+                      <a:off x="0" y="0"/>
+                      <a:ext cx="5894572" cy="5535605"/>
+                    </a:xfrm>
+                    <a:prstGeom prst="rect">
+                      <a:avLst/>
+                    </a:prstGeom>
+                  </pic:spPr>
+                </pic:pic>
+              </a:graphicData>
+            </a:graphic>
+          </wp:inline>
+        </w:drawing>
+      </w:r>
+    </w:p>
+    <w:p>
+      <w:pPr>
+        <w:ind w:firstLine="720"/>
+        <w:rPr>
+          <w:lang w:val="es-CO"/>
+        </w:rPr>
+      </w:pPr>
+      <w:r>
+        <w:rPr>
+          <w:i/>
+          <w:iCs/>
+          <w:lang w:val="es-CO"/>
+        </w:rPr>
+        <w:t xml:space="preserve">Nota. </w:t>
+      </w:r>
+      <w:r>
+        <w:rPr>
+          <w:lang w:val="es-CO"/>
+        </w:rPr>
+        <w:t xml:space="preserve">La figura </w:t>
+      </w:r>
+      <w:r>
+        <w:rPr>
+          <w:lang w:val="es-CO"/>
+        </w:rPr>
+        <w:t>5</w:t>
+      </w:r>
+      <w:r>
+        <w:rPr>
+          <w:lang w:val="es-CO"/>
+        </w:rPr>
+        <w:t xml:space="preserve"> representa el Diagrama </w:t>
+      </w:r>
+      <w:r>
+        <w:rPr>
+          <w:lang w:val="es-CO"/>
+        </w:rPr>
+        <w:t>de secuencia</w:t>
+      </w:r>
+      <w:r>
+        <w:rPr>
+          <w:lang w:val="es-CO"/>
+        </w:rPr>
+        <w:t xml:space="preserve"> del</w:t>
+      </w:r>
+      <w:r>
+        <w:rPr>
+          <w:lang w:val="es-CO"/>
+        </w:rPr>
+        <w:t xml:space="preserve"> prototipo del</w:t>
+      </w:r>
+      <w:r>
+        <w:rPr>
+          <w:lang w:val="es-CO"/>
+        </w:rPr>
+        <w:t xml:space="preserve"> sistema propuesto de la Resolución 00129 del Servicio Público de Empleo, el cual presenta los errores ya mencionados en el cuerpo de este documento.</w:t>
+      </w:r>
+    </w:p>
+    <w:p>
+      <w:pPr>
+        <w:rPr>
+          <w:lang w:val="es-CO"/>
+        </w:rPr>
+      </w:pPr>
+    </w:p>
+    <w:p>
+      <w:pPr>
+        <w:pStyle w:val="Ttulo2"/>
+      </w:pPr>
+      <w:bookmarkStart w:id="165" w:name="_Toc167880444"/>
+      <w:r>
+        <w:t xml:space="preserve">Figura </w:t>
+      </w:r>
+      <w:r>
+        <w:t>6</w:t>
+      </w:r>
+      <w:r>
+        <w:t>.</w:t>
+      </w:r>
+      <w:bookmarkEnd w:id="165"/>
     </w:p>
     <w:p>
       <w:pPr>
@@ -39279,7 +39605,7 @@
                     <pic:cNvPicPr/>
                   </pic:nvPicPr>
                   <pic:blipFill>
-                    <a:blip r:embed="rId21">
+                    <a:blip r:embed="rId23">
                       <a:extLst>
                         <a:ext uri="{28A0092B-C50C-407E-A947-70E740481C1C}">
                           <a14:useLocalDpi xmlns:a14="http://schemas.microsoft.com/office/drawing/2010/main" val="0"/>
@@ -39336,7 +39662,7 @@
         <w:rPr>
           <w:lang w:val="es-CO"/>
         </w:rPr>
-        <w:t>4</w:t>
+        <w:t>6</w:t>
       </w:r>
       <w:r>
         <w:rPr>
@@ -39347,54 +39673,22 @@
     </w:p>
     <w:p>
       <w:pPr>
-        <w:suppressAutoHyphens w:val="0"/>
-        <w:spacing w:line="240" w:lineRule="auto"/>
-        <w:contextualSpacing w:val="0"/>
-        <w:rPr>
-          <w:b/>
-          <w:bCs/>
-          <w:lang w:val="es-CO"/>
-        </w:rPr>
-      </w:pPr>
-      <w:r>
-        <w:rPr>
-          <w:b/>
-          <w:bCs/>
-          <w:lang w:val="es-CO"/>
-        </w:rPr>
-        <w:br w:type="page"/>
-      </w:r>
-    </w:p>
-    <w:p>
-      <w:pPr>
         <w:pStyle w:val="Ttulo2"/>
-        <w:rPr>
-          <w:lang w:val="es-CO"/>
-        </w:rPr>
-      </w:pPr>
-      <w:bookmarkStart w:id="164" w:name="_Toc1536449277"/>
-      <w:bookmarkStart w:id="165" w:name="_Toc166782665"/>
-      <w:r>
-        <w:rPr>
-          <w:lang w:val="es-CO"/>
-        </w:rPr>
+      </w:pPr>
+      <w:bookmarkStart w:id="166" w:name="_Toc1536449277"/>
+      <w:bookmarkStart w:id="167" w:name="_Toc167880445"/>
+      <w:r>
         <w:lastRenderedPageBreak/>
         <w:t xml:space="preserve">Figura </w:t>
       </w:r>
       <w:r>
-        <w:rPr>
-          <w:lang w:val="es-CO"/>
-        </w:rPr>
-        <w:t>5</w:t>
-      </w:r>
-      <w:r>
-        <w:rPr>
-          <w:lang w:val="es-CO"/>
-        </w:rPr>
+        <w:t>7</w:t>
+      </w:r>
+      <w:r>
         <w:t>.</w:t>
       </w:r>
-      <w:bookmarkEnd w:id="164"/>
-      <w:bookmarkEnd w:id="165"/>
+      <w:bookmarkEnd w:id="166"/>
+      <w:bookmarkEnd w:id="167"/>
     </w:p>
     <w:p>
       <w:pPr>
@@ -39505,7 +39799,7 @@
                 <w:lang w:val="es-CO" w:eastAsia="es-CO"/>
               </w:rPr>
             </w:pPr>
-            <w:bookmarkStart w:id="166" w:name="RANGE!D3"/>
+            <w:bookmarkStart w:id="168" w:name="RANGE!D3"/>
             <w:r>
               <w:rPr>
                 <w:color w:val="000000"/>
@@ -39515,7 +39809,7 @@
               </w:rPr>
               <w:t>Impacto</w:t>
             </w:r>
-            <w:bookmarkEnd w:id="166"/>
+            <w:bookmarkEnd w:id="168"/>
           </w:p>
         </w:tc>
       </w:tr>
@@ -39735,7 +40029,7 @@
                 <w:lang w:val="es-CO" w:eastAsia="es-CO"/>
               </w:rPr>
             </w:pPr>
-            <w:bookmarkStart w:id="167" w:name="_Hlk162763186" w:colFirst="2" w:colLast="6"/>
+            <w:bookmarkStart w:id="169" w:name="_Hlk162763186" w:colFirst="2" w:colLast="6"/>
             <w:r>
               <w:rPr>
                 <w:color w:val="000000"/>
@@ -41028,7 +41322,7 @@
           </w:p>
         </w:tc>
       </w:tr>
-      <w:bookmarkEnd w:id="167"/>
+      <w:bookmarkEnd w:id="169"/>
     </w:tbl>
     <w:p>
       <w:pPr>
@@ -41067,7 +41361,7 @@
         <w:rPr>
           <w:lang w:val="es-CO"/>
         </w:rPr>
-        <w:t>5</w:t>
+        <w:t>7</w:t>
       </w:r>
       <w:r>
         <w:rPr>
@@ -41103,32 +41397,20 @@
     <w:p>
       <w:pPr>
         <w:pStyle w:val="Ttulo2"/>
-        <w:rPr>
-          <w:lang w:val="es-CO"/>
-        </w:rPr>
-      </w:pPr>
-      <w:bookmarkStart w:id="168" w:name="_Toc1303408615"/>
-      <w:bookmarkStart w:id="169" w:name="_Toc166782666"/>
-      <w:r>
-        <w:rPr>
-          <w:lang w:val="es-CO"/>
-        </w:rPr>
+      </w:pPr>
+      <w:bookmarkStart w:id="170" w:name="_Toc1303408615"/>
+      <w:bookmarkStart w:id="171" w:name="_Toc167880446"/>
+      <w:r>
         <w:t xml:space="preserve">Figura </w:t>
       </w:r>
       <w:r>
-        <w:rPr>
-          <w:lang w:val="es-CO"/>
-        </w:rPr>
-        <w:t>6</w:t>
-      </w:r>
-      <w:r>
-        <w:rPr>
-          <w:lang w:val="es-CO"/>
-        </w:rPr>
+        <w:t>8</w:t>
+      </w:r>
+      <w:r>
         <w:t>.</w:t>
       </w:r>
-      <w:bookmarkEnd w:id="168"/>
-      <w:bookmarkEnd w:id="169"/>
+      <w:bookmarkEnd w:id="170"/>
+      <w:bookmarkEnd w:id="171"/>
     </w:p>
     <w:p>
       <w:pPr>
@@ -42924,7 +43206,7 @@
         <w:rPr>
           <w:lang w:val="es-CO"/>
         </w:rPr>
-        <w:t>6</w:t>
+        <w:t>8</w:t>
       </w:r>
       <w:r>
         <w:rPr>
@@ -42942,33 +43224,21 @@
     <w:p>
       <w:pPr>
         <w:pStyle w:val="Ttulo2"/>
-        <w:rPr>
-          <w:lang w:val="es-CO"/>
-        </w:rPr>
-      </w:pPr>
-      <w:bookmarkStart w:id="170" w:name="_Toc1351907234"/>
-      <w:bookmarkStart w:id="171" w:name="_Toc166782667"/>
-      <w:r>
-        <w:rPr>
-          <w:lang w:val="es-CO"/>
-        </w:rPr>
+      </w:pPr>
+      <w:bookmarkStart w:id="172" w:name="_Toc1351907234"/>
+      <w:bookmarkStart w:id="173" w:name="_Toc167880447"/>
+      <w:r>
         <w:lastRenderedPageBreak/>
         <w:t xml:space="preserve">Figura </w:t>
       </w:r>
       <w:r>
-        <w:rPr>
-          <w:lang w:val="es-CO"/>
-        </w:rPr>
-        <w:t>7</w:t>
-      </w:r>
-      <w:r>
-        <w:rPr>
-          <w:lang w:val="es-CO"/>
-        </w:rPr>
+        <w:t>9</w:t>
+      </w:r>
+      <w:r>
         <w:t>.</w:t>
       </w:r>
-      <w:bookmarkEnd w:id="170"/>
-      <w:bookmarkEnd w:id="171"/>
+      <w:bookmarkEnd w:id="172"/>
+      <w:bookmarkEnd w:id="173"/>
     </w:p>
     <w:p>
       <w:pPr>
@@ -45155,7 +45425,7 @@
         <w:rPr>
           <w:lang w:val="es-CO"/>
         </w:rPr>
-        <w:t>7</w:t>
+        <w:t>9</w:t>
       </w:r>
       <w:r>
         <w:rPr>
@@ -45251,33 +45521,21 @@
     <w:p>
       <w:pPr>
         <w:pStyle w:val="Ttulo2"/>
-        <w:rPr>
-          <w:lang w:val="es-CO"/>
-        </w:rPr>
-      </w:pPr>
-      <w:bookmarkStart w:id="172" w:name="_Toc1460643162"/>
-      <w:bookmarkStart w:id="173" w:name="_Toc166782668"/>
-      <w:r>
-        <w:rPr>
-          <w:lang w:val="es-CO"/>
-        </w:rPr>
+      </w:pPr>
+      <w:bookmarkStart w:id="174" w:name="_Toc1460643162"/>
+      <w:bookmarkStart w:id="175" w:name="_Toc167880448"/>
+      <w:r>
         <w:lastRenderedPageBreak/>
         <w:t xml:space="preserve">Figura </w:t>
       </w:r>
       <w:r>
-        <w:rPr>
-          <w:lang w:val="es-CO"/>
-        </w:rPr>
-        <w:t>8</w:t>
-      </w:r>
-      <w:r>
-        <w:rPr>
-          <w:lang w:val="es-CO"/>
-        </w:rPr>
+        <w:t>10</w:t>
+      </w:r>
+      <w:r>
         <w:t>.</w:t>
       </w:r>
-      <w:bookmarkEnd w:id="172"/>
-      <w:bookmarkEnd w:id="173"/>
+      <w:bookmarkEnd w:id="174"/>
+      <w:bookmarkEnd w:id="175"/>
     </w:p>
     <w:p>
       <w:pPr>
@@ -46199,7 +46457,7 @@
         <w:rPr>
           <w:lang w:val="es-CO"/>
         </w:rPr>
-        <w:t>8</w:t>
+        <w:t>10</w:t>
       </w:r>
       <w:r>
         <w:rPr>
@@ -46254,7 +46512,7 @@
       </w:pPr>
     </w:p>
     <w:sectPr>
-      <w:headerReference w:type="default" r:id="rId22"/>
+      <w:headerReference w:type="default" r:id="rId24"/>
       <w:pgSz w:w="12240" w:h="15840"/>
       <w:pgMar w:top="1440" w:right="1440" w:bottom="1440" w:left="1440" w:header="1134" w:footer="0" w:gutter="0"/>
       <w:pgNumType w:start="1"/>
@@ -50951,7 +51209,7 @@
     <w:link w:val="Ttulo2Car"/>
     <w:autoRedefine/>
     <w:qFormat/>
-    <w:rsid w:val="003C164D"/>
+    <w:rsid w:val="003604A3"/>
     <w:pPr>
       <w:keepNext/>
       <w:outlineLvl w:val="1"/>
@@ -50962,7 +51220,7 @@
       <w:bCs/>
       <w:iCs/>
       <w:szCs w:val="28"/>
-      <w:lang w:val="es-ES"/>
+      <w:lang w:val="es-CO"/>
     </w:rPr>
   </w:style>
   <w:style w:type="paragraph" w:styleId="Ttulo3">
@@ -51671,7 +51929,7 @@
     <w:name w:val="Título 2 Car"/>
     <w:basedOn w:val="Fuentedeprrafopredeter"/>
     <w:link w:val="Ttulo2"/>
-    <w:rsid w:val="003C164D"/>
+    <w:rsid w:val="003604A3"/>
     <w:rPr>
       <w:rFonts w:cs="Arial"/>
       <w:b/>
@@ -51679,7 +51937,7 @@
       <w:iCs/>
       <w:sz w:val="24"/>
       <w:szCs w:val="28"/>
-      <w:lang w:val="es-ES" w:eastAsia="en-US"/>
+      <w:lang w:eastAsia="en-US"/>
     </w:rPr>
   </w:style>
   <w:style w:type="character" w:customStyle="1" w:styleId="Ttulo3Car">

</xml_diff>